<commit_message>
Inserimento: attori del sistema, Requisiti funzionali, Requisiti non funzionali, Scenari e Casi d’uso
</commit_message>
<xml_diff>
--- a/DOCUMENTAZIONE/3-Requirements Analysis Document.docx
+++ b/DOCUMENTAZIONE/3-Requirements Analysis Document.docx
@@ -1542,6 +1542,119 @@
           </w:p>
         </w:tc>
       </w:tr>
+      <w:tr>
+        <w:trPr>
+          <w:cnfStyle w:val="000000100000" w:firstRow="0" w:lastRow="0" w:firstColumn="0" w:lastColumn="0" w:oddVBand="0" w:evenVBand="0" w:oddHBand="1" w:evenHBand="0" w:firstRowFirstColumn="0" w:firstRowLastColumn="0" w:lastRowFirstColumn="0" w:lastRowLastColumn="0"/>
+          <w:trHeight w:val="536"/>
+        </w:trPr>
+        <w:tc>
+          <w:tcPr>
+            <w:tcW w:w="2460" w:type="dxa"/>
+            <w:vAlign w:val="center"/>
+          </w:tcPr>
+          <w:p>
+            <w:pPr>
+              <w:widowControl w:val="0"/>
+              <w:overflowPunct/>
+              <w:jc w:val="center"/>
+              <w:textAlignment w:val="auto"/>
+              <w:rPr>
+                <w:rFonts w:ascii="Century Gothic" w:eastAsia="Droid Sans" w:hAnsi="Century Gothic" w:cs="Droid Sans"/>
+                <w:color w:val="auto"/>
+              </w:rPr>
+            </w:pPr>
+            <w:r>
+              <w:rPr>
+                <w:rFonts w:ascii="Century Gothic" w:eastAsia="Droid Sans" w:hAnsi="Century Gothic" w:cs="Droid Sans"/>
+                <w:color w:val="auto"/>
+              </w:rPr>
+              <w:t>21/04/2022</w:t>
+            </w:r>
+          </w:p>
+        </w:tc>
+        <w:tc>
+          <w:tcPr>
+            <w:tcW w:w="1516" w:type="dxa"/>
+            <w:vAlign w:val="center"/>
+          </w:tcPr>
+          <w:p>
+            <w:pPr>
+              <w:widowControl w:val="0"/>
+              <w:overflowPunct/>
+              <w:jc w:val="center"/>
+              <w:textAlignment w:val="auto"/>
+              <w:rPr>
+                <w:rFonts w:ascii="Century Gothic" w:eastAsia="Droid Sans" w:hAnsi="Century Gothic" w:cs="Droid Sans"/>
+                <w:color w:val="auto"/>
+              </w:rPr>
+            </w:pPr>
+            <w:r>
+              <w:rPr>
+                <w:rFonts w:ascii="Century Gothic" w:eastAsia="Droid Sans" w:hAnsi="Century Gothic" w:cs="Droid Sans"/>
+                <w:color w:val="auto"/>
+              </w:rPr>
+              <w:t>0.</w:t>
+            </w:r>
+            <w:r>
+              <w:rPr>
+                <w:rFonts w:ascii="Century Gothic" w:eastAsia="Droid Sans" w:hAnsi="Century Gothic" w:cs="Droid Sans"/>
+                <w:color w:val="auto"/>
+              </w:rPr>
+              <w:t>2</w:t>
+            </w:r>
+          </w:p>
+        </w:tc>
+        <w:tc>
+          <w:tcPr>
+            <w:tcW w:w="3816" w:type="dxa"/>
+            <w:vAlign w:val="center"/>
+          </w:tcPr>
+          <w:p>
+            <w:pPr>
+              <w:widowControl w:val="0"/>
+              <w:overflowPunct/>
+              <w:jc w:val="center"/>
+              <w:textAlignment w:val="auto"/>
+              <w:rPr>
+                <w:rFonts w:ascii="Century Gothic" w:eastAsia="Droid Sans" w:hAnsi="Century Gothic" w:cs="Droid Sans"/>
+                <w:color w:val="auto"/>
+              </w:rPr>
+            </w:pPr>
+            <w:r>
+              <w:rPr>
+                <w:rFonts w:ascii="Century Gothic" w:eastAsia="Droid Sans" w:hAnsi="Century Gothic" w:cs="Droid Sans"/>
+                <w:color w:val="auto"/>
+              </w:rPr>
+              <w:t>Inserimento: attori del sistema, Requisiti funzionali, Requisiti non funzionali, Scenari e Casi d’uso</w:t>
+            </w:r>
+          </w:p>
+        </w:tc>
+        <w:tc>
+          <w:tcPr>
+            <w:tcW w:w="2043" w:type="dxa"/>
+            <w:vAlign w:val="center"/>
+          </w:tcPr>
+          <w:p>
+            <w:pPr>
+              <w:widowControl w:val="0"/>
+              <w:overflowPunct/>
+              <w:jc w:val="center"/>
+              <w:textAlignment w:val="auto"/>
+              <w:rPr>
+                <w:rFonts w:ascii="Century Gothic" w:eastAsia="Droid Sans" w:hAnsi="Century Gothic" w:cs="Droid Sans"/>
+                <w:color w:val="auto"/>
+              </w:rPr>
+            </w:pPr>
+            <w:r>
+              <w:rPr>
+                <w:rFonts w:ascii="Century Gothic" w:eastAsia="Droid Sans" w:hAnsi="Century Gothic" w:cs="Droid Sans"/>
+                <w:color w:val="auto"/>
+              </w:rPr>
+              <w:t>ADP, LM, ML</w:t>
+            </w:r>
+          </w:p>
+        </w:tc>
+      </w:tr>
     </w:tbl>
     <w:p>
       <w:pPr>
@@ -1579,6 +1692,7 @@
           <w:rFonts w:hint="eastAsia"/>
           <w:sz w:val="32"/>
           <w:szCs w:val="32"/>
+          <w:u w:val="single"/>
           <w:lang w:val="it-IT"/>
         </w:rPr>
       </w:pPr>
@@ -2291,7 +2405,23 @@
                 <w:noProof/>
                 <w:lang w:bidi="hi-IN"/>
               </w:rPr>
-              <w:t>Definizioni, Acronimi e Abbreviazioni</w:t>
+              <w:t>Definizio</w:t>
+            </w:r>
+            <w:r>
+              <w:rPr>
+                <w:rStyle w:val="Collegamentoipertestuale"/>
+                <w:noProof/>
+                <w:lang w:bidi="hi-IN"/>
+              </w:rPr>
+              <w:t>n</w:t>
+            </w:r>
+            <w:r>
+              <w:rPr>
+                <w:rStyle w:val="Collegamentoipertestuale"/>
+                <w:noProof/>
+                <w:lang w:bidi="hi-IN"/>
+              </w:rPr>
+              <w:t>i, Acronimi e Abbreviazioni</w:t>
             </w:r>
             <w:r>
               <w:rPr>
@@ -2463,23 +2593,7 @@
                 <w:noProof/>
                 <w:lang w:bidi="hi-IN"/>
               </w:rPr>
-              <w:t>Organizza</w:t>
-            </w:r>
-            <w:r>
-              <w:rPr>
-                <w:rStyle w:val="Collegamentoipertestuale"/>
-                <w:noProof/>
-                <w:lang w:bidi="hi-IN"/>
-              </w:rPr>
-              <w:t>z</w:t>
-            </w:r>
-            <w:r>
-              <w:rPr>
-                <w:rStyle w:val="Collegamentoipertestuale"/>
-                <w:noProof/>
-                <w:lang w:bidi="hi-IN"/>
-              </w:rPr>
-              <w:t>ione del Documento</w:t>
+              <w:t>Organizzazione del Documento</w:t>
             </w:r>
             <w:r>
               <w:rPr>
@@ -5464,6 +5578,13 @@
                 <w:color w:val="auto"/>
               </w:rPr>
             </w:pPr>
+            <w:r>
+              <w:rPr>
+                <w:rFonts w:ascii="Century Gothic" w:eastAsia="Droid Sans" w:hAnsi="Century Gothic" w:cs="Droid Sans"/>
+                <w:color w:val="auto"/>
+              </w:rPr>
+              <w:t>AD</w:t>
+            </w:r>
           </w:p>
         </w:tc>
         <w:tc>
@@ -5482,6 +5603,22 @@
                 <w:color w:val="auto"/>
               </w:rPr>
             </w:pPr>
+            <w:r>
+              <w:rPr>
+                <w:rFonts w:ascii="Century Gothic" w:eastAsia="Droid Sans" w:hAnsi="Century Gothic" w:cs="Droid Sans"/>
+                <w:color w:val="auto"/>
+              </w:rPr>
+              <w:t xml:space="preserve">Activity </w:t>
+            </w:r>
+            <w:proofErr w:type="spellStart"/>
+            <w:r>
+              <w:rPr>
+                <w:rFonts w:ascii="Century Gothic" w:eastAsia="Droid Sans" w:hAnsi="Century Gothic" w:cs="Droid Sans"/>
+                <w:color w:val="auto"/>
+              </w:rPr>
+              <w:t>Diagram</w:t>
+            </w:r>
+            <w:proofErr w:type="spellEnd"/>
           </w:p>
         </w:tc>
       </w:tr>
@@ -5506,6 +5643,237 @@
                 <w:color w:val="auto"/>
               </w:rPr>
             </w:pPr>
+            <w:r>
+              <w:rPr>
+                <w:rFonts w:ascii="Century Gothic" w:eastAsia="Droid Sans" w:hAnsi="Century Gothic" w:cs="Droid Sans"/>
+                <w:color w:val="auto"/>
+              </w:rPr>
+              <w:t>SD</w:t>
+            </w:r>
+          </w:p>
+        </w:tc>
+        <w:tc>
+          <w:tcPr>
+            <w:tcW w:w="6573" w:type="dxa"/>
+            <w:vAlign w:val="center"/>
+          </w:tcPr>
+          <w:p>
+            <w:pPr>
+              <w:widowControl w:val="0"/>
+              <w:overflowPunct/>
+              <w:jc w:val="center"/>
+              <w:textAlignment w:val="auto"/>
+              <w:rPr>
+                <w:rFonts w:ascii="Century Gothic" w:eastAsia="Droid Sans" w:hAnsi="Century Gothic" w:cs="Droid Sans"/>
+                <w:color w:val="auto"/>
+              </w:rPr>
+            </w:pPr>
+            <w:proofErr w:type="spellStart"/>
+            <w:r>
+              <w:rPr>
+                <w:rFonts w:ascii="Century Gothic" w:eastAsia="Droid Sans" w:hAnsi="Century Gothic" w:cs="Droid Sans"/>
+                <w:color w:val="auto"/>
+              </w:rPr>
+              <w:t>Sequence</w:t>
+            </w:r>
+            <w:proofErr w:type="spellEnd"/>
+            <w:r>
+              <w:rPr>
+                <w:rFonts w:ascii="Century Gothic" w:eastAsia="Droid Sans" w:hAnsi="Century Gothic" w:cs="Droid Sans"/>
+                <w:color w:val="auto"/>
+              </w:rPr>
+              <w:t xml:space="preserve"> </w:t>
+            </w:r>
+            <w:proofErr w:type="spellStart"/>
+            <w:r>
+              <w:rPr>
+                <w:rFonts w:ascii="Century Gothic" w:eastAsia="Droid Sans" w:hAnsi="Century Gothic" w:cs="Droid Sans"/>
+                <w:color w:val="auto"/>
+              </w:rPr>
+              <w:t>Diagram</w:t>
+            </w:r>
+            <w:proofErr w:type="spellEnd"/>
+          </w:p>
+        </w:tc>
+      </w:tr>
+      <w:tr>
+        <w:trPr>
+          <w:cnfStyle w:val="000000100000" w:firstRow="0" w:lastRow="0" w:firstColumn="0" w:lastColumn="0" w:oddVBand="0" w:evenVBand="0" w:oddHBand="1" w:evenHBand="0" w:firstRowFirstColumn="0" w:firstRowLastColumn="0" w:lastRowFirstColumn="0" w:lastRowLastColumn="0"/>
+          <w:trHeight w:val="385"/>
+          <w:jc w:val="center"/>
+        </w:trPr>
+        <w:tc>
+          <w:tcPr>
+            <w:tcW w:w="2930" w:type="dxa"/>
+            <w:vAlign w:val="center"/>
+          </w:tcPr>
+          <w:p>
+            <w:pPr>
+              <w:widowControl w:val="0"/>
+              <w:overflowPunct/>
+              <w:jc w:val="center"/>
+              <w:textAlignment w:val="auto"/>
+              <w:rPr>
+                <w:rFonts w:ascii="Century Gothic" w:eastAsia="Droid Sans" w:hAnsi="Century Gothic" w:cs="Droid Sans"/>
+                <w:color w:val="auto"/>
+              </w:rPr>
+            </w:pPr>
+            <w:r>
+              <w:rPr>
+                <w:rFonts w:ascii="Century Gothic" w:eastAsia="Droid Sans" w:hAnsi="Century Gothic" w:cs="Droid Sans"/>
+                <w:color w:val="auto"/>
+              </w:rPr>
+              <w:t>STD</w:t>
+            </w:r>
+          </w:p>
+        </w:tc>
+        <w:tc>
+          <w:tcPr>
+            <w:tcW w:w="6573" w:type="dxa"/>
+            <w:vAlign w:val="center"/>
+          </w:tcPr>
+          <w:p>
+            <w:pPr>
+              <w:widowControl w:val="0"/>
+              <w:overflowPunct/>
+              <w:jc w:val="center"/>
+              <w:textAlignment w:val="auto"/>
+              <w:rPr>
+                <w:rFonts w:ascii="Century Gothic" w:eastAsia="Droid Sans" w:hAnsi="Century Gothic" w:cs="Droid Sans"/>
+                <w:color w:val="auto"/>
+              </w:rPr>
+            </w:pPr>
+            <w:proofErr w:type="spellStart"/>
+            <w:r>
+              <w:rPr>
+                <w:rFonts w:ascii="Century Gothic" w:eastAsia="Droid Sans" w:hAnsi="Century Gothic" w:cs="Droid Sans"/>
+                <w:color w:val="auto"/>
+              </w:rPr>
+              <w:t>Statechart</w:t>
+            </w:r>
+            <w:proofErr w:type="spellEnd"/>
+            <w:r>
+              <w:rPr>
+                <w:rFonts w:ascii="Century Gothic" w:eastAsia="Droid Sans" w:hAnsi="Century Gothic" w:cs="Droid Sans"/>
+                <w:color w:val="auto"/>
+              </w:rPr>
+              <w:t xml:space="preserve"> </w:t>
+            </w:r>
+            <w:proofErr w:type="spellStart"/>
+            <w:r>
+              <w:rPr>
+                <w:rFonts w:ascii="Century Gothic" w:eastAsia="Droid Sans" w:hAnsi="Century Gothic" w:cs="Droid Sans"/>
+                <w:color w:val="auto"/>
+              </w:rPr>
+              <w:t>Diagram</w:t>
+            </w:r>
+            <w:proofErr w:type="spellEnd"/>
+          </w:p>
+        </w:tc>
+      </w:tr>
+      <w:tr>
+        <w:trPr>
+          <w:trHeight w:val="385"/>
+          <w:jc w:val="center"/>
+        </w:trPr>
+        <w:tc>
+          <w:tcPr>
+            <w:tcW w:w="2930" w:type="dxa"/>
+            <w:vAlign w:val="center"/>
+          </w:tcPr>
+          <w:p>
+            <w:pPr>
+              <w:widowControl w:val="0"/>
+              <w:overflowPunct/>
+              <w:jc w:val="center"/>
+              <w:textAlignment w:val="auto"/>
+              <w:rPr>
+                <w:rFonts w:ascii="Century Gothic" w:eastAsia="Droid Sans" w:hAnsi="Century Gothic" w:cs="Droid Sans"/>
+                <w:color w:val="auto"/>
+              </w:rPr>
+            </w:pPr>
+            <w:r>
+              <w:rPr>
+                <w:rFonts w:ascii="Century Gothic" w:eastAsia="Droid Sans" w:hAnsi="Century Gothic" w:cs="Droid Sans"/>
+                <w:color w:val="auto"/>
+              </w:rPr>
+              <w:t>NP</w:t>
+            </w:r>
+          </w:p>
+        </w:tc>
+        <w:tc>
+          <w:tcPr>
+            <w:tcW w:w="6573" w:type="dxa"/>
+            <w:vAlign w:val="center"/>
+          </w:tcPr>
+          <w:p>
+            <w:pPr>
+              <w:widowControl w:val="0"/>
+              <w:overflowPunct/>
+              <w:jc w:val="center"/>
+              <w:textAlignment w:val="auto"/>
+              <w:rPr>
+                <w:rFonts w:ascii="Century Gothic" w:eastAsia="Droid Sans" w:hAnsi="Century Gothic" w:cs="Droid Sans"/>
+                <w:color w:val="auto"/>
+              </w:rPr>
+            </w:pPr>
+            <w:proofErr w:type="spellStart"/>
+            <w:r>
+              <w:rPr>
+                <w:rFonts w:ascii="Century Gothic" w:eastAsia="Droid Sans" w:hAnsi="Century Gothic" w:cs="Droid Sans"/>
+                <w:color w:val="auto"/>
+              </w:rPr>
+              <w:t>Navigational</w:t>
+            </w:r>
+            <w:proofErr w:type="spellEnd"/>
+            <w:r>
+              <w:rPr>
+                <w:rFonts w:ascii="Century Gothic" w:eastAsia="Droid Sans" w:hAnsi="Century Gothic" w:cs="Droid Sans"/>
+                <w:color w:val="auto"/>
+              </w:rPr>
+              <w:t xml:space="preserve"> </w:t>
+            </w:r>
+            <w:proofErr w:type="spellStart"/>
+            <w:r>
+              <w:rPr>
+                <w:rFonts w:ascii="Century Gothic" w:eastAsia="Droid Sans" w:hAnsi="Century Gothic" w:cs="Droid Sans"/>
+                <w:color w:val="auto"/>
+              </w:rPr>
+              <w:t>Path</w:t>
+            </w:r>
+            <w:proofErr w:type="spellEnd"/>
+          </w:p>
+        </w:tc>
+      </w:tr>
+      <w:tr>
+        <w:trPr>
+          <w:cnfStyle w:val="000000100000" w:firstRow="0" w:lastRow="0" w:firstColumn="0" w:lastColumn="0" w:oddVBand="0" w:evenVBand="0" w:oddHBand="1" w:evenHBand="0" w:firstRowFirstColumn="0" w:firstRowLastColumn="0" w:lastRowFirstColumn="0" w:lastRowLastColumn="0"/>
+          <w:trHeight w:val="385"/>
+          <w:jc w:val="center"/>
+        </w:trPr>
+        <w:tc>
+          <w:tcPr>
+            <w:tcW w:w="2930" w:type="dxa"/>
+            <w:vAlign w:val="center"/>
+          </w:tcPr>
+          <w:p>
+            <w:pPr>
+              <w:widowControl w:val="0"/>
+              <w:overflowPunct/>
+              <w:jc w:val="center"/>
+              <w:textAlignment w:val="auto"/>
+              <w:rPr>
+                <w:rFonts w:ascii="Century Gothic" w:eastAsia="Droid Sans" w:hAnsi="Century Gothic" w:cs="Droid Sans"/>
+                <w:color w:val="auto"/>
+              </w:rPr>
+            </w:pPr>
+            <w:r>
+              <w:rPr>
+                <w:rFonts w:ascii="Century Gothic" w:eastAsia="Droid Sans" w:hAnsi="Century Gothic" w:cs="Droid Sans"/>
+                <w:color w:val="auto"/>
+              </w:rPr>
+              <w:t>…</w:t>
+            </w:r>
           </w:p>
         </w:tc>
         <w:tc>
@@ -5845,7 +6213,15 @@
           <w:rFonts w:ascii="Garamond" w:hAnsi="Garamond"/>
           <w:lang w:val="it-IT"/>
         </w:rPr>
-        <w:t xml:space="preserve">ramite scenari ed use-case vengono descritti gli attori del sistema e come questi ultimi interagiscono con esso. Grazie al Modello Dinamico e il Modello ad Oggetti viene mostrata la struttura del sistema. Contiene inoltre la descrizione dell’interfaccia grafica utente accuratamente mostrata tramite </w:t>
+        <w:t xml:space="preserve">ramite scenari ed use-case vengono descritti gli attori del sistema e come questi ultimi interagiscono con esso. Grazie al Modello Dinamico e il Modello ad Oggetti </w:t>
+      </w:r>
+      <w:r>
+        <w:rPr>
+          <w:rFonts w:ascii="Garamond" w:hAnsi="Garamond"/>
+          <w:lang w:val="it-IT"/>
+        </w:rPr>
+        <w:lastRenderedPageBreak/>
+        <w:t xml:space="preserve">viene mostrata la struttura del sistema. Contiene inoltre la descrizione dell’interfaccia grafica utente accuratamente mostrata tramite </w:t>
       </w:r>
       <w:proofErr w:type="spellStart"/>
       <w:r>
@@ -5950,7 +6326,6 @@
       </w:pPr>
       <w:bookmarkStart w:id="9" w:name="_Toc100078893"/>
       <w:r>
-        <w:lastRenderedPageBreak/>
         <w:t>Sistema Attuale</w:t>
       </w:r>
       <w:bookmarkEnd w:id="9"/>
@@ -6157,6 +6532,7 @@
       <w:r>
         <w:rPr>
           <w:rFonts w:ascii="Garamond" w:hAnsi="Garamond"/>
+          <w:noProof/>
           <w:lang w:val="it-IT"/>
         </w:rPr>
         <w:drawing>
@@ -6225,6 +6601,7 @@
           <w:rFonts w:ascii="Garamond" w:hAnsi="Garamond"/>
           <w:lang w:val="it-IT"/>
         </w:rPr>
+        <w:lastRenderedPageBreak/>
         <w:t>Sistemi che per  richiedere la disponibilità di biglietti contengono solo riferimenti telefonici alle strutture che ospitano gli eventi e di conseguenza permettono di finalizzare gli acquisti solo in presenza all’interno della struttura</w:t>
       </w:r>
     </w:p>
@@ -6240,9 +6617,9 @@
       <w:r>
         <w:rPr>
           <w:rFonts w:ascii="Garamond" w:hAnsi="Garamond"/>
-          <w:lang w:val="it-IT"/>
-        </w:rPr>
-        <w:lastRenderedPageBreak/>
+          <w:noProof/>
+          <w:lang w:val="it-IT"/>
+        </w:rPr>
         <w:drawing>
           <wp:inline distT="0" distB="0" distL="0" distR="0" wp14:anchorId="62D0C1A0" wp14:editId="26F39B77">
             <wp:extent cx="5372100" cy="3381535"/>
@@ -6385,14 +6762,7 @@
           <w:rFonts w:ascii="Garamond" w:hAnsi="Garamond"/>
           <w:lang w:val="it-IT"/>
         </w:rPr>
-        <w:t>non abituati all’utilizzo delle piattaforme web</w:t>
-      </w:r>
-      <w:r>
-        <w:rPr>
-          <w:rFonts w:ascii="Garamond" w:hAnsi="Garamond"/>
-          <w:lang w:val="it-IT"/>
-        </w:rPr>
-        <w:t xml:space="preserve"> che potrebbero ritrovarsi ad analizzare gli eventi messi in primo piano dalla piattaforma per poi scoprire solo in un secondo momento che gli eventi scelti non sono organizzati</w:t>
+        <w:t>non abituati all’utilizzo delle piattaforme web che potrebbero ritrovarsi ad analizzare gli eventi messi in primo piano dalla piattaforma per poi scoprire solo in un secondo momento che gli eventi scelti non sono organizzati</w:t>
       </w:r>
       <w:r>
         <w:rPr>
@@ -6415,8 +6785,10 @@
       <w:r>
         <w:rPr>
           <w:rFonts w:ascii="Garamond" w:hAnsi="Garamond"/>
-          <w:lang w:val="it-IT"/>
-        </w:rPr>
+          <w:noProof/>
+          <w:lang w:val="it-IT"/>
+        </w:rPr>
+        <w:lastRenderedPageBreak/>
         <w:drawing>
           <wp:inline distT="0" distB="0" distL="0" distR="0" wp14:anchorId="1D1A30EB" wp14:editId="2C167F13">
             <wp:extent cx="3334012" cy="3302000"/>
@@ -6468,7 +6840,6 @@
           <w:rFonts w:ascii="Garamond" w:hAnsi="Garamond"/>
           <w:lang w:val="it-IT"/>
         </w:rPr>
-        <w:lastRenderedPageBreak/>
         <w:t>Altri problemi generici che sono stati individuati in numerosi sistemi attualmente realizzati sono:</w:t>
       </w:r>
     </w:p>
@@ -6553,7 +6924,7 @@
         </w:numPr>
         <w:jc w:val="both"/>
         <w:rPr>
-          <w:color w:val="FF0000"/>
+          <w:color w:val="auto"/>
           <w:sz w:val="32"/>
           <w:szCs w:val="32"/>
         </w:rPr>
@@ -6562,7 +6933,7 @@
       <w:proofErr w:type="spellStart"/>
       <w:r>
         <w:rPr>
-          <w:color w:val="FF0000"/>
+          <w:color w:val="auto"/>
           <w:sz w:val="32"/>
           <w:szCs w:val="32"/>
         </w:rPr>
@@ -6571,7 +6942,7 @@
       <w:proofErr w:type="spellEnd"/>
       <w:r>
         <w:rPr>
-          <w:color w:val="FF0000"/>
+          <w:color w:val="auto"/>
           <w:sz w:val="32"/>
           <w:szCs w:val="32"/>
         </w:rPr>
@@ -6580,7 +6951,7 @@
       <w:proofErr w:type="spellStart"/>
       <w:r>
         <w:rPr>
-          <w:color w:val="FF0000"/>
+          <w:color w:val="auto"/>
           <w:sz w:val="32"/>
           <w:szCs w:val="32"/>
         </w:rPr>
@@ -6589,7 +6960,7 @@
       <w:proofErr w:type="spellEnd"/>
       <w:r>
         <w:rPr>
-          <w:color w:val="FF0000"/>
+          <w:color w:val="auto"/>
           <w:sz w:val="32"/>
           <w:szCs w:val="32"/>
         </w:rPr>
@@ -6598,7 +6969,7 @@
       <w:proofErr w:type="spellStart"/>
       <w:r>
         <w:rPr>
-          <w:color w:val="FF0000"/>
+          <w:color w:val="auto"/>
           <w:sz w:val="32"/>
           <w:szCs w:val="32"/>
         </w:rPr>
@@ -6883,6 +7254,7 @@
           <w:bCs/>
           <w:lang w:val="it-IT"/>
         </w:rPr>
+        <w:lastRenderedPageBreak/>
         <w:t>Path</w:t>
       </w:r>
       <w:proofErr w:type="spellEnd"/>
@@ -7017,10 +7389,10 @@
           <w:lang w:val="it-IT"/>
         </w:rPr>
         <w:drawing>
-          <wp:inline distT="0" distB="0" distL="0" distR="0" wp14:anchorId="4D4A1389" wp14:editId="625DFA90">
-            <wp:extent cx="3325393" cy="2466906"/>
-            <wp:effectExtent l="0" t="0" r="8890" b="0"/>
-            <wp:docPr id="6" name="Immagine 6"/>
+          <wp:inline distT="0" distB="0" distL="0" distR="0" wp14:anchorId="60BD6252" wp14:editId="15EF92F0">
+            <wp:extent cx="4136572" cy="2298457"/>
+            <wp:effectExtent l="0" t="0" r="0" b="6985"/>
+            <wp:docPr id="8" name="Immagine 8"/>
             <wp:cNvGraphicFramePr>
               <a:graphicFrameLocks xmlns:a="http://schemas.openxmlformats.org/drawingml/2006/main" noChangeAspect="1"/>
             </wp:cNvGraphicFramePr>
@@ -7028,7 +7400,7 @@
               <a:graphicData uri="http://schemas.openxmlformats.org/drawingml/2006/picture">
                 <pic:pic xmlns:pic="http://schemas.openxmlformats.org/drawingml/2006/picture">
                   <pic:nvPicPr>
-                    <pic:cNvPr id="0" name="Picture 1"/>
+                    <pic:cNvPr id="0" name="Picture 3"/>
                     <pic:cNvPicPr>
                       <a:picLocks noChangeAspect="1" noChangeArrowheads="1"/>
                     </pic:cNvPicPr>
@@ -7049,7 +7421,7 @@
                   <pic:spPr bwMode="auto">
                     <a:xfrm>
                       <a:off x="0" y="0"/>
-                      <a:ext cx="3337276" cy="2475721"/>
+                      <a:ext cx="4142363" cy="2301675"/>
                     </a:xfrm>
                     <a:prstGeom prst="rect">
                       <a:avLst/>
@@ -7079,7 +7451,6 @@
           <w:rFonts w:ascii="Garamond" w:hAnsi="Garamond"/>
           <w:lang w:val="it-IT"/>
         </w:rPr>
-        <w:lastRenderedPageBreak/>
         <w:t>Di seguito sono riportati gli attori individuati durante il processo di analisi dell’ambito del prodotto</w:t>
       </w:r>
     </w:p>
@@ -7252,35 +7623,19 @@
         <w:rPr>
           <w:sz w:val="32"/>
           <w:szCs w:val="32"/>
+          <w:lang w:val="it-IT"/>
         </w:rPr>
       </w:pPr>
       <w:bookmarkStart w:id="13" w:name="_Toc100078897"/>
-      <w:proofErr w:type="spellStart"/>
       <w:r>
         <w:rPr>
           <w:sz w:val="32"/>
           <w:szCs w:val="32"/>
-        </w:rPr>
-        <w:t>Requisiti</w:t>
-      </w:r>
-      <w:proofErr w:type="spellEnd"/>
-      <w:r>
-        <w:rPr>
-          <w:sz w:val="32"/>
-          <w:szCs w:val="32"/>
-        </w:rPr>
-        <w:t xml:space="preserve"> </w:t>
-      </w:r>
-      <w:proofErr w:type="spellStart"/>
-      <w:r>
-        <w:rPr>
-          <w:sz w:val="32"/>
-          <w:szCs w:val="32"/>
-        </w:rPr>
-        <w:t>Funzionali</w:t>
+          <w:lang w:val="it-IT"/>
+        </w:rPr>
+        <w:t>Requisiti Funzionali</w:t>
       </w:r>
       <w:bookmarkEnd w:id="13"/>
-      <w:proofErr w:type="spellEnd"/>
     </w:p>
     <w:p>
       <w:pPr>
@@ -7415,9 +7770,137 @@
           <w:lang w:val="it-IT"/>
         </w:rPr>
       </w:pPr>
+    </w:p>
+    <w:p>
+      <w:pPr>
+        <w:rPr>
+          <w:rFonts w:ascii="Garamond" w:hAnsi="Garamond"/>
+          <w:b/>
+          <w:bCs/>
+          <w:lang w:val="it-IT"/>
+        </w:rPr>
+      </w:pPr>
       <w:r>
         <w:rPr>
           <w:rFonts w:ascii="Garamond" w:hAnsi="Garamond"/>
+          <w:b/>
+          <w:bCs/>
+          <w:lang w:val="it-IT"/>
+        </w:rPr>
+        <w:t>RF_GU: Gestione Utente</w:t>
+      </w:r>
+    </w:p>
+    <w:p>
+      <w:pPr>
+        <w:rPr>
+          <w:rFonts w:ascii="Garamond" w:hAnsi="Garamond"/>
+          <w:b/>
+          <w:bCs/>
+          <w:color w:val="FF0000"/>
+          <w:lang w:val="it-IT"/>
+        </w:rPr>
+      </w:pPr>
+      <w:r>
+        <w:rPr>
+          <w:rFonts w:ascii="Garamond" w:hAnsi="Garamond"/>
+          <w:b/>
+          <w:bCs/>
+          <w:lang w:val="it-IT"/>
+        </w:rPr>
+        <w:t xml:space="preserve"> </w:t>
+      </w:r>
+      <w:r>
+        <w:rPr>
+          <w:rFonts w:ascii="Garamond" w:hAnsi="Garamond"/>
+          <w:b/>
+          <w:bCs/>
+          <w:color w:val="FF0000"/>
+          <w:lang w:val="it-IT"/>
+        </w:rPr>
+        <w:t>Prima RF, poi user story</w:t>
+      </w:r>
+    </w:p>
+    <w:p>
+      <w:pPr>
+        <w:rPr>
+          <w:rFonts w:ascii="Garamond" w:hAnsi="Garamond"/>
+          <w:b/>
+          <w:bCs/>
+          <w:lang w:val="it-IT"/>
+        </w:rPr>
+      </w:pPr>
+    </w:p>
+    <w:p>
+      <w:pPr>
+        <w:rPr>
+          <w:rFonts w:ascii="Garamond" w:hAnsi="Garamond"/>
+          <w:b/>
+          <w:bCs/>
+          <w:lang w:val="it-IT"/>
+        </w:rPr>
+      </w:pPr>
+      <w:r>
+        <w:rPr>
+          <w:rFonts w:ascii="Garamond" w:hAnsi="Garamond"/>
+          <w:b/>
+          <w:bCs/>
+          <w:lang w:val="it-IT"/>
+        </w:rPr>
+        <w:t>RF_GE: Gestione Eventi</w:t>
+      </w:r>
+    </w:p>
+    <w:p>
+      <w:pPr>
+        <w:rPr>
+          <w:rFonts w:ascii="Garamond" w:hAnsi="Garamond"/>
+          <w:b/>
+          <w:bCs/>
+          <w:lang w:val="it-IT"/>
+        </w:rPr>
+      </w:pPr>
+    </w:p>
+    <w:p>
+      <w:pPr>
+        <w:rPr>
+          <w:rFonts w:ascii="Garamond" w:hAnsi="Garamond"/>
+          <w:b/>
+          <w:bCs/>
+          <w:lang w:val="it-IT"/>
+        </w:rPr>
+      </w:pPr>
+    </w:p>
+    <w:p>
+      <w:pPr>
+        <w:rPr>
+          <w:rFonts w:ascii="Garamond" w:hAnsi="Garamond"/>
+          <w:b/>
+          <w:bCs/>
+          <w:lang w:val="it-IT"/>
+        </w:rPr>
+      </w:pPr>
+      <w:r>
+        <w:rPr>
+          <w:rFonts w:ascii="Garamond" w:hAnsi="Garamond"/>
+          <w:b/>
+          <w:bCs/>
+          <w:lang w:val="it-IT"/>
+        </w:rPr>
+        <w:t>RF_GC: Gestione Carrello</w:t>
+      </w:r>
+    </w:p>
+    <w:p>
+      <w:pPr>
+        <w:jc w:val="both"/>
+        <w:rPr>
+          <w:rFonts w:ascii="Garamond" w:hAnsi="Garamond"/>
+          <w:color w:val="FF0000"/>
+          <w:lang w:val="it-IT"/>
+        </w:rPr>
+      </w:pPr>
+      <w:r>
+        <w:rPr>
+          <w:rFonts w:ascii="Garamond" w:hAnsi="Garamond"/>
+          <w:color w:val="FF0000"/>
           <w:lang w:val="it-IT"/>
         </w:rPr>
         <w:t>Modifica nomi e sezioni divise per sottosistemi e inserisci user story:</w:t>
@@ -7460,18 +7943,18 @@
             <w:pPr>
               <w:jc w:val="both"/>
               <w:rPr>
+                <w:rFonts w:ascii="Garamond" w:hAnsi="Garamond"/>
+                <w:b/>
+                <w:bCs/>
+              </w:rPr>
+            </w:pPr>
+            <w:proofErr w:type="spellStart"/>
+            <w:r>
+              <w:rPr>
                 <w:rFonts w:ascii="Garamond" w:hAnsi="Garamond" w:hint="eastAsia"/>
                 <w:b/>
                 <w:bCs/>
               </w:rPr>
-            </w:pPr>
-            <w:proofErr w:type="spellStart"/>
-            <w:r>
-              <w:rPr>
-                <w:rFonts w:ascii="Garamond" w:hAnsi="Garamond" w:hint="eastAsia"/>
-                <w:b/>
-                <w:bCs/>
-              </w:rPr>
               <w:t>I</w:t>
             </w:r>
             <w:r>
@@ -7493,17 +7976,17 @@
             <w:pPr>
               <w:jc w:val="both"/>
               <w:rPr>
-                <w:rFonts w:ascii="Garamond" w:hAnsi="Garamond" w:hint="eastAsia"/>
-                <w:b/>
-                <w:bCs/>
-              </w:rPr>
-            </w:pPr>
-            <w:r>
-              <w:rPr>
                 <w:rFonts w:ascii="Garamond" w:hAnsi="Garamond"/>
                 <w:b/>
                 <w:bCs/>
               </w:rPr>
+            </w:pPr>
+            <w:r>
+              <w:rPr>
+                <w:rFonts w:ascii="Garamond" w:hAnsi="Garamond"/>
+                <w:b/>
+                <w:bCs/>
+              </w:rPr>
               <w:t>User Story</w:t>
             </w:r>
           </w:p>
@@ -7516,7 +7999,7 @@
             <w:pPr>
               <w:jc w:val="both"/>
               <w:rPr>
-                <w:rFonts w:ascii="Garamond" w:hAnsi="Garamond" w:hint="eastAsia"/>
+                <w:rFonts w:ascii="Garamond" w:hAnsi="Garamond"/>
                 <w:b/>
                 <w:bCs/>
               </w:rPr>
@@ -7805,6 +8288,7 @@
     <w:p>
       <w:pPr>
         <w:rPr>
+          <w:rFonts w:hint="eastAsia"/>
           <w:lang w:val="it-IT"/>
         </w:rPr>
       </w:pPr>
@@ -8097,7 +8581,6 @@
               <w:rPr>
                 <w:rFonts w:ascii="Times New Roman" w:hAnsi="Times New Roman" w:cs="Times New Roman"/>
               </w:rPr>
-              <w:lastRenderedPageBreak/>
               <w:t>RF – 2</w:t>
             </w:r>
           </w:p>
@@ -8845,6 +9328,7 @@
                 <w:rFonts w:ascii="Times New Roman" w:hAnsi="Times New Roman" w:cs="Times New Roman"/>
                 <w:lang w:val="it-IT"/>
               </w:rPr>
+              <w:lastRenderedPageBreak/>
               <w:t>RF – 8</w:t>
             </w:r>
           </w:p>
@@ -9946,7 +10430,6 @@
                 <w:rFonts w:ascii="Times New Roman" w:hAnsi="Times New Roman" w:cs="Times New Roman"/>
                 <w:lang w:val="it-IT"/>
               </w:rPr>
-              <w:lastRenderedPageBreak/>
               <w:t>RF – 17</w:t>
             </w:r>
           </w:p>
@@ -10585,7 +11068,16 @@
                 <w:color w:val="FF0000"/>
                 <w:lang w:val="it-IT"/>
               </w:rPr>
-              <w:t>Visualizza lista eventi teatrali</w:t>
+              <w:t xml:space="preserve">Visualizza lista </w:t>
+            </w:r>
+            <w:r>
+              <w:rPr>
+                <w:rFonts w:ascii="Times New Roman" w:hAnsi="Times New Roman" w:cs="Times New Roman"/>
+                <w:color w:val="FF0000"/>
+                <w:lang w:val="it-IT"/>
+              </w:rPr>
+              <w:lastRenderedPageBreak/>
+              <w:t>eventi teatrali</w:t>
             </w:r>
           </w:p>
         </w:tc>
@@ -10613,6 +11105,7 @@
                 <w:rFonts w:ascii="Times New Roman" w:hAnsi="Times New Roman" w:cs="Times New Roman"/>
                 <w:lang w:val="it-IT"/>
               </w:rPr>
+              <w:lastRenderedPageBreak/>
               <w:t>Media</w:t>
             </w:r>
           </w:p>
@@ -10648,7 +11141,14 @@
               <w:rPr>
                 <w:lang w:val="it-IT"/>
               </w:rPr>
-              <w:t>l sistema dovrebbe permettere all’Ospite di  visualizzare la lista dei soli eventi teatrali presenti sulla piattaforma</w:t>
+              <w:t xml:space="preserve">l sistema dovrebbe permettere all’Ospite di  visualizzare </w:t>
+            </w:r>
+            <w:r>
+              <w:rPr>
+                <w:lang w:val="it-IT"/>
+              </w:rPr>
+              <w:lastRenderedPageBreak/>
+              <w:t>la lista dei soli eventi teatrali presenti sulla piattaforma</w:t>
             </w:r>
           </w:p>
         </w:tc>
@@ -10678,6 +11178,7 @@
                 <w:rFonts w:ascii="Times New Roman" w:hAnsi="Times New Roman" w:cs="Times New Roman"/>
                 <w:lang w:val="it-IT"/>
               </w:rPr>
+              <w:lastRenderedPageBreak/>
               <w:t>RF – 23</w:t>
             </w:r>
           </w:p>
@@ -11838,7 +12339,6 @@
           <w:sz w:val="32"/>
           <w:szCs w:val="32"/>
         </w:rPr>
-        <w:lastRenderedPageBreak/>
         <w:t>Requisiti</w:t>
       </w:r>
       <w:proofErr w:type="spellEnd"/>
@@ -12043,6 +12543,7 @@
         <w:rPr>
           <w:lang w:val="it-IT"/>
         </w:rPr>
+        <w:lastRenderedPageBreak/>
         <w:t>RNF_A2 – Il sistema deve garantire che dati sensibili quali le credenziali di accesso siano codificate in SHA1 per assicurare protezione agli utenti ed al sistema in caso di accessi indesiderati al database.</w:t>
       </w:r>
     </w:p>
@@ -13332,7 +13833,6 @@
               <w:rPr>
                 <w:lang w:val="it-IT"/>
               </w:rPr>
-              <w:lastRenderedPageBreak/>
               <w:t> </w:t>
             </w:r>
           </w:p>
@@ -13659,7 +14159,7 @@
             </w:r>
             <w:proofErr w:type="spellStart"/>
             <w:r>
-              <w:t>Utente</w:t>
+              <w:t>Ospite</w:t>
             </w:r>
             <w:proofErr w:type="spellEnd"/>
           </w:p>
@@ -13860,6 +14360,7 @@
               <w:rPr>
                 <w:lang w:val="it-IT"/>
               </w:rPr>
+              <w:lastRenderedPageBreak/>
               <w:t>Mauro decide di utilizzare la barra di ricerca per trovare facilmente l’evento. Scrive il nome dell’evento che vuole cercare all’interno della barra e preme invio</w:t>
             </w:r>
           </w:p>
@@ -14297,14 +14798,7 @@
               <w:rPr>
                 <w:lang w:val="it-IT"/>
               </w:rPr>
-              <w:t xml:space="preserve">, </w:t>
-            </w:r>
-            <w:r>
-              <w:rPr>
-                <w:lang w:val="it-IT"/>
-              </w:rPr>
-              <w:lastRenderedPageBreak/>
-              <w:t xml:space="preserve">si accorge di aver fornito una data di fine evento, il “20 Novembre 2021”, errata.  </w:t>
+              <w:t xml:space="preserve">, si accorge di aver fornito una data di fine evento, il “20 Novembre 2021”, errata.  </w:t>
             </w:r>
           </w:p>
         </w:tc>
@@ -14573,6 +15067,206 @@
       </w:r>
       <w:bookmarkEnd w:id="31"/>
       <w:proofErr w:type="spellEnd"/>
+    </w:p>
+    <w:p>
+      <w:pPr>
+        <w:rPr>
+          <w:b/>
+          <w:bCs/>
+          <w:lang w:val="it-IT"/>
+        </w:rPr>
+      </w:pPr>
+      <w:r>
+        <w:rPr>
+          <w:b/>
+          <w:bCs/>
+          <w:lang w:val="it-IT"/>
+        </w:rPr>
+        <w:t>U</w:t>
+      </w:r>
+      <w:r>
+        <w:rPr>
+          <w:b/>
+          <w:bCs/>
+          <w:lang w:val="it-IT"/>
+        </w:rPr>
+        <w:t>C_GU: Gestione Utente</w:t>
+      </w:r>
+    </w:p>
+    <w:p>
+      <w:pPr>
+        <w:rPr>
+          <w:b/>
+          <w:bCs/>
+          <w:lang w:val="it-IT"/>
+        </w:rPr>
+      </w:pPr>
+    </w:p>
+    <w:p>
+      <w:pPr>
+        <w:rPr>
+          <w:b/>
+          <w:bCs/>
+          <w:lang w:val="it-IT"/>
+        </w:rPr>
+      </w:pPr>
+      <w:r>
+        <w:rPr>
+          <w:b/>
+          <w:bCs/>
+          <w:lang w:val="it-IT"/>
+        </w:rPr>
+        <w:t>UC_GE: Gestione Evento</w:t>
+      </w:r>
+    </w:p>
+    <w:p>
+      <w:pPr>
+        <w:rPr>
+          <w:b/>
+          <w:bCs/>
+          <w:lang w:val="it-IT"/>
+        </w:rPr>
+      </w:pPr>
+      <w:r>
+        <w:rPr>
+          <w:b/>
+          <w:bCs/>
+          <w:noProof/>
+          <w:lang w:val="it-IT"/>
+        </w:rPr>
+        <w:lastRenderedPageBreak/>
+        <w:drawing>
+          <wp:inline distT="0" distB="0" distL="0" distR="0" wp14:anchorId="464B2977" wp14:editId="00ABFCE1">
+            <wp:extent cx="4762500" cy="7630795"/>
+            <wp:effectExtent l="0" t="0" r="0" b="8255"/>
+            <wp:docPr id="2" name="Immagine 2"/>
+            <wp:cNvGraphicFramePr>
+              <a:graphicFrameLocks xmlns:a="http://schemas.openxmlformats.org/drawingml/2006/main" noChangeAspect="1"/>
+            </wp:cNvGraphicFramePr>
+            <a:graphic xmlns:a="http://schemas.openxmlformats.org/drawingml/2006/main">
+              <a:graphicData uri="http://schemas.openxmlformats.org/drawingml/2006/picture">
+                <pic:pic xmlns:pic="http://schemas.openxmlformats.org/drawingml/2006/picture">
+                  <pic:nvPicPr>
+                    <pic:cNvPr id="0" name="Picture 1"/>
+                    <pic:cNvPicPr>
+                      <a:picLocks noChangeAspect="1" noChangeArrowheads="1"/>
+                    </pic:cNvPicPr>
+                  </pic:nvPicPr>
+                  <pic:blipFill>
+                    <a:blip r:embed="rId13">
+                      <a:extLst>
+                        <a:ext uri="{28A0092B-C50C-407E-A947-70E740481C1C}">
+                          <a14:useLocalDpi xmlns:a14="http://schemas.microsoft.com/office/drawing/2010/main" val="0"/>
+                        </a:ext>
+                      </a:extLst>
+                    </a:blip>
+                    <a:srcRect/>
+                    <a:stretch>
+                      <a:fillRect/>
+                    </a:stretch>
+                  </pic:blipFill>
+                  <pic:spPr bwMode="auto">
+                    <a:xfrm>
+                      <a:off x="0" y="0"/>
+                      <a:ext cx="4762500" cy="7630795"/>
+                    </a:xfrm>
+                    <a:prstGeom prst="rect">
+                      <a:avLst/>
+                    </a:prstGeom>
+                    <a:noFill/>
+                    <a:ln>
+                      <a:noFill/>
+                    </a:ln>
+                  </pic:spPr>
+                </pic:pic>
+              </a:graphicData>
+            </a:graphic>
+          </wp:inline>
+        </w:drawing>
+      </w:r>
+    </w:p>
+    <w:p>
+      <w:pPr>
+        <w:rPr>
+          <w:b/>
+          <w:bCs/>
+          <w:lang w:val="it-IT"/>
+        </w:rPr>
+      </w:pPr>
+    </w:p>
+    <w:p>
+      <w:pPr>
+        <w:rPr>
+          <w:b/>
+          <w:bCs/>
+          <w:color w:val="FF0000"/>
+          <w:lang w:val="it-IT"/>
+        </w:rPr>
+      </w:pPr>
+      <w:r>
+        <w:rPr>
+          <w:rFonts w:hint="eastAsia"/>
+          <w:b/>
+          <w:bCs/>
+          <w:color w:val="FF0000"/>
+          <w:lang w:val="it-IT"/>
+        </w:rPr>
+        <w:t>C</w:t>
+      </w:r>
+      <w:r>
+        <w:rPr>
+          <w:b/>
+          <w:bCs/>
+          <w:color w:val="FF0000"/>
+          <w:lang w:val="it-IT"/>
+        </w:rPr>
+        <w:t>aso d’uso relativo alla gestione</w:t>
+      </w:r>
+    </w:p>
+    <w:p>
+      <w:pPr>
+        <w:rPr>
+          <w:b/>
+          <w:bCs/>
+          <w:color w:val="FF0000"/>
+          <w:lang w:val="it-IT"/>
+        </w:rPr>
+      </w:pPr>
+    </w:p>
+    <w:p>
+      <w:pPr>
+        <w:rPr>
+          <w:b/>
+          <w:bCs/>
+          <w:lang w:val="it-IT"/>
+        </w:rPr>
+      </w:pPr>
+      <w:r>
+        <w:rPr>
+          <w:b/>
+          <w:bCs/>
+          <w:lang w:val="it-IT"/>
+        </w:rPr>
+        <w:t>UC_GC: Gestione Carrello</w:t>
+      </w:r>
+    </w:p>
+    <w:p>
+      <w:pPr>
+        <w:rPr>
+          <w:b/>
+          <w:bCs/>
+          <w:lang w:val="it-IT"/>
+        </w:rPr>
+      </w:pPr>
+    </w:p>
+    <w:p>
+      <w:pPr>
+        <w:rPr>
+          <w:b/>
+          <w:bCs/>
+          <w:lang w:val="it-IT"/>
+        </w:rPr>
+      </w:pPr>
     </w:p>
     <w:p>
       <w:pPr>
@@ -15147,6 +15841,7 @@
                 <w:kern w:val="1"/>
               </w:rPr>
             </w:pPr>
+            <w:proofErr w:type="spellStart"/>
             <w:r>
               <w:rPr>
                 <w:rFonts w:ascii="Times New Roman" w:eastAsia="Lucida Sans Unicode" w:hAnsi="Times New Roman" w:cs="Times New Roman"/>
@@ -15157,6 +15852,17 @@
               </w:rPr>
               <w:t>Utente</w:t>
             </w:r>
+            <w:r>
+              <w:rPr>
+                <w:rFonts w:ascii="Times New Roman" w:eastAsia="Lucida Sans Unicode" w:hAnsi="Times New Roman" w:cs="Times New Roman"/>
+                <w:b/>
+                <w:bCs/>
+                <w:color w:val="auto"/>
+                <w:kern w:val="1"/>
+              </w:rPr>
+              <w:t>Registrato</w:t>
+            </w:r>
+            <w:proofErr w:type="spellEnd"/>
           </w:p>
           <w:p>
             <w:pPr>
@@ -16111,7 +16817,6 @@
                 <w:color w:val="auto"/>
                 <w:kern w:val="1"/>
               </w:rPr>
-              <w:lastRenderedPageBreak/>
               <w:t xml:space="preserve">      • Indirizzo e-mail: Stringa.</w:t>
             </w:r>
           </w:p>
@@ -16256,7 +16961,6 @@
                 <w:color w:val="auto"/>
                 <w:kern w:val="1"/>
               </w:rPr>
-              <w:lastRenderedPageBreak/>
               <w:t>3</w:t>
             </w:r>
           </w:p>
@@ -16471,6 +17175,7 @@
                 <w:color w:val="auto"/>
                 <w:kern w:val="1"/>
               </w:rPr>
+              <w:lastRenderedPageBreak/>
               <w:t>• le password inserite siano uguali.</w:t>
             </w:r>
           </w:p>
@@ -16561,6 +17266,7 @@
                 <w:color w:val="auto"/>
                 <w:kern w:val="1"/>
               </w:rPr>
+              <w:lastRenderedPageBreak/>
               <w:t>5</w:t>
             </w:r>
           </w:p>
@@ -18227,7 +18933,6 @@
                 <w:color w:val="auto"/>
                 <w:kern w:val="1"/>
               </w:rPr>
-              <w:lastRenderedPageBreak/>
               <w:t>2</w:t>
             </w:r>
           </w:p>
@@ -19050,6 +19755,7 @@
                 <w:color w:val="auto"/>
                 <w:kern w:val="1"/>
               </w:rPr>
+              <w:lastRenderedPageBreak/>
               <w:t xml:space="preserve">Exit </w:t>
             </w:r>
             <w:proofErr w:type="spellStart"/>
@@ -20173,16 +20879,7 @@
                 <w:color w:val="auto"/>
                 <w:kern w:val="1"/>
               </w:rPr>
-              <w:t xml:space="preserve">• la password sia lunga almeno 8 caratteri e che contenga almeno una cifra ed una </w:t>
-            </w:r>
-            <w:r>
-              <w:rPr>
-                <w:rFonts w:ascii="Times New Roman" w:eastAsia="Lucida Sans Unicode" w:hAnsi="Times New Roman" w:cs="Times New Roman"/>
-                <w:color w:val="auto"/>
-                <w:kern w:val="1"/>
-              </w:rPr>
-              <w:lastRenderedPageBreak/>
-              <w:t>lettera Maiuscola.</w:t>
+              <w:t>• la password sia lunga almeno 8 caratteri e che contenga almeno una cifra ed una lettera Maiuscola.</w:t>
             </w:r>
           </w:p>
           <w:p>
@@ -20222,7 +20919,6 @@
                 <w:color w:val="auto"/>
                 <w:kern w:val="1"/>
               </w:rPr>
-              <w:lastRenderedPageBreak/>
               <w:t>5</w:t>
             </w:r>
           </w:p>
@@ -20774,7 +21470,16 @@
                 <w:color w:val="auto"/>
                 <w:kern w:val="1"/>
               </w:rPr>
-              <w:t>Visualizza un messaggio di errore che segnala all’utente che i campi password nuova e conferma password non matchano.</w:t>
+              <w:t xml:space="preserve">Visualizza un messaggio di errore che segnala all’utente che i campi password </w:t>
+            </w:r>
+            <w:r>
+              <w:rPr>
+                <w:rFonts w:ascii="Times New Roman" w:eastAsia="Lucida Sans Unicode" w:hAnsi="Times New Roman" w:cs="Times New Roman"/>
+                <w:color w:val="auto"/>
+                <w:kern w:val="1"/>
+              </w:rPr>
+              <w:lastRenderedPageBreak/>
+              <w:t>nuova e conferma password non matchano.</w:t>
             </w:r>
           </w:p>
         </w:tc>
@@ -20806,6 +21511,7 @@
                 <w:color w:val="auto"/>
                 <w:kern w:val="1"/>
               </w:rPr>
+              <w:lastRenderedPageBreak/>
               <w:t>4b.2</w:t>
             </w:r>
           </w:p>
@@ -22534,7 +23240,6 @@
                 <w:color w:val="auto"/>
                 <w:kern w:val="1"/>
               </w:rPr>
-              <w:lastRenderedPageBreak/>
               <w:t xml:space="preserve">                       On success</w:t>
             </w:r>
           </w:p>
@@ -22566,20 +23271,7 @@
                 <w:color w:val="auto"/>
                 <w:kern w:val="1"/>
               </w:rPr>
-              <w:lastRenderedPageBreak/>
-              <w:t xml:space="preserve">La richiesta è stata effettuata correttamente. L’organizzatore può continuare </w:t>
-            </w:r>
-            <w:r>
-              <w:rPr>
-                <w:rFonts w:ascii="Times New Roman" w:eastAsia="Lucida Sans Unicode" w:hAnsi="Times New Roman" w:cs="Times New Roman"/>
-                <w:bCs/>
-                <w:i/>
-                <w:iCs/>
-                <w:color w:val="auto"/>
-                <w:kern w:val="1"/>
-              </w:rPr>
-              <w:lastRenderedPageBreak/>
-              <w:t>a navigare il sito.</w:t>
+              <w:t>La richiesta è stata effettuata correttamente. L’organizzatore può continuare a navigare il sito.</w:t>
             </w:r>
           </w:p>
         </w:tc>
@@ -22614,7 +23306,6 @@
                 <w:color w:val="auto"/>
                 <w:kern w:val="1"/>
               </w:rPr>
-              <w:lastRenderedPageBreak/>
               <w:t xml:space="preserve">Exit </w:t>
             </w:r>
             <w:proofErr w:type="spellStart"/>
@@ -23220,6 +23911,7 @@
                 <w:color w:val="auto"/>
                 <w:kern w:val="1"/>
               </w:rPr>
+              <w:lastRenderedPageBreak/>
               <w:t>Nome Evento: Stringa di caratteri alfabetici.</w:t>
             </w:r>
           </w:p>
@@ -23511,6 +24203,7 @@
                 <w:color w:val="auto"/>
                 <w:kern w:val="1"/>
               </w:rPr>
+              <w:lastRenderedPageBreak/>
               <w:t>3</w:t>
             </w:r>
           </w:p>
@@ -24443,7 +25136,6 @@
                 <w:sz w:val="16"/>
                 <w:szCs w:val="16"/>
               </w:rPr>
-              <w:lastRenderedPageBreak/>
               <w:t>Sufficiente registrare l’anomalia in un opportuno file di log?</w:t>
             </w:r>
           </w:p>
@@ -25119,6 +25811,7 @@
                 <w:color w:val="auto"/>
                 <w:kern w:val="1"/>
               </w:rPr>
+              <w:lastRenderedPageBreak/>
               <w:t>Descrizione</w:t>
             </w:r>
           </w:p>
@@ -26240,7 +26933,6 @@
                 <w:color w:val="auto"/>
                 <w:kern w:val="1"/>
               </w:rPr>
-              <w:lastRenderedPageBreak/>
               <w:t>Sede: Stringa non più lunga di 50 caratteri</w:t>
             </w:r>
           </w:p>
@@ -26324,7 +27016,6 @@
                 <w:color w:val="auto"/>
                 <w:kern w:val="1"/>
               </w:rPr>
-              <w:lastRenderedPageBreak/>
               <w:t>2</w:t>
             </w:r>
           </w:p>
@@ -26735,6 +27426,7 @@
                 <w:color w:val="auto"/>
                 <w:kern w:val="1"/>
               </w:rPr>
+              <w:lastRenderedPageBreak/>
               <w:t>2.2</w:t>
             </w:r>
           </w:p>
@@ -28678,7 +29370,6 @@
                 <w:color w:val="auto"/>
                 <w:kern w:val="1"/>
               </w:rPr>
-              <w:lastRenderedPageBreak/>
               <w:t>Descrizione Evento: Stringa di caratteri alfabetici che deve contenere almeno 100 caratteri.</w:t>
             </w:r>
           </w:p>
@@ -28872,6 +29563,7 @@
                 <w:color w:val="auto"/>
                 <w:kern w:val="1"/>
               </w:rPr>
+              <w:lastRenderedPageBreak/>
               <w:t>Indirizzo: Consente di specificare Via e Numero civico</w:t>
             </w:r>
           </w:p>
@@ -31044,7 +31736,6 @@
                 <w:color w:val="auto"/>
                 <w:kern w:val="1"/>
               </w:rPr>
-              <w:lastRenderedPageBreak/>
               <w:t>E’ interessato all’acquisto</w:t>
             </w:r>
             <w:r>
@@ -31096,7 +31787,6 @@
                 <w:color w:val="auto"/>
                 <w:kern w:val="1"/>
               </w:rPr>
-              <w:lastRenderedPageBreak/>
               <w:t>Attori secondari</w:t>
             </w:r>
           </w:p>
@@ -31814,6 +32504,7 @@
                 <w:color w:val="auto"/>
                 <w:kern w:val="1"/>
               </w:rPr>
+              <w:lastRenderedPageBreak/>
               <w:t>Flusso di Eventi Principale/Main Scenario</w:t>
             </w:r>
           </w:p>
@@ -33514,6 +34205,121 @@
       <w:proofErr w:type="spellEnd"/>
     </w:p>
     <w:p>
+      <w:r>
+        <w:rPr>
+          <w:rFonts w:hint="eastAsia"/>
+        </w:rPr>
+        <w:t>C</w:t>
+      </w:r>
+      <w:r>
+        <w:t>lass diagram</w:t>
+      </w:r>
+    </w:p>
+    <w:p>
+      <w:r>
+        <w:rPr>
+          <w:noProof/>
+        </w:rPr>
+        <w:lastRenderedPageBreak/>
+        <w:drawing>
+          <wp:inline distT="0" distB="0" distL="0" distR="0" wp14:anchorId="3A5C737C" wp14:editId="1DCE1AE3">
+            <wp:extent cx="5921895" cy="3597729"/>
+            <wp:effectExtent l="0" t="0" r="3175" b="3175"/>
+            <wp:docPr id="7" name="Immagine 7"/>
+            <wp:cNvGraphicFramePr>
+              <a:graphicFrameLocks xmlns:a="http://schemas.openxmlformats.org/drawingml/2006/main" noChangeAspect="1"/>
+            </wp:cNvGraphicFramePr>
+            <a:graphic xmlns:a="http://schemas.openxmlformats.org/drawingml/2006/main">
+              <a:graphicData uri="http://schemas.openxmlformats.org/drawingml/2006/picture">
+                <pic:pic xmlns:pic="http://schemas.openxmlformats.org/drawingml/2006/picture">
+                  <pic:nvPicPr>
+                    <pic:cNvPr id="0" name="Picture 2"/>
+                    <pic:cNvPicPr>
+                      <a:picLocks noChangeAspect="1" noChangeArrowheads="1"/>
+                    </pic:cNvPicPr>
+                  </pic:nvPicPr>
+                  <pic:blipFill>
+                    <a:blip r:embed="rId14">
+                      <a:extLst>
+                        <a:ext uri="{28A0092B-C50C-407E-A947-70E740481C1C}">
+                          <a14:useLocalDpi xmlns:a14="http://schemas.microsoft.com/office/drawing/2010/main" val="0"/>
+                        </a:ext>
+                      </a:extLst>
+                    </a:blip>
+                    <a:srcRect/>
+                    <a:stretch>
+                      <a:fillRect/>
+                    </a:stretch>
+                  </pic:blipFill>
+                  <pic:spPr bwMode="auto">
+                    <a:xfrm>
+                      <a:off x="0" y="0"/>
+                      <a:ext cx="5959830" cy="3620776"/>
+                    </a:xfrm>
+                    <a:prstGeom prst="rect">
+                      <a:avLst/>
+                    </a:prstGeom>
+                    <a:noFill/>
+                    <a:ln>
+                      <a:noFill/>
+                    </a:ln>
+                  </pic:spPr>
+                </pic:pic>
+              </a:graphicData>
+            </a:graphic>
+          </wp:inline>
+        </w:drawing>
+      </w:r>
+    </w:p>
+    <w:p>
+      <w:pPr>
+        <w:rPr>
+          <w:b/>
+          <w:bCs/>
+        </w:rPr>
+      </w:pPr>
+      <w:r>
+        <w:rPr>
+          <w:b/>
+          <w:bCs/>
+        </w:rPr>
+        <w:t xml:space="preserve">MO_GU: </w:t>
+      </w:r>
+      <w:proofErr w:type="spellStart"/>
+      <w:r>
+        <w:rPr>
+          <w:b/>
+          <w:bCs/>
+        </w:rPr>
+        <w:t>Gestione</w:t>
+      </w:r>
+      <w:proofErr w:type="spellEnd"/>
+      <w:r>
+        <w:rPr>
+          <w:b/>
+          <w:bCs/>
+        </w:rPr>
+        <w:t xml:space="preserve"> </w:t>
+      </w:r>
+      <w:proofErr w:type="spellStart"/>
+      <w:r>
+        <w:rPr>
+          <w:b/>
+          <w:bCs/>
+        </w:rPr>
+        <w:t>Utente</w:t>
+      </w:r>
+      <w:proofErr w:type="spellEnd"/>
+    </w:p>
+    <w:p>
+      <w:pPr>
+        <w:rPr>
+          <w:b/>
+          <w:bCs/>
+        </w:rPr>
+      </w:pPr>
+    </w:p>
+    <w:p>
       <w:pPr>
         <w:rPr>
           <w:rFonts w:hint="eastAsia"/>
@@ -33564,51 +34370,47 @@
     <w:tbl>
       <w:tblPr>
         <w:tblStyle w:val="Grigliatabella"/>
-        <w:tblW w:w="0" w:type="auto"/>
+        <w:tblW w:w="10485" w:type="dxa"/>
         <w:tblLook w:val="04A0" w:firstRow="1" w:lastRow="0" w:firstColumn="1" w:lastColumn="0" w:noHBand="0" w:noVBand="1"/>
       </w:tblPr>
       <w:tblGrid>
-        <w:gridCol w:w="3320"/>
-        <w:gridCol w:w="1353"/>
-        <w:gridCol w:w="5289"/>
+        <w:gridCol w:w="2972"/>
+        <w:gridCol w:w="1134"/>
+        <w:gridCol w:w="6379"/>
       </w:tblGrid>
       <w:tr>
         <w:tc>
           <w:tcPr>
-            <w:tcW w:w="3320" w:type="dxa"/>
+            <w:tcW w:w="2972" w:type="dxa"/>
           </w:tcPr>
           <w:p>
             <w:pPr>
               <w:jc w:val="center"/>
-            </w:pPr>
-            <w:r>
-              <w:t>Nome Oggetto</w:t>
-            </w:r>
-          </w:p>
-        </w:tc>
-        <w:tc>
-          <w:tcPr>
-            <w:tcW w:w="1353" w:type="dxa"/>
+              <w:rPr>
+                <w:b/>
+                <w:bCs/>
+              </w:rPr>
+            </w:pPr>
+            <w:r>
+              <w:rPr>
+                <w:b/>
+                <w:bCs/>
+              </w:rPr>
+              <w:t>Autore</w:t>
+            </w:r>
+          </w:p>
+        </w:tc>
+        <w:tc>
+          <w:tcPr>
+            <w:tcW w:w="7513" w:type="dxa"/>
+            <w:gridSpan w:val="2"/>
           </w:tcPr>
           <w:p>
             <w:pPr>
               <w:jc w:val="center"/>
             </w:pPr>
             <w:r>
-              <w:t>Tipologia</w:t>
-            </w:r>
-          </w:p>
-        </w:tc>
-        <w:tc>
-          <w:tcPr>
-            <w:tcW w:w="5289" w:type="dxa"/>
-          </w:tcPr>
-          <w:p>
-            <w:pPr>
-              <w:jc w:val="center"/>
-            </w:pPr>
-            <w:r>
-              <w:t>Descrizione</w:t>
+              <w:t>DPA</w:t>
             </w:r>
           </w:p>
         </w:tc>
@@ -33616,85 +34418,107 @@
       <w:tr>
         <w:tc>
           <w:tcPr>
-            <w:tcW w:w="3320" w:type="dxa"/>
+            <w:tcW w:w="2972" w:type="dxa"/>
           </w:tcPr>
           <w:p>
             <w:pPr>
               <w:jc w:val="center"/>
-            </w:pPr>
-            <w:r>
-              <w:lastRenderedPageBreak/>
-              <w:t>Evento</w:t>
-            </w:r>
-          </w:p>
-        </w:tc>
-        <w:tc>
-          <w:tcPr>
-            <w:tcW w:w="1353" w:type="dxa"/>
+              <w:rPr>
+                <w:b/>
+                <w:bCs/>
+              </w:rPr>
+            </w:pPr>
+            <w:r>
+              <w:rPr>
+                <w:b/>
+                <w:bCs/>
+              </w:rPr>
+              <w:t>Nome Oggetto</w:t>
+            </w:r>
+          </w:p>
+        </w:tc>
+        <w:tc>
+          <w:tcPr>
+            <w:tcW w:w="1134" w:type="dxa"/>
           </w:tcPr>
           <w:p>
             <w:pPr>
               <w:jc w:val="center"/>
-            </w:pPr>
-            <w:proofErr w:type="spellStart"/>
-            <w:r>
-              <w:t>Entity</w:t>
-            </w:r>
-            <w:proofErr w:type="spellEnd"/>
-          </w:p>
-        </w:tc>
-        <w:tc>
-          <w:tcPr>
-            <w:tcW w:w="5289" w:type="dxa"/>
+              <w:rPr>
+                <w:b/>
+                <w:bCs/>
+              </w:rPr>
+            </w:pPr>
+            <w:r>
+              <w:rPr>
+                <w:b/>
+                <w:bCs/>
+              </w:rPr>
+              <w:t>Tipologia</w:t>
+            </w:r>
+          </w:p>
+        </w:tc>
+        <w:tc>
+          <w:tcPr>
+            <w:tcW w:w="6379" w:type="dxa"/>
           </w:tcPr>
           <w:p>
             <w:pPr>
               <w:jc w:val="center"/>
-            </w:pPr>
+              <w:rPr>
+                <w:b/>
+                <w:bCs/>
+              </w:rPr>
+            </w:pPr>
+            <w:r>
+              <w:rPr>
+                <w:b/>
+                <w:bCs/>
+              </w:rPr>
+              <w:t>Descrizione</w:t>
+            </w:r>
           </w:p>
         </w:tc>
       </w:tr>
       <w:tr>
         <w:tc>
           <w:tcPr>
-            <w:tcW w:w="3320" w:type="dxa"/>
+            <w:tcW w:w="2972" w:type="dxa"/>
           </w:tcPr>
           <w:p>
             <w:pPr>
               <w:jc w:val="center"/>
             </w:pPr>
+            <w:r>
+              <w:t>Evento</w:t>
+            </w:r>
+          </w:p>
+        </w:tc>
+        <w:tc>
+          <w:tcPr>
+            <w:tcW w:w="1134" w:type="dxa"/>
+          </w:tcPr>
+          <w:p>
+            <w:pPr>
+              <w:jc w:val="center"/>
+            </w:pPr>
             <w:proofErr w:type="spellStart"/>
             <w:r>
-              <w:t>RequestEventForm</w:t>
+              <w:t>Entity</w:t>
             </w:r>
             <w:proofErr w:type="spellEnd"/>
           </w:p>
         </w:tc>
         <w:tc>
           <w:tcPr>
-            <w:tcW w:w="1353" w:type="dxa"/>
+            <w:tcW w:w="6379" w:type="dxa"/>
           </w:tcPr>
           <w:p>
             <w:pPr>
               <w:jc w:val="center"/>
             </w:pPr>
-            <w:proofErr w:type="spellStart"/>
-            <w:r>
-              <w:t>Boundary</w:t>
-            </w:r>
-            <w:proofErr w:type="spellEnd"/>
-          </w:p>
-        </w:tc>
-        <w:tc>
-          <w:tcPr>
-            <w:tcW w:w="5289" w:type="dxa"/>
-          </w:tcPr>
-          <w:p>
-            <w:pPr>
-              <w:jc w:val="center"/>
-            </w:pPr>
-            <w:r>
-              <w:t>Form con i campi necessari per richiedere l’inserimento di un evento nel sistema</w:t>
+            <w:r>
+              <w:t>Rappresenta l’evento creato dall’organizzatore</w:t>
             </w:r>
           </w:p>
         </w:tc>
@@ -33702,87 +34526,42 @@
       <w:tr>
         <w:tc>
           <w:tcPr>
-            <w:tcW w:w="3320" w:type="dxa"/>
+            <w:tcW w:w="2972" w:type="dxa"/>
           </w:tcPr>
           <w:p>
             <w:pPr>
               <w:jc w:val="center"/>
             </w:pPr>
+            <w:r>
+              <w:t>Organizzatore</w:t>
+            </w:r>
+          </w:p>
+        </w:tc>
+        <w:tc>
+          <w:tcPr>
+            <w:tcW w:w="1134" w:type="dxa"/>
+          </w:tcPr>
+          <w:p>
+            <w:pPr>
+              <w:jc w:val="center"/>
+            </w:pPr>
             <w:proofErr w:type="spellStart"/>
             <w:r>
-              <w:t>RequestEventButton</w:t>
+              <w:t>Entity</w:t>
             </w:r>
             <w:proofErr w:type="spellEnd"/>
           </w:p>
         </w:tc>
         <w:tc>
           <w:tcPr>
-            <w:tcW w:w="1353" w:type="dxa"/>
+            <w:tcW w:w="6379" w:type="dxa"/>
           </w:tcPr>
           <w:p>
             <w:pPr>
               <w:jc w:val="center"/>
             </w:pPr>
-            <w:proofErr w:type="spellStart"/>
-            <w:r>
-              <w:t>Boundary</w:t>
-            </w:r>
-            <w:proofErr w:type="spellEnd"/>
-          </w:p>
-        </w:tc>
-        <w:tc>
-          <w:tcPr>
-            <w:tcW w:w="5289" w:type="dxa"/>
-          </w:tcPr>
-          <w:p>
-            <w:pPr>
-              <w:jc w:val="center"/>
-              <w:rPr>
-                <w:color w:val="auto"/>
-              </w:rPr>
-            </w:pPr>
-            <w:r>
-              <w:t>Pulsante “</w:t>
-            </w:r>
-            <w:proofErr w:type="spellStart"/>
-            <w:r>
-              <w:t>RichiediEvento</w:t>
-            </w:r>
-            <w:proofErr w:type="spellEnd"/>
-            <w:r>
-              <w:t xml:space="preserve">” </w:t>
-            </w:r>
-            <w:r>
-              <w:rPr>
-                <w:color w:val="FF0000"/>
-              </w:rPr>
-              <w:t xml:space="preserve">(cambia nome nel </w:t>
-            </w:r>
-            <w:proofErr w:type="spellStart"/>
-            <w:r>
-              <w:rPr>
-                <w:color w:val="FF0000"/>
-              </w:rPr>
-              <w:t>sequence</w:t>
-            </w:r>
-            <w:proofErr w:type="spellEnd"/>
-            <w:r>
-              <w:rPr>
-                <w:color w:val="FF0000"/>
-              </w:rPr>
-              <w:t xml:space="preserve"> e qui)</w:t>
-            </w:r>
-            <w:r>
-              <w:rPr>
-                <w:color w:val="FF0000"/>
-              </w:rPr>
-              <w:t xml:space="preserve"> </w:t>
-            </w:r>
-            <w:r>
-              <w:rPr>
-                <w:color w:val="auto"/>
-              </w:rPr>
-              <w:t>che permette ad un Organizzatore di inviare una richiesta di inserimento di un evento</w:t>
+            <w:r>
+              <w:t>Rappresenta le informazioni di un organizzatore di eventi</w:t>
             </w:r>
           </w:p>
         </w:tc>
@@ -33790,92 +34569,72 @@
       <w:tr>
         <w:tc>
           <w:tcPr>
-            <w:tcW w:w="3320" w:type="dxa"/>
+            <w:tcW w:w="2972" w:type="dxa"/>
           </w:tcPr>
           <w:p>
             <w:pPr>
               <w:jc w:val="center"/>
             </w:pPr>
+            <w:r>
+              <w:t>Amministratore</w:t>
+            </w:r>
+          </w:p>
+        </w:tc>
+        <w:tc>
+          <w:tcPr>
+            <w:tcW w:w="1134" w:type="dxa"/>
+          </w:tcPr>
+          <w:p>
+            <w:pPr>
+              <w:jc w:val="center"/>
+            </w:pPr>
             <w:proofErr w:type="spellStart"/>
             <w:r>
-              <w:rPr>
-                <w:color w:val="FF0000"/>
-              </w:rPr>
-              <w:t>RichiestaInviataConSuccesso</w:t>
+              <w:t>Entity</w:t>
             </w:r>
             <w:proofErr w:type="spellEnd"/>
           </w:p>
         </w:tc>
         <w:tc>
           <w:tcPr>
-            <w:tcW w:w="1353" w:type="dxa"/>
+            <w:tcW w:w="6379" w:type="dxa"/>
           </w:tcPr>
           <w:p>
             <w:pPr>
               <w:jc w:val="center"/>
             </w:pPr>
-            <w:proofErr w:type="spellStart"/>
-            <w:r>
-              <w:t>Boundary</w:t>
-            </w:r>
-            <w:proofErr w:type="spellEnd"/>
-          </w:p>
-        </w:tc>
-        <w:tc>
-          <w:tcPr>
-            <w:tcW w:w="5289" w:type="dxa"/>
-          </w:tcPr>
-          <w:p>
-            <w:pPr>
-              <w:jc w:val="center"/>
-            </w:pPr>
+            <w:r>
+              <w:t>Rappresenta le informazioni dell’amministratore della piattaforma</w:t>
+            </w:r>
           </w:p>
         </w:tc>
       </w:tr>
       <w:tr>
         <w:tc>
           <w:tcPr>
-            <w:tcW w:w="3320" w:type="dxa"/>
+            <w:tcW w:w="2972" w:type="dxa"/>
           </w:tcPr>
           <w:p>
             <w:pPr>
               <w:jc w:val="center"/>
-              <w:rPr>
-                <w:color w:val="FF0000"/>
-              </w:rPr>
             </w:pPr>
             <w:proofErr w:type="spellStart"/>
             <w:r>
-              <w:rPr>
-                <w:color w:val="FF0000"/>
-              </w:rPr>
-              <w:t>AccettaEvento</w:t>
-            </w:r>
-            <w:r>
-              <w:rPr>
-                <w:color w:val="FF0000"/>
-              </w:rPr>
-              <w:t>Button</w:t>
+              <w:t>RequestEventForm</w:t>
             </w:r>
             <w:proofErr w:type="spellEnd"/>
           </w:p>
         </w:tc>
         <w:tc>
           <w:tcPr>
-            <w:tcW w:w="1353" w:type="dxa"/>
+            <w:tcW w:w="1134" w:type="dxa"/>
           </w:tcPr>
           <w:p>
             <w:pPr>
               <w:jc w:val="center"/>
-              <w:rPr>
-                <w:color w:val="FF0000"/>
-              </w:rPr>
             </w:pPr>
             <w:proofErr w:type="spellStart"/>
             <w:r>
-              <w:rPr>
-                <w:color w:val="FF0000"/>
-              </w:rPr>
               <w:t>Boundary</w:t>
             </w:r>
             <w:proofErr w:type="spellEnd"/>
@@ -33883,34 +34642,14 @@
         </w:tc>
         <w:tc>
           <w:tcPr>
-            <w:tcW w:w="5289" w:type="dxa"/>
+            <w:tcW w:w="6379" w:type="dxa"/>
           </w:tcPr>
           <w:p>
             <w:pPr>
               <w:jc w:val="center"/>
-              <w:rPr>
-                <w:color w:val="FF0000"/>
-              </w:rPr>
-            </w:pPr>
-            <w:r>
-              <w:rPr>
-                <w:color w:val="FF0000"/>
-              </w:rPr>
-              <w:t>Pulsante “</w:t>
-            </w:r>
-            <w:proofErr w:type="spellStart"/>
-            <w:r>
-              <w:rPr>
-                <w:color w:val="FF0000"/>
-              </w:rPr>
-              <w:t>AccettaEvento</w:t>
-            </w:r>
-            <w:proofErr w:type="spellEnd"/>
-            <w:r>
-              <w:rPr>
-                <w:color w:val="FF0000"/>
-              </w:rPr>
-              <w:t>” che permette all’admin di</w:t>
+            </w:pPr>
+            <w:r>
+              <w:t>Form con i campi necessari per richiedere l’inserimento di un evento nel sistema</w:t>
             </w:r>
           </w:p>
         </w:tc>
@@ -33918,112 +34657,128 @@
       <w:tr>
         <w:tc>
           <w:tcPr>
-            <w:tcW w:w="3320" w:type="dxa"/>
+            <w:tcW w:w="2972" w:type="dxa"/>
           </w:tcPr>
           <w:p>
             <w:pPr>
               <w:jc w:val="center"/>
+            </w:pPr>
+            <w:proofErr w:type="spellStart"/>
+            <w:r>
+              <w:t>RequestEventButton</w:t>
+            </w:r>
+            <w:proofErr w:type="spellEnd"/>
+          </w:p>
+        </w:tc>
+        <w:tc>
+          <w:tcPr>
+            <w:tcW w:w="1134" w:type="dxa"/>
+          </w:tcPr>
+          <w:p>
+            <w:pPr>
+              <w:jc w:val="center"/>
+            </w:pPr>
+            <w:proofErr w:type="spellStart"/>
+            <w:r>
+              <w:t>Boundary</w:t>
+            </w:r>
+            <w:proofErr w:type="spellEnd"/>
+          </w:p>
+        </w:tc>
+        <w:tc>
+          <w:tcPr>
+            <w:tcW w:w="6379" w:type="dxa"/>
+          </w:tcPr>
+          <w:p>
+            <w:pPr>
+              <w:jc w:val="center"/>
+              <w:rPr>
+                <w:color w:val="auto"/>
+              </w:rPr>
+            </w:pPr>
+            <w:r>
+              <w:t>Pulsante “</w:t>
+            </w:r>
+            <w:proofErr w:type="spellStart"/>
+            <w:r>
+              <w:t>RichiediEvento</w:t>
+            </w:r>
+            <w:proofErr w:type="spellEnd"/>
+            <w:r>
+              <w:t xml:space="preserve">” </w:t>
+            </w:r>
+            <w:r>
               <w:rPr>
                 <w:color w:val="FF0000"/>
               </w:rPr>
-            </w:pPr>
+              <w:t xml:space="preserve">(cambia nome nel </w:t>
+            </w:r>
             <w:proofErr w:type="spellStart"/>
             <w:r>
               <w:rPr>
                 <w:color w:val="FF0000"/>
               </w:rPr>
-              <w:t>RifiutaEvento</w:t>
-            </w:r>
+              <w:t>sequence</w:t>
+            </w:r>
+            <w:proofErr w:type="spellEnd"/>
             <w:r>
               <w:rPr>
                 <w:color w:val="FF0000"/>
               </w:rPr>
-              <w:t>Button</w:t>
-            </w:r>
-            <w:proofErr w:type="spellEnd"/>
-          </w:p>
-        </w:tc>
-        <w:tc>
-          <w:tcPr>
-            <w:tcW w:w="1353" w:type="dxa"/>
-          </w:tcPr>
-          <w:p>
-            <w:pPr>
-              <w:jc w:val="center"/>
+              <w:t xml:space="preserve"> e qui)</w:t>
+            </w:r>
+            <w:r>
               <w:rPr>
                 <w:color w:val="FF0000"/>
               </w:rPr>
-            </w:pPr>
-            <w:proofErr w:type="spellStart"/>
-            <w:r>
-              <w:rPr>
-                <w:color w:val="FF0000"/>
-              </w:rPr>
-              <w:t>Boundary</w:t>
-            </w:r>
-            <w:proofErr w:type="spellEnd"/>
-          </w:p>
-        </w:tc>
-        <w:tc>
-          <w:tcPr>
-            <w:tcW w:w="5289" w:type="dxa"/>
-          </w:tcPr>
-          <w:p>
-            <w:pPr>
-              <w:jc w:val="center"/>
-              <w:rPr>
-                <w:color w:val="FF0000"/>
-              </w:rPr>
-            </w:pPr>
+              <w:t xml:space="preserve"> </w:t>
+            </w:r>
+            <w:r>
+              <w:rPr>
+                <w:color w:val="auto"/>
+              </w:rPr>
+              <w:t>che permette ad un Organizzatore di inviare una richiesta di inserimento di un evento</w:t>
+            </w:r>
           </w:p>
         </w:tc>
       </w:tr>
       <w:tr>
         <w:tc>
           <w:tcPr>
-            <w:tcW w:w="3320" w:type="dxa"/>
+            <w:tcW w:w="2972" w:type="dxa"/>
           </w:tcPr>
           <w:p>
             <w:pPr>
               <w:jc w:val="center"/>
+            </w:pPr>
+            <w:proofErr w:type="spellStart"/>
+            <w:r>
               <w:rPr>
                 <w:color w:val="FF0000"/>
               </w:rPr>
+              <w:t>RichiestaInviataConSuccesso</w:t>
+            </w:r>
+            <w:proofErr w:type="spellEnd"/>
+          </w:p>
+        </w:tc>
+        <w:tc>
+          <w:tcPr>
+            <w:tcW w:w="1134" w:type="dxa"/>
+          </w:tcPr>
+          <w:p>
+            <w:pPr>
+              <w:jc w:val="center"/>
             </w:pPr>
             <w:proofErr w:type="spellStart"/>
             <w:r>
-              <w:rPr>
-                <w:color w:val="FF0000"/>
-              </w:rPr>
-              <w:t>CreazioneEventoConSuccesso</w:t>
+              <w:t>Boundary</w:t>
             </w:r>
             <w:proofErr w:type="spellEnd"/>
           </w:p>
         </w:tc>
         <w:tc>
           <w:tcPr>
-            <w:tcW w:w="1353" w:type="dxa"/>
-          </w:tcPr>
-          <w:p>
-            <w:pPr>
-              <w:jc w:val="center"/>
-              <w:rPr>
-                <w:color w:val="FF0000"/>
-              </w:rPr>
-            </w:pPr>
-            <w:proofErr w:type="spellStart"/>
-            <w:r>
-              <w:rPr>
-                <w:color w:val="FF0000"/>
-              </w:rPr>
-              <w:t>Boundary</w:t>
-            </w:r>
-            <w:proofErr w:type="spellEnd"/>
-          </w:p>
-        </w:tc>
-        <w:tc>
-          <w:tcPr>
-            <w:tcW w:w="5289" w:type="dxa"/>
+            <w:tcW w:w="6379" w:type="dxa"/>
           </w:tcPr>
           <w:p>
             <w:pPr>
@@ -34035,29 +34790,47 @@
       <w:tr>
         <w:tc>
           <w:tcPr>
-            <w:tcW w:w="3320" w:type="dxa"/>
+            <w:tcW w:w="2972" w:type="dxa"/>
           </w:tcPr>
           <w:p>
             <w:pPr>
               <w:jc w:val="center"/>
+              <w:rPr>
+                <w:color w:val="FF0000"/>
+              </w:rPr>
             </w:pPr>
             <w:proofErr w:type="spellStart"/>
             <w:r>
-              <w:t>VisualizzaEventiTeatraliButton</w:t>
+              <w:rPr>
+                <w:color w:val="FF0000"/>
+              </w:rPr>
+              <w:t>AccettaEvento</w:t>
+            </w:r>
+            <w:r>
+              <w:rPr>
+                <w:color w:val="FF0000"/>
+              </w:rPr>
+              <w:t>Button</w:t>
             </w:r>
             <w:proofErr w:type="spellEnd"/>
           </w:p>
         </w:tc>
         <w:tc>
           <w:tcPr>
-            <w:tcW w:w="1353" w:type="dxa"/>
+            <w:tcW w:w="1134" w:type="dxa"/>
           </w:tcPr>
           <w:p>
             <w:pPr>
               <w:jc w:val="center"/>
+              <w:rPr>
+                <w:color w:val="FF0000"/>
+              </w:rPr>
             </w:pPr>
             <w:proofErr w:type="spellStart"/>
             <w:r>
+              <w:rPr>
+                <w:color w:val="FF0000"/>
+              </w:rPr>
               <w:t>Boundary</w:t>
             </w:r>
             <w:proofErr w:type="spellEnd"/>
@@ -34065,22 +34838,34 @@
         </w:tc>
         <w:tc>
           <w:tcPr>
-            <w:tcW w:w="5289" w:type="dxa"/>
+            <w:tcW w:w="6379" w:type="dxa"/>
           </w:tcPr>
           <w:p>
             <w:pPr>
               <w:jc w:val="center"/>
-            </w:pPr>
-            <w:r>
+              <w:rPr>
+                <w:color w:val="FF0000"/>
+              </w:rPr>
+            </w:pPr>
+            <w:r>
+              <w:rPr>
+                <w:color w:val="FF0000"/>
+              </w:rPr>
               <w:t>Pulsante “</w:t>
             </w:r>
             <w:proofErr w:type="spellStart"/>
             <w:r>
-              <w:t>VisualizzaEventiTeatrali</w:t>
+              <w:rPr>
+                <w:color w:val="FF0000"/>
+              </w:rPr>
+              <w:t>AccettaEvento</w:t>
             </w:r>
             <w:proofErr w:type="spellEnd"/>
             <w:r>
-              <w:t>” che permette all’Ospite di visualizzare la lista di Eventi Teatrali presenti sulla piattaforma</w:t>
+              <w:rPr>
+                <w:color w:val="FF0000"/>
+              </w:rPr>
+              <w:t>” che permette all’admin di</w:t>
             </w:r>
           </w:p>
         </w:tc>
@@ -34088,29 +34873,47 @@
       <w:tr>
         <w:tc>
           <w:tcPr>
-            <w:tcW w:w="3320" w:type="dxa"/>
+            <w:tcW w:w="2972" w:type="dxa"/>
           </w:tcPr>
           <w:p>
             <w:pPr>
               <w:jc w:val="center"/>
+              <w:rPr>
+                <w:color w:val="FF0000"/>
+              </w:rPr>
             </w:pPr>
             <w:proofErr w:type="spellStart"/>
             <w:r>
-              <w:t>VisualizzaEventiMostreButton</w:t>
+              <w:rPr>
+                <w:color w:val="FF0000"/>
+              </w:rPr>
+              <w:t>RifiutaEvento</w:t>
+            </w:r>
+            <w:r>
+              <w:rPr>
+                <w:color w:val="FF0000"/>
+              </w:rPr>
+              <w:t>Button</w:t>
             </w:r>
             <w:proofErr w:type="spellEnd"/>
           </w:p>
         </w:tc>
         <w:tc>
           <w:tcPr>
-            <w:tcW w:w="1353" w:type="dxa"/>
+            <w:tcW w:w="1134" w:type="dxa"/>
           </w:tcPr>
           <w:p>
             <w:pPr>
               <w:jc w:val="center"/>
+              <w:rPr>
+                <w:color w:val="FF0000"/>
+              </w:rPr>
             </w:pPr>
             <w:proofErr w:type="spellStart"/>
             <w:r>
+              <w:rPr>
+                <w:color w:val="FF0000"/>
+              </w:rPr>
               <w:t>Boundary</w:t>
             </w:r>
             <w:proofErr w:type="spellEnd"/>
@@ -34118,61 +34921,56 @@
         </w:tc>
         <w:tc>
           <w:tcPr>
-            <w:tcW w:w="5289" w:type="dxa"/>
+            <w:tcW w:w="6379" w:type="dxa"/>
           </w:tcPr>
           <w:p>
             <w:pPr>
               <w:jc w:val="center"/>
-            </w:pPr>
-            <w:r>
-              <w:t>Pulsante “</w:t>
-            </w:r>
-            <w:proofErr w:type="spellStart"/>
-            <w:r>
-              <w:t>VisualizzaEventi</w:t>
-            </w:r>
-            <w:r>
-              <w:t>Mostre</w:t>
-            </w:r>
-            <w:proofErr w:type="spellEnd"/>
-            <w:r>
-              <w:t xml:space="preserve">” che permette all’Ospite di visualizzare la lista di Eventi </w:t>
-            </w:r>
-            <w:r>
-              <w:t xml:space="preserve">Mostre </w:t>
-            </w:r>
-            <w:r>
-              <w:t>presenti sulla piattaforma</w:t>
-            </w:r>
+              <w:rPr>
+                <w:color w:val="FF0000"/>
+              </w:rPr>
+            </w:pPr>
           </w:p>
         </w:tc>
       </w:tr>
       <w:tr>
         <w:tc>
           <w:tcPr>
-            <w:tcW w:w="3320" w:type="dxa"/>
+            <w:tcW w:w="2972" w:type="dxa"/>
           </w:tcPr>
           <w:p>
             <w:pPr>
               <w:jc w:val="center"/>
+              <w:rPr>
+                <w:color w:val="FF0000"/>
+              </w:rPr>
             </w:pPr>
             <w:proofErr w:type="spellStart"/>
             <w:r>
-              <w:t>VisualizzaEventoButton</w:t>
+              <w:rPr>
+                <w:color w:val="FF0000"/>
+              </w:rPr>
+              <w:t>CreazioneEventoConSuccesso</w:t>
             </w:r>
             <w:proofErr w:type="spellEnd"/>
           </w:p>
         </w:tc>
         <w:tc>
           <w:tcPr>
-            <w:tcW w:w="1353" w:type="dxa"/>
+            <w:tcW w:w="1134" w:type="dxa"/>
           </w:tcPr>
           <w:p>
             <w:pPr>
               <w:jc w:val="center"/>
+              <w:rPr>
+                <w:color w:val="FF0000"/>
+              </w:rPr>
             </w:pPr>
             <w:proofErr w:type="spellStart"/>
             <w:r>
+              <w:rPr>
+                <w:color w:val="FF0000"/>
+              </w:rPr>
               <w:t>Boundary</w:t>
             </w:r>
             <w:proofErr w:type="spellEnd"/>
@@ -34180,41 +34978,19 @@
         </w:tc>
         <w:tc>
           <w:tcPr>
-            <w:tcW w:w="5289" w:type="dxa"/>
+            <w:tcW w:w="6379" w:type="dxa"/>
           </w:tcPr>
           <w:p>
             <w:pPr>
               <w:jc w:val="center"/>
             </w:pPr>
-            <w:r>
-              <w:t>Pulsante “</w:t>
-            </w:r>
-            <w:proofErr w:type="spellStart"/>
-            <w:r>
-              <w:t>VisualizzaEvent</w:t>
-            </w:r>
-            <w:r>
-              <w:t>o</w:t>
-            </w:r>
-            <w:proofErr w:type="spellEnd"/>
-            <w:r>
-              <w:t xml:space="preserve">” che permette all’Ospite di visualizzare </w:t>
-            </w:r>
-            <w:r>
-              <w:t xml:space="preserve">i dettagli di un singolo evento presente sulla </w:t>
-            </w:r>
-            <w:proofErr w:type="spellStart"/>
-            <w:r>
-              <w:t>piatatforma</w:t>
-            </w:r>
-            <w:proofErr w:type="spellEnd"/>
           </w:p>
         </w:tc>
       </w:tr>
       <w:tr>
         <w:tc>
           <w:tcPr>
-            <w:tcW w:w="3320" w:type="dxa"/>
+            <w:tcW w:w="2972" w:type="dxa"/>
           </w:tcPr>
           <w:p>
             <w:pPr>
@@ -34222,14 +34998,14 @@
             </w:pPr>
             <w:proofErr w:type="spellStart"/>
             <w:r>
-              <w:t>VisualizzaEventiOrganizzatoreButton</w:t>
+              <w:t>VisualizzaEventiTeatraliButton</w:t>
             </w:r>
             <w:proofErr w:type="spellEnd"/>
           </w:p>
         </w:tc>
         <w:tc>
           <w:tcPr>
-            <w:tcW w:w="1353" w:type="dxa"/>
+            <w:tcW w:w="1134" w:type="dxa"/>
           </w:tcPr>
           <w:p>
             <w:pPr>
@@ -34244,7 +35020,7 @@
         </w:tc>
         <w:tc>
           <w:tcPr>
-            <w:tcW w:w="5289" w:type="dxa"/>
+            <w:tcW w:w="6379" w:type="dxa"/>
           </w:tcPr>
           <w:p>
             <w:pPr>
@@ -34255,32 +35031,11 @@
             </w:r>
             <w:proofErr w:type="spellStart"/>
             <w:r>
-              <w:t>VisualizzaEventi</w:t>
-            </w:r>
-            <w:r>
-              <w:t>Organizzatore</w:t>
+              <w:t>VisualizzaEventiTeatrali</w:t>
             </w:r>
             <w:proofErr w:type="spellEnd"/>
             <w:r>
-              <w:t>” che permette all’O</w:t>
-            </w:r>
-            <w:r>
-              <w:t xml:space="preserve">rganizzatore </w:t>
-            </w:r>
-            <w:r>
-              <w:t>di visualizzare la lista d</w:t>
-            </w:r>
-            <w:r>
-              <w:t xml:space="preserve">ei propri </w:t>
-            </w:r>
-            <w:r>
-              <w:t>Event</w:t>
-            </w:r>
-            <w:r>
-              <w:t xml:space="preserve">i </w:t>
-            </w:r>
-            <w:r>
-              <w:t>presenti sulla piattaforma</w:t>
+              <w:t>” che permette all’Ospite di visualizzare la lista di Eventi Teatrali presenti sulla piattaforma</w:t>
             </w:r>
           </w:p>
         </w:tc>
@@ -34288,7 +35043,7 @@
       <w:tr>
         <w:tc>
           <w:tcPr>
-            <w:tcW w:w="3320" w:type="dxa"/>
+            <w:tcW w:w="2972" w:type="dxa"/>
           </w:tcPr>
           <w:p>
             <w:pPr>
@@ -34296,14 +35051,14 @@
             </w:pPr>
             <w:proofErr w:type="spellStart"/>
             <w:r>
-              <w:t>VisualizzaEventiAdminButton</w:t>
+              <w:t>VisualizzaEventiMostreButton</w:t>
             </w:r>
             <w:proofErr w:type="spellEnd"/>
           </w:p>
         </w:tc>
         <w:tc>
           <w:tcPr>
-            <w:tcW w:w="1353" w:type="dxa"/>
+            <w:tcW w:w="1134" w:type="dxa"/>
           </w:tcPr>
           <w:p>
             <w:pPr>
@@ -34318,7 +35073,7 @@
         </w:tc>
         <w:tc>
           <w:tcPr>
-            <w:tcW w:w="5289" w:type="dxa"/>
+            <w:tcW w:w="6379" w:type="dxa"/>
           </w:tcPr>
           <w:p>
             <w:pPr>
@@ -34332,23 +35087,17 @@
               <w:t>VisualizzaEventi</w:t>
             </w:r>
             <w:r>
-              <w:t>Admin</w:t>
+              <w:t>Mostre</w:t>
             </w:r>
             <w:proofErr w:type="spellEnd"/>
             <w:r>
-              <w:t>” che permette all’</w:t>
-            </w:r>
-            <w:r>
-              <w:t xml:space="preserve">Amministratore </w:t>
-            </w:r>
-            <w:r>
-              <w:t xml:space="preserve"> di visualizzare la lista di </w:t>
-            </w:r>
-            <w:r>
-              <w:t xml:space="preserve">tutti gli </w:t>
-            </w:r>
-            <w:r>
-              <w:t>Eventi presenti sulla piattaforma</w:t>
+              <w:t xml:space="preserve">” che permette all’Ospite di visualizzare la lista di Eventi </w:t>
+            </w:r>
+            <w:r>
+              <w:t xml:space="preserve">Mostre </w:t>
+            </w:r>
+            <w:r>
+              <w:t>presenti sulla piattaforma</w:t>
             </w:r>
           </w:p>
         </w:tc>
@@ -34356,7 +35105,7 @@
       <w:tr>
         <w:tc>
           <w:tcPr>
-            <w:tcW w:w="3320" w:type="dxa"/>
+            <w:tcW w:w="2972" w:type="dxa"/>
           </w:tcPr>
           <w:p>
             <w:pPr>
@@ -34364,14 +35113,15 @@
             </w:pPr>
             <w:proofErr w:type="spellStart"/>
             <w:r>
-              <w:t>RichiestaModificaEventoForm</w:t>
+              <w:lastRenderedPageBreak/>
+              <w:t>VisualizzaEventoButton</w:t>
             </w:r>
             <w:proofErr w:type="spellEnd"/>
           </w:p>
         </w:tc>
         <w:tc>
           <w:tcPr>
-            <w:tcW w:w="1353" w:type="dxa"/>
+            <w:tcW w:w="1134" w:type="dxa"/>
           </w:tcPr>
           <w:p>
             <w:pPr>
@@ -34386,22 +35136,41 @@
         </w:tc>
         <w:tc>
           <w:tcPr>
-            <w:tcW w:w="5289" w:type="dxa"/>
+            <w:tcW w:w="6379" w:type="dxa"/>
           </w:tcPr>
           <w:p>
             <w:pPr>
               <w:jc w:val="center"/>
             </w:pPr>
             <w:r>
-              <w:t xml:space="preserve">Form con i campi necessari per effettuare una modifica dei dati di un Evento </w:t>
-            </w:r>
+              <w:t>Pulsante “</w:t>
+            </w:r>
+            <w:proofErr w:type="spellStart"/>
+            <w:r>
+              <w:t>VisualizzaEvent</w:t>
+            </w:r>
+            <w:r>
+              <w:t>o</w:t>
+            </w:r>
+            <w:proofErr w:type="spellEnd"/>
+            <w:r>
+              <w:t xml:space="preserve">” che permette all’Ospite di visualizzare </w:t>
+            </w:r>
+            <w:r>
+              <w:t xml:space="preserve">i dettagli di un singolo evento presente sulla </w:t>
+            </w:r>
+            <w:proofErr w:type="spellStart"/>
+            <w:r>
+              <w:t>piatatforma</w:t>
+            </w:r>
+            <w:proofErr w:type="spellEnd"/>
           </w:p>
         </w:tc>
       </w:tr>
       <w:tr>
         <w:tc>
           <w:tcPr>
-            <w:tcW w:w="3320" w:type="dxa"/>
+            <w:tcW w:w="2972" w:type="dxa"/>
           </w:tcPr>
           <w:p>
             <w:pPr>
@@ -34409,20 +35178,14 @@
             </w:pPr>
             <w:proofErr w:type="spellStart"/>
             <w:r>
-              <w:t>Richie</w:t>
-            </w:r>
-            <w:r>
-              <w:t>di</w:t>
-            </w:r>
-            <w:r>
-              <w:t>ModificaEventoButton</w:t>
+              <w:t>VisualizzaEventiOrganizzatoreButton</w:t>
             </w:r>
             <w:proofErr w:type="spellEnd"/>
           </w:p>
         </w:tc>
         <w:tc>
           <w:tcPr>
-            <w:tcW w:w="1353" w:type="dxa"/>
+            <w:tcW w:w="1134" w:type="dxa"/>
           </w:tcPr>
           <w:p>
             <w:pPr>
@@ -34437,7 +35200,7 @@
         </w:tc>
         <w:tc>
           <w:tcPr>
-            <w:tcW w:w="5289" w:type="dxa"/>
+            <w:tcW w:w="6379" w:type="dxa"/>
           </w:tcPr>
           <w:p>
             <w:pPr>
@@ -34448,11 +35211,32 @@
             </w:r>
             <w:proofErr w:type="spellStart"/>
             <w:r>
-              <w:t>RichiediModificaEvento</w:t>
+              <w:t>VisualizzaEventi</w:t>
+            </w:r>
+            <w:r>
+              <w:t>Organizzatore</w:t>
             </w:r>
             <w:proofErr w:type="spellEnd"/>
             <w:r>
-              <w:t>” che permette all’ Organizzatore di inviare all’Amministratore una richiesta di modifica di un proprio Evento</w:t>
+              <w:t>” che permette all’O</w:t>
+            </w:r>
+            <w:r>
+              <w:t xml:space="preserve">rganizzatore </w:t>
+            </w:r>
+            <w:r>
+              <w:t>di visualizzare la lista d</w:t>
+            </w:r>
+            <w:r>
+              <w:t xml:space="preserve">ei propri </w:t>
+            </w:r>
+            <w:r>
+              <w:t>Event</w:t>
+            </w:r>
+            <w:r>
+              <w:t xml:space="preserve">i </w:t>
+            </w:r>
+            <w:r>
+              <w:t>presenti sulla piattaforma</w:t>
             </w:r>
           </w:p>
         </w:tc>
@@ -34460,7 +35244,7 @@
       <w:tr>
         <w:tc>
           <w:tcPr>
-            <w:tcW w:w="3320" w:type="dxa"/>
+            <w:tcW w:w="2972" w:type="dxa"/>
           </w:tcPr>
           <w:p>
             <w:pPr>
@@ -34468,14 +35252,14 @@
             </w:pPr>
             <w:proofErr w:type="spellStart"/>
             <w:r>
-              <w:t>EliminaEventoButton</w:t>
+              <w:t>VisualizzaEventiAdminButton</w:t>
             </w:r>
             <w:proofErr w:type="spellEnd"/>
           </w:p>
         </w:tc>
         <w:tc>
           <w:tcPr>
-            <w:tcW w:w="1353" w:type="dxa"/>
+            <w:tcW w:w="1134" w:type="dxa"/>
           </w:tcPr>
           <w:p>
             <w:pPr>
@@ -34490,7 +35274,7 @@
         </w:tc>
         <w:tc>
           <w:tcPr>
-            <w:tcW w:w="5289" w:type="dxa"/>
+            <w:tcW w:w="6379" w:type="dxa"/>
           </w:tcPr>
           <w:p>
             <w:pPr>
@@ -34501,24 +35285,34 @@
             </w:r>
             <w:proofErr w:type="spellStart"/>
             <w:r>
-              <w:t>EliminaEvento</w:t>
+              <w:t>VisualizzaEventi</w:t>
+            </w:r>
+            <w:r>
+              <w:t>Admin</w:t>
             </w:r>
             <w:proofErr w:type="spellEnd"/>
             <w:r>
-              <w:t xml:space="preserve">” che permette all’Organizzatore di eliminare un proprio Evento dalla </w:t>
-            </w:r>
-            <w:proofErr w:type="spellStart"/>
-            <w:r>
-              <w:t>piattforma</w:t>
-            </w:r>
-            <w:proofErr w:type="spellEnd"/>
+              <w:t>” che permette all’</w:t>
+            </w:r>
+            <w:r>
+              <w:t xml:space="preserve">Amministratore </w:t>
+            </w:r>
+            <w:r>
+              <w:t xml:space="preserve"> di visualizzare la lista di </w:t>
+            </w:r>
+            <w:r>
+              <w:t xml:space="preserve">tutti gli </w:t>
+            </w:r>
+            <w:r>
+              <w:t>Eventi presenti sulla piattaforma</w:t>
+            </w:r>
           </w:p>
         </w:tc>
       </w:tr>
       <w:tr>
         <w:tc>
           <w:tcPr>
-            <w:tcW w:w="3320" w:type="dxa"/>
+            <w:tcW w:w="2972" w:type="dxa"/>
           </w:tcPr>
           <w:p>
             <w:pPr>
@@ -34526,14 +35320,14 @@
             </w:pPr>
             <w:proofErr w:type="spellStart"/>
             <w:r>
-              <w:t>VisualizzaRichiesteEventiButton</w:t>
+              <w:t>RichiestaModificaEventoForm</w:t>
             </w:r>
             <w:proofErr w:type="spellEnd"/>
           </w:p>
         </w:tc>
         <w:tc>
           <w:tcPr>
-            <w:tcW w:w="1353" w:type="dxa"/>
+            <w:tcW w:w="1134" w:type="dxa"/>
           </w:tcPr>
           <w:p>
             <w:pPr>
@@ -34548,22 +35342,14 @@
         </w:tc>
         <w:tc>
           <w:tcPr>
-            <w:tcW w:w="5289" w:type="dxa"/>
+            <w:tcW w:w="6379" w:type="dxa"/>
           </w:tcPr>
           <w:p>
             <w:pPr>
               <w:jc w:val="center"/>
             </w:pPr>
             <w:r>
-              <w:t>Pulsante “</w:t>
-            </w:r>
-            <w:proofErr w:type="spellStart"/>
-            <w:r>
-              <w:t>VisualizzaRichiesteEventi</w:t>
-            </w:r>
-            <w:proofErr w:type="spellEnd"/>
-            <w:r>
-              <w:t>” che permette all’ Amministratore di visualizzare le richieste di modifica o di inserimento di un evento da parte di un Organizzatore</w:t>
+              <w:t xml:space="preserve">Form con i campi necessari per effettuare una modifica dei dati di un Evento </w:t>
             </w:r>
           </w:p>
         </w:tc>
@@ -34571,7 +35357,7 @@
       <w:tr>
         <w:tc>
           <w:tcPr>
-            <w:tcW w:w="3320" w:type="dxa"/>
+            <w:tcW w:w="2972" w:type="dxa"/>
           </w:tcPr>
           <w:p>
             <w:pPr>
@@ -34579,34 +35365,50 @@
             </w:pPr>
             <w:proofErr w:type="spellStart"/>
             <w:r>
-              <w:t>NewEvent</w:t>
+              <w:t>Richie</w:t>
+            </w:r>
+            <w:r>
+              <w:t>di</w:t>
+            </w:r>
+            <w:r>
+              <w:t>ModificaEventoButton</w:t>
             </w:r>
             <w:proofErr w:type="spellEnd"/>
           </w:p>
         </w:tc>
         <w:tc>
           <w:tcPr>
-            <w:tcW w:w="1353" w:type="dxa"/>
+            <w:tcW w:w="1134" w:type="dxa"/>
           </w:tcPr>
           <w:p>
             <w:pPr>
               <w:jc w:val="center"/>
             </w:pPr>
-            <w:r>
-              <w:t>Control</w:t>
-            </w:r>
-          </w:p>
-        </w:tc>
-        <w:tc>
-          <w:tcPr>
-            <w:tcW w:w="5289" w:type="dxa"/>
+            <w:proofErr w:type="spellStart"/>
+            <w:r>
+              <w:t>Boundary</w:t>
+            </w:r>
+            <w:proofErr w:type="spellEnd"/>
+          </w:p>
+        </w:tc>
+        <w:tc>
+          <w:tcPr>
+            <w:tcW w:w="6379" w:type="dxa"/>
           </w:tcPr>
           <w:p>
             <w:pPr>
               <w:jc w:val="center"/>
             </w:pPr>
             <w:r>
-              <w:t>Gestisce la funzione che permette di inserire un Evento all’interno del sistema</w:t>
+              <w:t>Pulsante “</w:t>
+            </w:r>
+            <w:proofErr w:type="spellStart"/>
+            <w:r>
+              <w:t>RichiediModificaEvento</w:t>
+            </w:r>
+            <w:proofErr w:type="spellEnd"/>
+            <w:r>
+              <w:t>” che permette all’ Organizzatore di inviare all’Amministratore una richiesta di modifica di un proprio Evento</w:t>
             </w:r>
           </w:p>
         </w:tc>
@@ -34614,45 +35416,65 @@
       <w:tr>
         <w:tc>
           <w:tcPr>
-            <w:tcW w:w="3320" w:type="dxa"/>
+            <w:tcW w:w="2972" w:type="dxa"/>
           </w:tcPr>
           <w:p>
             <w:pPr>
               <w:jc w:val="center"/>
             </w:pPr>
-            <w:r>
-              <w:rPr>
-                <w:color w:val="FF0000"/>
-              </w:rPr>
-              <w:t>Accetta inserimento/accetta modifica !!!</w:t>
-            </w:r>
-          </w:p>
-        </w:tc>
-        <w:tc>
-          <w:tcPr>
-            <w:tcW w:w="1353" w:type="dxa"/>
+            <w:proofErr w:type="spellStart"/>
+            <w:r>
+              <w:t>EliminaEventoButton</w:t>
+            </w:r>
+            <w:proofErr w:type="spellEnd"/>
+          </w:p>
+        </w:tc>
+        <w:tc>
+          <w:tcPr>
+            <w:tcW w:w="1134" w:type="dxa"/>
           </w:tcPr>
           <w:p>
             <w:pPr>
               <w:jc w:val="center"/>
             </w:pPr>
-          </w:p>
-        </w:tc>
-        <w:tc>
-          <w:tcPr>
-            <w:tcW w:w="5289" w:type="dxa"/>
+            <w:proofErr w:type="spellStart"/>
+            <w:r>
+              <w:t>Boundary</w:t>
+            </w:r>
+            <w:proofErr w:type="spellEnd"/>
+          </w:p>
+        </w:tc>
+        <w:tc>
+          <w:tcPr>
+            <w:tcW w:w="6379" w:type="dxa"/>
           </w:tcPr>
           <w:p>
             <w:pPr>
               <w:jc w:val="center"/>
             </w:pPr>
+            <w:r>
+              <w:t>Pulsante “</w:t>
+            </w:r>
+            <w:proofErr w:type="spellStart"/>
+            <w:r>
+              <w:t>EliminaEvento</w:t>
+            </w:r>
+            <w:proofErr w:type="spellEnd"/>
+            <w:r>
+              <w:t xml:space="preserve">” che permette all’Organizzatore di eliminare un proprio Evento dalla </w:t>
+            </w:r>
+            <w:proofErr w:type="spellStart"/>
+            <w:r>
+              <w:t>piattforma</w:t>
+            </w:r>
+            <w:proofErr w:type="spellEnd"/>
           </w:p>
         </w:tc>
       </w:tr>
       <w:tr>
         <w:tc>
           <w:tcPr>
-            <w:tcW w:w="3320" w:type="dxa"/>
+            <w:tcW w:w="2972" w:type="dxa"/>
           </w:tcPr>
           <w:p>
             <w:pPr>
@@ -34660,40 +35482,44 @@
             </w:pPr>
             <w:proofErr w:type="spellStart"/>
             <w:r>
-              <w:t>VisualizzazioneEventi</w:t>
-            </w:r>
-            <w:r>
-              <w:t>Teatrali</w:t>
+              <w:t>VisualizzaRichiesteEventiButton</w:t>
             </w:r>
             <w:proofErr w:type="spellEnd"/>
           </w:p>
         </w:tc>
         <w:tc>
           <w:tcPr>
-            <w:tcW w:w="1353" w:type="dxa"/>
+            <w:tcW w:w="1134" w:type="dxa"/>
           </w:tcPr>
           <w:p>
             <w:pPr>
               <w:jc w:val="center"/>
             </w:pPr>
-            <w:r>
-              <w:rPr>
-                <w:lang w:val="en-US"/>
-              </w:rPr>
-              <w:t>Control</w:t>
-            </w:r>
-          </w:p>
-        </w:tc>
-        <w:tc>
-          <w:tcPr>
-            <w:tcW w:w="5289" w:type="dxa"/>
+            <w:proofErr w:type="spellStart"/>
+            <w:r>
+              <w:t>Boundary</w:t>
+            </w:r>
+            <w:proofErr w:type="spellEnd"/>
+          </w:p>
+        </w:tc>
+        <w:tc>
+          <w:tcPr>
+            <w:tcW w:w="6379" w:type="dxa"/>
           </w:tcPr>
           <w:p>
             <w:pPr>
               <w:jc w:val="center"/>
             </w:pPr>
             <w:r>
-              <w:t>Gestisce la funzionalità di elaborazione della lista di eventi Teatrali da mostrare all’ospite</w:t>
+              <w:t>Pulsante “</w:t>
+            </w:r>
+            <w:proofErr w:type="spellStart"/>
+            <w:r>
+              <w:t>VisualizzaRichiesteEventi</w:t>
+            </w:r>
+            <w:proofErr w:type="spellEnd"/>
+            <w:r>
+              <w:t>” che permette all’ Amministratore di visualizzare le richieste di modifica o di inserimento di un evento da parte di un Organizzatore</w:t>
             </w:r>
           </w:p>
         </w:tc>
@@ -34701,7 +35527,7 @@
       <w:tr>
         <w:tc>
           <w:tcPr>
-            <w:tcW w:w="3320" w:type="dxa"/>
+            <w:tcW w:w="2972" w:type="dxa"/>
           </w:tcPr>
           <w:p>
             <w:pPr>
@@ -34709,43 +35535,34 @@
             </w:pPr>
             <w:proofErr w:type="spellStart"/>
             <w:r>
-              <w:t>VisualizzazioneEventiMostre</w:t>
+              <w:t>NewEvent</w:t>
             </w:r>
             <w:proofErr w:type="spellEnd"/>
           </w:p>
         </w:tc>
         <w:tc>
           <w:tcPr>
-            <w:tcW w:w="1353" w:type="dxa"/>
+            <w:tcW w:w="1134" w:type="dxa"/>
           </w:tcPr>
           <w:p>
             <w:pPr>
               <w:jc w:val="center"/>
             </w:pPr>
             <w:r>
-              <w:rPr>
-                <w:lang w:val="en-US"/>
-              </w:rPr>
               <w:t>Control</w:t>
             </w:r>
           </w:p>
         </w:tc>
         <w:tc>
           <w:tcPr>
-            <w:tcW w:w="5289" w:type="dxa"/>
+            <w:tcW w:w="6379" w:type="dxa"/>
           </w:tcPr>
           <w:p>
             <w:pPr>
               <w:jc w:val="center"/>
             </w:pPr>
             <w:r>
-              <w:t xml:space="preserve">Gestisce la funzionalità di elaborazione della lista di eventi </w:t>
-            </w:r>
-            <w:r>
-              <w:t xml:space="preserve">Mostre </w:t>
-            </w:r>
-            <w:r>
-              <w:t>da mostrare all’ospite</w:t>
+              <w:t>Gestisce la funzione che permette di inserire un Evento all’interno del sistema</w:t>
             </w:r>
           </w:p>
         </w:tc>
@@ -34753,57 +35570,45 @@
       <w:tr>
         <w:tc>
           <w:tcPr>
-            <w:tcW w:w="3320" w:type="dxa"/>
+            <w:tcW w:w="2972" w:type="dxa"/>
           </w:tcPr>
           <w:p>
             <w:pPr>
               <w:jc w:val="center"/>
             </w:pPr>
-            <w:proofErr w:type="spellStart"/>
-            <w:r>
-              <w:lastRenderedPageBreak/>
-              <w:t>VisualizzazioneEvento</w:t>
-            </w:r>
-            <w:proofErr w:type="spellEnd"/>
-          </w:p>
-        </w:tc>
-        <w:tc>
-          <w:tcPr>
-            <w:tcW w:w="1353" w:type="dxa"/>
+            <w:r>
+              <w:rPr>
+                <w:color w:val="FF0000"/>
+              </w:rPr>
+              <w:t>Accetta inserimento/accetta modifica !!!</w:t>
+            </w:r>
+          </w:p>
+        </w:tc>
+        <w:tc>
+          <w:tcPr>
+            <w:tcW w:w="1134" w:type="dxa"/>
           </w:tcPr>
           <w:p>
             <w:pPr>
               <w:jc w:val="center"/>
             </w:pPr>
-            <w:r>
-              <w:rPr>
-                <w:lang w:val="en-US"/>
-              </w:rPr>
-              <w:t>Control</w:t>
-            </w:r>
-          </w:p>
-        </w:tc>
-        <w:tc>
-          <w:tcPr>
-            <w:tcW w:w="5289" w:type="dxa"/>
+          </w:p>
+        </w:tc>
+        <w:tc>
+          <w:tcPr>
+            <w:tcW w:w="6379" w:type="dxa"/>
           </w:tcPr>
           <w:p>
             <w:pPr>
               <w:jc w:val="center"/>
             </w:pPr>
-            <w:r>
-              <w:t xml:space="preserve">Gestisce la funzionalità </w:t>
-            </w:r>
-            <w:r>
-              <w:t>che permette di visualizzare i dati di un evento</w:t>
-            </w:r>
           </w:p>
         </w:tc>
       </w:tr>
       <w:tr>
         <w:tc>
           <w:tcPr>
-            <w:tcW w:w="3320" w:type="dxa"/>
+            <w:tcW w:w="2972" w:type="dxa"/>
           </w:tcPr>
           <w:p>
             <w:pPr>
@@ -34811,34 +35616,40 @@
             </w:pPr>
             <w:proofErr w:type="spellStart"/>
             <w:r>
-              <w:t>ModificaEvento</w:t>
+              <w:t>VisualizzazioneEventi</w:t>
+            </w:r>
+            <w:r>
+              <w:t>Teatrali</w:t>
             </w:r>
             <w:proofErr w:type="spellEnd"/>
           </w:p>
         </w:tc>
         <w:tc>
           <w:tcPr>
-            <w:tcW w:w="1353" w:type="dxa"/>
+            <w:tcW w:w="1134" w:type="dxa"/>
           </w:tcPr>
           <w:p>
             <w:pPr>
               <w:jc w:val="center"/>
             </w:pPr>
             <w:r>
+              <w:rPr>
+                <w:lang w:val="en-US"/>
+              </w:rPr>
               <w:t>Control</w:t>
             </w:r>
           </w:p>
         </w:tc>
         <w:tc>
           <w:tcPr>
-            <w:tcW w:w="5289" w:type="dxa"/>
+            <w:tcW w:w="6379" w:type="dxa"/>
           </w:tcPr>
           <w:p>
             <w:pPr>
               <w:jc w:val="center"/>
             </w:pPr>
             <w:r>
-              <w:t>Gestisce la funzionalità che permette di modificare un Evento presente nel sistema da parte del proprio creatore</w:t>
+              <w:t>Gestisce la funzionalità di elaborazione della lista di eventi Teatrali da mostrare all’ospite</w:t>
             </w:r>
           </w:p>
         </w:tc>
@@ -34846,7 +35657,7 @@
       <w:tr>
         <w:tc>
           <w:tcPr>
-            <w:tcW w:w="3320" w:type="dxa"/>
+            <w:tcW w:w="2972" w:type="dxa"/>
           </w:tcPr>
           <w:p>
             <w:pPr>
@@ -34854,34 +35665,43 @@
             </w:pPr>
             <w:proofErr w:type="spellStart"/>
             <w:r>
-              <w:t>EliminaEvento</w:t>
+              <w:t>VisualizzazioneEventiMostre</w:t>
             </w:r>
             <w:proofErr w:type="spellEnd"/>
           </w:p>
         </w:tc>
         <w:tc>
           <w:tcPr>
-            <w:tcW w:w="1353" w:type="dxa"/>
+            <w:tcW w:w="1134" w:type="dxa"/>
           </w:tcPr>
           <w:p>
             <w:pPr>
               <w:jc w:val="center"/>
             </w:pPr>
             <w:r>
+              <w:rPr>
+                <w:lang w:val="en-US"/>
+              </w:rPr>
               <w:t>Control</w:t>
             </w:r>
           </w:p>
         </w:tc>
         <w:tc>
           <w:tcPr>
-            <w:tcW w:w="5289" w:type="dxa"/>
+            <w:tcW w:w="6379" w:type="dxa"/>
           </w:tcPr>
           <w:p>
             <w:pPr>
               <w:jc w:val="center"/>
             </w:pPr>
             <w:r>
-              <w:t>Gestisce la funzionalità che permette di eliminare un evento presente nel sistema da parte del proprio creatore</w:t>
+              <w:t xml:space="preserve">Gestisce la funzionalità di elaborazione della lista di eventi </w:t>
+            </w:r>
+            <w:r>
+              <w:t xml:space="preserve">Mostre </w:t>
+            </w:r>
+            <w:r>
+              <w:t>da mostrare all’ospite</w:t>
             </w:r>
           </w:p>
         </w:tc>
@@ -34889,7 +35709,7 @@
       <w:tr>
         <w:tc>
           <w:tcPr>
-            <w:tcW w:w="3320" w:type="dxa"/>
+            <w:tcW w:w="2972" w:type="dxa"/>
           </w:tcPr>
           <w:p>
             <w:pPr>
@@ -34897,6 +35717,141 @@
             </w:pPr>
             <w:proofErr w:type="spellStart"/>
             <w:r>
+              <w:t>VisualizzazioneEvento</w:t>
+            </w:r>
+            <w:proofErr w:type="spellEnd"/>
+          </w:p>
+        </w:tc>
+        <w:tc>
+          <w:tcPr>
+            <w:tcW w:w="1134" w:type="dxa"/>
+          </w:tcPr>
+          <w:p>
+            <w:pPr>
+              <w:jc w:val="center"/>
+            </w:pPr>
+            <w:r>
+              <w:rPr>
+                <w:lang w:val="en-US"/>
+              </w:rPr>
+              <w:t>Control</w:t>
+            </w:r>
+          </w:p>
+        </w:tc>
+        <w:tc>
+          <w:tcPr>
+            <w:tcW w:w="6379" w:type="dxa"/>
+          </w:tcPr>
+          <w:p>
+            <w:pPr>
+              <w:jc w:val="center"/>
+            </w:pPr>
+            <w:r>
+              <w:t xml:space="preserve">Gestisce la funzionalità </w:t>
+            </w:r>
+            <w:r>
+              <w:t>che permette di visualizzare i dati di un evento</w:t>
+            </w:r>
+          </w:p>
+        </w:tc>
+      </w:tr>
+      <w:tr>
+        <w:tc>
+          <w:tcPr>
+            <w:tcW w:w="2972" w:type="dxa"/>
+          </w:tcPr>
+          <w:p>
+            <w:pPr>
+              <w:jc w:val="center"/>
+            </w:pPr>
+            <w:proofErr w:type="spellStart"/>
+            <w:r>
+              <w:t>ModificaEvento</w:t>
+            </w:r>
+            <w:proofErr w:type="spellEnd"/>
+          </w:p>
+        </w:tc>
+        <w:tc>
+          <w:tcPr>
+            <w:tcW w:w="1134" w:type="dxa"/>
+          </w:tcPr>
+          <w:p>
+            <w:pPr>
+              <w:jc w:val="center"/>
+            </w:pPr>
+            <w:r>
+              <w:t>Control</w:t>
+            </w:r>
+          </w:p>
+        </w:tc>
+        <w:tc>
+          <w:tcPr>
+            <w:tcW w:w="6379" w:type="dxa"/>
+          </w:tcPr>
+          <w:p>
+            <w:pPr>
+              <w:jc w:val="center"/>
+            </w:pPr>
+            <w:r>
+              <w:t>Gestisce la funzionalità che permette di modificare un Evento presente nel sistema da parte del proprio creatore</w:t>
+            </w:r>
+          </w:p>
+        </w:tc>
+      </w:tr>
+      <w:tr>
+        <w:tc>
+          <w:tcPr>
+            <w:tcW w:w="2972" w:type="dxa"/>
+          </w:tcPr>
+          <w:p>
+            <w:pPr>
+              <w:jc w:val="center"/>
+            </w:pPr>
+            <w:proofErr w:type="spellStart"/>
+            <w:r>
+              <w:t>EliminaEvento</w:t>
+            </w:r>
+            <w:proofErr w:type="spellEnd"/>
+          </w:p>
+        </w:tc>
+        <w:tc>
+          <w:tcPr>
+            <w:tcW w:w="1134" w:type="dxa"/>
+          </w:tcPr>
+          <w:p>
+            <w:pPr>
+              <w:jc w:val="center"/>
+            </w:pPr>
+            <w:r>
+              <w:t>Control</w:t>
+            </w:r>
+          </w:p>
+        </w:tc>
+        <w:tc>
+          <w:tcPr>
+            <w:tcW w:w="6379" w:type="dxa"/>
+          </w:tcPr>
+          <w:p>
+            <w:pPr>
+              <w:jc w:val="center"/>
+            </w:pPr>
+            <w:r>
+              <w:t>Gestisce la funzionalità che permette di eliminare un evento presente nel sistema da parte del proprio creatore</w:t>
+            </w:r>
+          </w:p>
+        </w:tc>
+      </w:tr>
+      <w:tr>
+        <w:tc>
+          <w:tcPr>
+            <w:tcW w:w="2972" w:type="dxa"/>
+          </w:tcPr>
+          <w:p>
+            <w:pPr>
+              <w:jc w:val="center"/>
+            </w:pPr>
+            <w:proofErr w:type="spellStart"/>
+            <w:r>
               <w:t>VisualizzaRichieste</w:t>
             </w:r>
             <w:proofErr w:type="spellEnd"/>
@@ -34904,7 +35859,7 @@
         </w:tc>
         <w:tc>
           <w:tcPr>
-            <w:tcW w:w="1353" w:type="dxa"/>
+            <w:tcW w:w="1134" w:type="dxa"/>
           </w:tcPr>
           <w:p>
             <w:pPr>
@@ -34917,7 +35872,7 @@
         </w:tc>
         <w:tc>
           <w:tcPr>
-            <w:tcW w:w="5289" w:type="dxa"/>
+            <w:tcW w:w="6379" w:type="dxa"/>
           </w:tcPr>
           <w:p>
             <w:pPr>
@@ -34933,10 +35888,27 @@
     <w:p>
       <w:pPr>
         <w:rPr>
+          <w:lang w:val="it-IT"/>
+        </w:rPr>
+      </w:pPr>
+    </w:p>
+    <w:p>
+      <w:pPr>
+        <w:rPr>
           <w:rFonts w:hint="eastAsia"/>
-          <w:lang w:val="it-IT"/>
-        </w:rPr>
-      </w:pPr>
+          <w:b/>
+          <w:bCs/>
+          <w:lang w:val="it-IT"/>
+        </w:rPr>
+      </w:pPr>
+      <w:r>
+        <w:rPr>
+          <w:b/>
+          <w:bCs/>
+          <w:lang w:val="it-IT"/>
+        </w:rPr>
+        <w:t>MO_GC: Gestione Carrello</w:t>
+      </w:r>
     </w:p>
     <w:p>
       <w:pPr>
@@ -34980,6 +35952,570 @@
     </w:p>
     <w:p>
       <w:pPr>
+        <w:pStyle w:val="GpsTitolo"/>
+        <w:rPr>
+          <w:sz w:val="28"/>
+          <w:szCs w:val="28"/>
+        </w:rPr>
+      </w:pPr>
+      <w:r>
+        <w:rPr>
+          <w:sz w:val="28"/>
+          <w:szCs w:val="28"/>
+        </w:rPr>
+        <w:t>6.4.4.1 A</w:t>
+      </w:r>
+      <w:r>
+        <w:rPr>
+          <w:sz w:val="28"/>
+          <w:szCs w:val="28"/>
+        </w:rPr>
+        <w:t xml:space="preserve">ctivity </w:t>
+      </w:r>
+      <w:proofErr w:type="spellStart"/>
+      <w:r>
+        <w:rPr>
+          <w:sz w:val="28"/>
+          <w:szCs w:val="28"/>
+        </w:rPr>
+        <w:t>Diagram</w:t>
+      </w:r>
+      <w:proofErr w:type="spellEnd"/>
+    </w:p>
+    <w:p>
+      <w:pPr>
+        <w:pStyle w:val="Gpstesto"/>
+        <w:rPr>
+          <w:sz w:val="23"/>
+          <w:szCs w:val="23"/>
+          <w:lang w:val="it-IT"/>
+        </w:rPr>
+      </w:pPr>
+      <w:r>
+        <w:rPr>
+          <w:sz w:val="23"/>
+          <w:szCs w:val="23"/>
+          <w:lang w:val="it-IT"/>
+        </w:rPr>
+        <w:t xml:space="preserve">Di seguito vengono riportati gli Activity </w:t>
+      </w:r>
+      <w:proofErr w:type="spellStart"/>
+      <w:r>
+        <w:rPr>
+          <w:sz w:val="23"/>
+          <w:szCs w:val="23"/>
+          <w:lang w:val="it-IT"/>
+        </w:rPr>
+        <w:t>Diagram</w:t>
+      </w:r>
+      <w:proofErr w:type="spellEnd"/>
+      <w:r>
+        <w:rPr>
+          <w:sz w:val="23"/>
+          <w:szCs w:val="23"/>
+          <w:lang w:val="it-IT"/>
+        </w:rPr>
+        <w:t xml:space="preserve"> di alcuni requisiti funzionali, selezionati in base all’importanza nel sistema che stiamo realizzando.</w:t>
+      </w:r>
+    </w:p>
+    <w:p>
+      <w:pPr>
+        <w:pStyle w:val="Gpstesto"/>
+        <w:rPr>
+          <w:b/>
+          <w:bCs/>
+          <w:sz w:val="23"/>
+          <w:szCs w:val="23"/>
+          <w:lang w:val="it-IT"/>
+        </w:rPr>
+      </w:pPr>
+      <w:r>
+        <w:rPr>
+          <w:b/>
+          <w:bCs/>
+          <w:sz w:val="23"/>
+          <w:szCs w:val="23"/>
+          <w:lang w:val="it-IT"/>
+        </w:rPr>
+        <w:t>AD_GU_1:</w:t>
+      </w:r>
+      <w:r>
+        <w:rPr>
+          <w:b/>
+          <w:bCs/>
+          <w:sz w:val="23"/>
+          <w:szCs w:val="23"/>
+          <w:lang w:val="it-IT"/>
+        </w:rPr>
+        <w:t xml:space="preserve"> Modifica Password Utente</w:t>
+      </w:r>
+    </w:p>
+    <w:p>
+      <w:pPr>
+        <w:pStyle w:val="Gpstesto"/>
+        <w:rPr>
+          <w:b/>
+          <w:bCs/>
+          <w:sz w:val="23"/>
+          <w:szCs w:val="23"/>
+          <w:lang w:val="it-IT"/>
+        </w:rPr>
+      </w:pPr>
+      <w:r>
+        <w:rPr>
+          <w:b/>
+          <w:bCs/>
+          <w:sz w:val="23"/>
+          <w:szCs w:val="23"/>
+          <w:lang w:val="it-IT"/>
+        </w:rPr>
+        <w:t>AD_GE_1: Inserimento di un nuovo evento</w:t>
+      </w:r>
+    </w:p>
+    <w:p>
+      <w:pPr>
+        <w:pStyle w:val="Gpstesto"/>
+        <w:rPr>
+          <w:b/>
+          <w:bCs/>
+          <w:sz w:val="23"/>
+          <w:szCs w:val="23"/>
+          <w:lang w:val="it-IT"/>
+        </w:rPr>
+      </w:pPr>
+      <w:r>
+        <w:rPr>
+          <w:b/>
+          <w:bCs/>
+          <w:sz w:val="23"/>
+          <w:szCs w:val="23"/>
+          <w:lang w:val="it-IT"/>
+        </w:rPr>
+        <w:lastRenderedPageBreak/>
+        <w:t>AD_GC_1: Acquisto di biglietti per un evento</w:t>
+      </w:r>
+    </w:p>
+    <w:p>
+      <w:pPr>
+        <w:pStyle w:val="GpsTitolo"/>
+      </w:pPr>
+      <w:r>
+        <w:t xml:space="preserve">6.4.4.2 </w:t>
+      </w:r>
+      <w:proofErr w:type="spellStart"/>
+      <w:r>
+        <w:t>Sequence</w:t>
+      </w:r>
+      <w:proofErr w:type="spellEnd"/>
+      <w:r>
+        <w:t xml:space="preserve"> </w:t>
+      </w:r>
+      <w:proofErr w:type="spellStart"/>
+      <w:r>
+        <w:t>Diagram</w:t>
+      </w:r>
+      <w:proofErr w:type="spellEnd"/>
+    </w:p>
+    <w:p>
+      <w:pPr>
+        <w:pStyle w:val="Gpstesto"/>
+        <w:rPr>
+          <w:sz w:val="23"/>
+          <w:szCs w:val="23"/>
+          <w:lang w:val="it-IT"/>
+        </w:rPr>
+      </w:pPr>
+      <w:r>
+        <w:rPr>
+          <w:sz w:val="23"/>
+          <w:szCs w:val="23"/>
+          <w:lang w:val="it-IT"/>
+        </w:rPr>
+        <w:t xml:space="preserve">Di seguito vengono riportati alcuni </w:t>
+      </w:r>
+      <w:proofErr w:type="spellStart"/>
+      <w:r>
+        <w:rPr>
+          <w:sz w:val="23"/>
+          <w:szCs w:val="23"/>
+          <w:lang w:val="it-IT"/>
+        </w:rPr>
+        <w:t>Sequence</w:t>
+      </w:r>
+      <w:proofErr w:type="spellEnd"/>
+      <w:r>
+        <w:rPr>
+          <w:sz w:val="23"/>
+          <w:szCs w:val="23"/>
+          <w:lang w:val="it-IT"/>
+        </w:rPr>
+        <w:t xml:space="preserve"> </w:t>
+      </w:r>
+      <w:proofErr w:type="spellStart"/>
+      <w:r>
+        <w:rPr>
+          <w:sz w:val="23"/>
+          <w:szCs w:val="23"/>
+          <w:lang w:val="it-IT"/>
+        </w:rPr>
+        <w:t>Diagram</w:t>
+      </w:r>
+      <w:proofErr w:type="spellEnd"/>
+      <w:r>
+        <w:rPr>
+          <w:sz w:val="23"/>
+          <w:szCs w:val="23"/>
+          <w:lang w:val="it-IT"/>
+        </w:rPr>
+        <w:t xml:space="preserve"> relativi a dei requisiti funzionali del sistema, scelti poiché facenti parte del core business del nostro sistema.</w:t>
+      </w:r>
+    </w:p>
+    <w:p>
+      <w:pPr>
+        <w:pStyle w:val="Gpstesto"/>
+        <w:rPr>
+          <w:b/>
+          <w:bCs/>
+          <w:lang w:val="it-IT"/>
+        </w:rPr>
+      </w:pPr>
+      <w:r>
+        <w:rPr>
+          <w:b/>
+          <w:bCs/>
+          <w:lang w:val="it-IT"/>
+        </w:rPr>
+        <w:t>SD_</w:t>
+      </w:r>
+      <w:r>
+        <w:rPr>
+          <w:b/>
+          <w:bCs/>
+          <w:lang w:val="it-IT"/>
+        </w:rPr>
+        <w:t xml:space="preserve">GU_1: </w:t>
+      </w:r>
+    </w:p>
+    <w:p>
+      <w:pPr>
+        <w:pStyle w:val="Gpstesto"/>
+        <w:rPr>
+          <w:b/>
+          <w:bCs/>
+          <w:lang w:val="it-IT"/>
+        </w:rPr>
+      </w:pPr>
+      <w:r>
+        <w:rPr>
+          <w:b/>
+          <w:bCs/>
+          <w:lang w:val="it-IT"/>
+        </w:rPr>
+        <w:t>SD_GU_2:</w:t>
+      </w:r>
+    </w:p>
+    <w:p>
+      <w:pPr>
+        <w:pStyle w:val="Gpstesto"/>
+        <w:rPr>
+          <w:b/>
+          <w:bCs/>
+          <w:lang w:val="it-IT"/>
+        </w:rPr>
+      </w:pPr>
+      <w:r>
+        <w:rPr>
+          <w:b/>
+          <w:bCs/>
+          <w:lang w:val="it-IT"/>
+        </w:rPr>
+        <w:t>S</w:t>
+      </w:r>
+      <w:r>
+        <w:rPr>
+          <w:b/>
+          <w:bCs/>
+          <w:lang w:val="it-IT"/>
+        </w:rPr>
+        <w:t xml:space="preserve">D_GE_1: </w:t>
+      </w:r>
+    </w:p>
+    <w:p>
+      <w:pPr>
+        <w:pStyle w:val="Gpstesto"/>
+        <w:rPr>
+          <w:b/>
+          <w:bCs/>
+          <w:lang w:val="it-IT"/>
+        </w:rPr>
+      </w:pPr>
+      <w:r>
+        <w:rPr>
+          <w:b/>
+          <w:bCs/>
+          <w:lang w:val="it-IT"/>
+        </w:rPr>
+        <w:t>SD_GE_2:</w:t>
+      </w:r>
+    </w:p>
+    <w:p>
+      <w:pPr>
+        <w:pStyle w:val="Gpstesto"/>
+        <w:rPr>
+          <w:b/>
+          <w:bCs/>
+          <w:lang w:val="it-IT"/>
+        </w:rPr>
+      </w:pPr>
+      <w:r>
+        <w:rPr>
+          <w:b/>
+          <w:bCs/>
+          <w:lang w:val="it-IT"/>
+        </w:rPr>
+        <w:t>S</w:t>
+      </w:r>
+      <w:r>
+        <w:rPr>
+          <w:b/>
+          <w:bCs/>
+          <w:lang w:val="it-IT"/>
+        </w:rPr>
+        <w:t xml:space="preserve">D_GC_1: </w:t>
+      </w:r>
+    </w:p>
+    <w:p>
+      <w:pPr>
+        <w:pStyle w:val="Gpstesto"/>
+        <w:rPr>
+          <w:b/>
+          <w:bCs/>
+          <w:lang w:val="it-IT"/>
+        </w:rPr>
+      </w:pPr>
+      <w:r>
+        <w:rPr>
+          <w:b/>
+          <w:bCs/>
+          <w:lang w:val="it-IT"/>
+        </w:rPr>
+        <w:t>SD_GC_2:</w:t>
+      </w:r>
+    </w:p>
+    <w:p>
+      <w:pPr>
+        <w:pStyle w:val="GpsTitolo"/>
+      </w:pPr>
+      <w:r>
+        <w:t>6.4.4.</w:t>
+      </w:r>
+      <w:r>
+        <w:t>3</w:t>
+      </w:r>
+      <w:r>
+        <w:t xml:space="preserve"> </w:t>
+      </w:r>
+      <w:proofErr w:type="spellStart"/>
+      <w:r>
+        <w:t>S</w:t>
+      </w:r>
+      <w:r>
+        <w:t>tatechart</w:t>
+      </w:r>
+      <w:proofErr w:type="spellEnd"/>
+      <w:r>
+        <w:t xml:space="preserve"> </w:t>
+      </w:r>
+      <w:proofErr w:type="spellStart"/>
+      <w:r>
+        <w:t>Diagram</w:t>
+      </w:r>
+      <w:proofErr w:type="spellEnd"/>
+    </w:p>
+    <w:p>
+      <w:pPr>
+        <w:pStyle w:val="Gpstesto"/>
+        <w:rPr>
+          <w:b/>
+          <w:bCs/>
+          <w:lang w:val="it-IT"/>
+        </w:rPr>
+      </w:pPr>
+      <w:r>
+        <w:rPr>
+          <w:b/>
+          <w:bCs/>
+          <w:lang w:val="it-IT"/>
+        </w:rPr>
+        <w:t xml:space="preserve">Di seguito vengono riportati alcuni </w:t>
+      </w:r>
+      <w:proofErr w:type="spellStart"/>
+      <w:r>
+        <w:rPr>
+          <w:b/>
+          <w:bCs/>
+          <w:lang w:val="it-IT"/>
+        </w:rPr>
+        <w:t>Sequence</w:t>
+      </w:r>
+      <w:proofErr w:type="spellEnd"/>
+      <w:r>
+        <w:rPr>
+          <w:b/>
+          <w:bCs/>
+          <w:lang w:val="it-IT"/>
+        </w:rPr>
+        <w:t xml:space="preserve"> </w:t>
+      </w:r>
+      <w:proofErr w:type="spellStart"/>
+      <w:r>
+        <w:rPr>
+          <w:b/>
+          <w:bCs/>
+          <w:lang w:val="it-IT"/>
+        </w:rPr>
+        <w:t>Diagram</w:t>
+      </w:r>
+      <w:proofErr w:type="spellEnd"/>
+      <w:r>
+        <w:rPr>
+          <w:b/>
+          <w:bCs/>
+          <w:lang w:val="it-IT"/>
+        </w:rPr>
+        <w:t xml:space="preserve"> relativi a dei requisiti funzionali del sistema, scelti poiché facenti parte del core business del nostro sistema.</w:t>
+      </w:r>
+    </w:p>
+    <w:p>
+      <w:pPr>
+        <w:pStyle w:val="Gpstesto"/>
+        <w:rPr>
+          <w:b/>
+          <w:bCs/>
+          <w:lang w:val="it-IT"/>
+        </w:rPr>
+      </w:pPr>
+      <w:r>
+        <w:rPr>
+          <w:b/>
+          <w:bCs/>
+          <w:lang w:val="it-IT"/>
+        </w:rPr>
+        <w:t>S</w:t>
+      </w:r>
+      <w:r>
+        <w:rPr>
+          <w:b/>
+          <w:bCs/>
+          <w:lang w:val="it-IT"/>
+        </w:rPr>
+        <w:t>TD</w:t>
+      </w:r>
+      <w:r>
+        <w:rPr>
+          <w:b/>
+          <w:bCs/>
+          <w:lang w:val="it-IT"/>
+        </w:rPr>
+        <w:t xml:space="preserve">_GU_1: </w:t>
+      </w:r>
+    </w:p>
+    <w:p>
+      <w:pPr>
+        <w:pStyle w:val="Gpstesto"/>
+        <w:rPr>
+          <w:b/>
+          <w:bCs/>
+          <w:lang w:val="it-IT"/>
+        </w:rPr>
+      </w:pPr>
+      <w:r>
+        <w:rPr>
+          <w:b/>
+          <w:bCs/>
+          <w:lang w:val="it-IT"/>
+        </w:rPr>
+        <w:t>S</w:t>
+      </w:r>
+      <w:r>
+        <w:rPr>
+          <w:b/>
+          <w:bCs/>
+          <w:lang w:val="it-IT"/>
+        </w:rPr>
+        <w:t>TD</w:t>
+      </w:r>
+      <w:r>
+        <w:rPr>
+          <w:b/>
+          <w:bCs/>
+          <w:lang w:val="it-IT"/>
+        </w:rPr>
+        <w:t xml:space="preserve"> </w:t>
+      </w:r>
+      <w:r>
+        <w:rPr>
+          <w:b/>
+          <w:bCs/>
+          <w:lang w:val="it-IT"/>
+        </w:rPr>
+        <w:t xml:space="preserve">_GE_1: </w:t>
+      </w:r>
+    </w:p>
+    <w:p>
+      <w:pPr>
+        <w:pStyle w:val="Gpstesto"/>
+        <w:rPr>
+          <w:b/>
+          <w:bCs/>
+          <w:lang w:val="it-IT"/>
+        </w:rPr>
+      </w:pPr>
+      <w:r>
+        <w:rPr>
+          <w:b/>
+          <w:bCs/>
+          <w:lang w:val="it-IT"/>
+        </w:rPr>
+        <w:t>S</w:t>
+      </w:r>
+      <w:r>
+        <w:rPr>
+          <w:b/>
+          <w:bCs/>
+          <w:lang w:val="it-IT"/>
+        </w:rPr>
+        <w:t>TD</w:t>
+      </w:r>
+      <w:r>
+        <w:rPr>
+          <w:b/>
+          <w:bCs/>
+          <w:lang w:val="it-IT"/>
+        </w:rPr>
+        <w:t xml:space="preserve"> </w:t>
+      </w:r>
+      <w:r>
+        <w:rPr>
+          <w:b/>
+          <w:bCs/>
+          <w:lang w:val="it-IT"/>
+        </w:rPr>
+        <w:t xml:space="preserve">_GC_1: </w:t>
+      </w:r>
+    </w:p>
+    <w:p>
+      <w:pPr>
+        <w:pStyle w:val="Gpstesto"/>
+        <w:rPr>
+          <w:b/>
+          <w:bCs/>
+          <w:lang w:val="it-IT"/>
+        </w:rPr>
+      </w:pPr>
+    </w:p>
+    <w:p>
+      <w:pPr>
         <w:pStyle w:val="Titolo3"/>
         <w:numPr>
           <w:ilvl w:val="2"/>
@@ -35023,6 +36559,352 @@
     <w:p>
       <w:pPr>
         <w:pStyle w:val="GpsTitolo"/>
+      </w:pPr>
+      <w:r>
+        <w:t xml:space="preserve">6.4.5.1 </w:t>
+      </w:r>
+      <w:proofErr w:type="spellStart"/>
+      <w:r>
+        <w:t>Navigational</w:t>
+      </w:r>
+      <w:proofErr w:type="spellEnd"/>
+      <w:r>
+        <w:t xml:space="preserve"> </w:t>
+      </w:r>
+      <w:proofErr w:type="spellStart"/>
+      <w:r>
+        <w:t>Path</w:t>
+      </w:r>
+      <w:proofErr w:type="spellEnd"/>
+    </w:p>
+    <w:p>
+      <w:pPr>
+        <w:pStyle w:val="Gpstesto"/>
+        <w:rPr>
+          <w:b/>
+          <w:bCs/>
+        </w:rPr>
+      </w:pPr>
+      <w:r>
+        <w:rPr>
+          <w:b/>
+          <w:bCs/>
+        </w:rPr>
+        <w:t xml:space="preserve">NP_1: </w:t>
+      </w:r>
+      <w:proofErr w:type="spellStart"/>
+      <w:r>
+        <w:rPr>
+          <w:b/>
+          <w:bCs/>
+        </w:rPr>
+        <w:t>Ospite</w:t>
+      </w:r>
+      <w:proofErr w:type="spellEnd"/>
+    </w:p>
+    <w:p>
+      <w:pPr>
+        <w:pStyle w:val="Gpstesto"/>
+        <w:rPr>
+          <w:b/>
+          <w:bCs/>
+        </w:rPr>
+      </w:pPr>
+      <w:r>
+        <w:rPr>
+          <w:b/>
+          <w:bCs/>
+          <w:noProof/>
+        </w:rPr>
+        <w:lastRenderedPageBreak/>
+        <w:drawing>
+          <wp:inline distT="0" distB="0" distL="0" distR="0" wp14:anchorId="186007D1" wp14:editId="61406AC5">
+            <wp:extent cx="6324600" cy="1932305"/>
+            <wp:effectExtent l="0" t="0" r="0" b="0"/>
+            <wp:docPr id="10" name="Immagine 10"/>
+            <wp:cNvGraphicFramePr>
+              <a:graphicFrameLocks xmlns:a="http://schemas.openxmlformats.org/drawingml/2006/main" noChangeAspect="1"/>
+            </wp:cNvGraphicFramePr>
+            <a:graphic xmlns:a="http://schemas.openxmlformats.org/drawingml/2006/main">
+              <a:graphicData uri="http://schemas.openxmlformats.org/drawingml/2006/picture">
+                <pic:pic xmlns:pic="http://schemas.openxmlformats.org/drawingml/2006/picture">
+                  <pic:nvPicPr>
+                    <pic:cNvPr id="0" name="Picture 5"/>
+                    <pic:cNvPicPr>
+                      <a:picLocks noChangeAspect="1" noChangeArrowheads="1"/>
+                    </pic:cNvPicPr>
+                  </pic:nvPicPr>
+                  <pic:blipFill>
+                    <a:blip r:embed="rId15">
+                      <a:extLst>
+                        <a:ext uri="{28A0092B-C50C-407E-A947-70E740481C1C}">
+                          <a14:useLocalDpi xmlns:a14="http://schemas.microsoft.com/office/drawing/2010/main" val="0"/>
+                        </a:ext>
+                      </a:extLst>
+                    </a:blip>
+                    <a:srcRect/>
+                    <a:stretch>
+                      <a:fillRect/>
+                    </a:stretch>
+                  </pic:blipFill>
+                  <pic:spPr bwMode="auto">
+                    <a:xfrm>
+                      <a:off x="0" y="0"/>
+                      <a:ext cx="6324600" cy="1932305"/>
+                    </a:xfrm>
+                    <a:prstGeom prst="rect">
+                      <a:avLst/>
+                    </a:prstGeom>
+                    <a:noFill/>
+                    <a:ln>
+                      <a:noFill/>
+                    </a:ln>
+                  </pic:spPr>
+                </pic:pic>
+              </a:graphicData>
+            </a:graphic>
+          </wp:inline>
+        </w:drawing>
+      </w:r>
+    </w:p>
+    <w:p>
+      <w:pPr>
+        <w:pStyle w:val="Gpstesto"/>
+        <w:rPr>
+          <w:b/>
+          <w:bCs/>
+        </w:rPr>
+      </w:pPr>
+      <w:r>
+        <w:rPr>
+          <w:b/>
+          <w:bCs/>
+        </w:rPr>
+        <w:t xml:space="preserve">NP_2:Utente </w:t>
+      </w:r>
+      <w:proofErr w:type="spellStart"/>
+      <w:r>
+        <w:rPr>
+          <w:b/>
+          <w:bCs/>
+        </w:rPr>
+        <w:t>Registrato</w:t>
+      </w:r>
+      <w:proofErr w:type="spellEnd"/>
+    </w:p>
+    <w:p>
+      <w:pPr>
+        <w:pStyle w:val="Gpstesto"/>
+        <w:rPr>
+          <w:b/>
+          <w:bCs/>
+        </w:rPr>
+      </w:pPr>
+      <w:r>
+        <w:rPr>
+          <w:b/>
+          <w:bCs/>
+          <w:noProof/>
+        </w:rPr>
+        <w:drawing>
+          <wp:inline distT="0" distB="0" distL="0" distR="0" wp14:anchorId="4E3FB773" wp14:editId="7FA5CD00">
+            <wp:extent cx="6324600" cy="4359910"/>
+            <wp:effectExtent l="0" t="0" r="0" b="2540"/>
+            <wp:docPr id="9" name="Immagine 9"/>
+            <wp:cNvGraphicFramePr>
+              <a:graphicFrameLocks xmlns:a="http://schemas.openxmlformats.org/drawingml/2006/main" noChangeAspect="1"/>
+            </wp:cNvGraphicFramePr>
+            <a:graphic xmlns:a="http://schemas.openxmlformats.org/drawingml/2006/main">
+              <a:graphicData uri="http://schemas.openxmlformats.org/drawingml/2006/picture">
+                <pic:pic xmlns:pic="http://schemas.openxmlformats.org/drawingml/2006/picture">
+                  <pic:nvPicPr>
+                    <pic:cNvPr id="0" name="Picture 4"/>
+                    <pic:cNvPicPr>
+                      <a:picLocks noChangeAspect="1" noChangeArrowheads="1"/>
+                    </pic:cNvPicPr>
+                  </pic:nvPicPr>
+                  <pic:blipFill>
+                    <a:blip r:embed="rId16">
+                      <a:extLst>
+                        <a:ext uri="{28A0092B-C50C-407E-A947-70E740481C1C}">
+                          <a14:useLocalDpi xmlns:a14="http://schemas.microsoft.com/office/drawing/2010/main" val="0"/>
+                        </a:ext>
+                      </a:extLst>
+                    </a:blip>
+                    <a:srcRect/>
+                    <a:stretch>
+                      <a:fillRect/>
+                    </a:stretch>
+                  </pic:blipFill>
+                  <pic:spPr bwMode="auto">
+                    <a:xfrm>
+                      <a:off x="0" y="0"/>
+                      <a:ext cx="6324600" cy="4359910"/>
+                    </a:xfrm>
+                    <a:prstGeom prst="rect">
+                      <a:avLst/>
+                    </a:prstGeom>
+                    <a:noFill/>
+                    <a:ln>
+                      <a:noFill/>
+                    </a:ln>
+                  </pic:spPr>
+                </pic:pic>
+              </a:graphicData>
+            </a:graphic>
+          </wp:inline>
+        </w:drawing>
+      </w:r>
+    </w:p>
+    <w:p>
+      <w:pPr>
+        <w:pStyle w:val="Gpstesto"/>
+        <w:rPr>
+          <w:b/>
+          <w:bCs/>
+        </w:rPr>
+      </w:pPr>
+      <w:r>
+        <w:rPr>
+          <w:b/>
+          <w:bCs/>
+        </w:rPr>
+        <w:t>NP_3:Scolaresca</w:t>
+      </w:r>
+    </w:p>
+    <w:p>
+      <w:pPr>
+        <w:pStyle w:val="Gpstesto"/>
+        <w:rPr>
+          <w:b/>
+          <w:bCs/>
+        </w:rPr>
+      </w:pPr>
+      <w:r>
+        <w:rPr>
+          <w:b/>
+          <w:bCs/>
+          <w:noProof/>
+        </w:rPr>
+        <w:lastRenderedPageBreak/>
+        <w:drawing>
+          <wp:inline distT="0" distB="0" distL="0" distR="0" wp14:anchorId="79980813" wp14:editId="53A5FA84">
+            <wp:extent cx="6324600" cy="4359910"/>
+            <wp:effectExtent l="0" t="0" r="0" b="2540"/>
+            <wp:docPr id="11" name="Immagine 11"/>
+            <wp:cNvGraphicFramePr>
+              <a:graphicFrameLocks xmlns:a="http://schemas.openxmlformats.org/drawingml/2006/main" noChangeAspect="1"/>
+            </wp:cNvGraphicFramePr>
+            <a:graphic xmlns:a="http://schemas.openxmlformats.org/drawingml/2006/main">
+              <a:graphicData uri="http://schemas.openxmlformats.org/drawingml/2006/picture">
+                <pic:pic xmlns:pic="http://schemas.openxmlformats.org/drawingml/2006/picture">
+                  <pic:nvPicPr>
+                    <pic:cNvPr id="0" name="Picture 6"/>
+                    <pic:cNvPicPr>
+                      <a:picLocks noChangeAspect="1" noChangeArrowheads="1"/>
+                    </pic:cNvPicPr>
+                  </pic:nvPicPr>
+                  <pic:blipFill>
+                    <a:blip r:embed="rId17">
+                      <a:extLst>
+                        <a:ext uri="{28A0092B-C50C-407E-A947-70E740481C1C}">
+                          <a14:useLocalDpi xmlns:a14="http://schemas.microsoft.com/office/drawing/2010/main" val="0"/>
+                        </a:ext>
+                      </a:extLst>
+                    </a:blip>
+                    <a:srcRect/>
+                    <a:stretch>
+                      <a:fillRect/>
+                    </a:stretch>
+                  </pic:blipFill>
+                  <pic:spPr bwMode="auto">
+                    <a:xfrm>
+                      <a:off x="0" y="0"/>
+                      <a:ext cx="6324600" cy="4359910"/>
+                    </a:xfrm>
+                    <a:prstGeom prst="rect">
+                      <a:avLst/>
+                    </a:prstGeom>
+                    <a:noFill/>
+                    <a:ln>
+                      <a:noFill/>
+                    </a:ln>
+                  </pic:spPr>
+                </pic:pic>
+              </a:graphicData>
+            </a:graphic>
+          </wp:inline>
+        </w:drawing>
+      </w:r>
+    </w:p>
+    <w:p>
+      <w:pPr>
+        <w:pStyle w:val="Gpstesto"/>
+        <w:rPr>
+          <w:b/>
+          <w:bCs/>
+        </w:rPr>
+      </w:pPr>
+      <w:r>
+        <w:rPr>
+          <w:b/>
+          <w:bCs/>
+        </w:rPr>
+        <w:t>NP_4:Organizzatore</w:t>
+      </w:r>
+    </w:p>
+    <w:p>
+      <w:pPr>
+        <w:pStyle w:val="Gpstesto"/>
+        <w:rPr>
+          <w:b/>
+          <w:bCs/>
+        </w:rPr>
+      </w:pPr>
+      <w:r>
+        <w:rPr>
+          <w:b/>
+          <w:bCs/>
+        </w:rPr>
+        <w:t>NP_5:Amministratore</w:t>
+      </w:r>
+    </w:p>
+    <w:p>
+      <w:pPr>
+        <w:pStyle w:val="Gpstesto"/>
+        <w:rPr>
+          <w:b/>
+          <w:bCs/>
+          <w:noProof/>
+        </w:rPr>
+      </w:pPr>
+    </w:p>
+    <w:p>
+      <w:pPr>
+        <w:pStyle w:val="GpsTitolo"/>
+      </w:pPr>
+      <w:r>
+        <w:t xml:space="preserve">6.4.5.2 </w:t>
+      </w:r>
+      <w:proofErr w:type="spellStart"/>
+      <w:r>
+        <w:t>Mock</w:t>
+      </w:r>
+      <w:proofErr w:type="spellEnd"/>
+      <w:r>
+        <w:t>-up</w:t>
+      </w:r>
+    </w:p>
+    <w:p>
+      <w:pPr>
+        <w:rPr>
+          <w:lang w:val="it-IT"/>
+        </w:rPr>
+      </w:pPr>
+    </w:p>
+    <w:p>
+      <w:pPr>
+        <w:pStyle w:val="GpsTitolo"/>
         <w:numPr>
           <w:ilvl w:val="0"/>
           <w:numId w:val="12"/>
@@ -35083,7 +36965,7 @@
       </w:pPr>
     </w:p>
     <w:sectPr>
-      <w:headerReference w:type="default" r:id="rId13"/>
+      <w:headerReference w:type="default" r:id="rId18"/>
       <w:pgSz w:w="12240" w:h="15840"/>
       <w:pgMar w:top="1134" w:right="1134" w:bottom="1276" w:left="1134" w:header="0" w:footer="0" w:gutter="0"/>
       <w:cols w:space="720"/>
@@ -38521,7 +40403,7 @@
   <w:style w:type="paragraph" w:default="1" w:styleId="Normale">
     <w:name w:val="Normal"/>
     <w:qFormat/>
-    <w:rsid w:val="003867B5"/>
+    <w:rsid w:val="001C36C1"/>
     <w:pPr>
       <w:overflowPunct w:val="0"/>
       <w:textAlignment w:val="baseline"/>

</xml_diff>

<commit_message>
Caricamento Mock-up relativi all'intero sistema
</commit_message>
<xml_diff>
--- a/DOCUMENTAZIONE/3-Requirements Analysis Document.docx
+++ b/DOCUMENTAZIONE/3-Requirements Analysis Document.docx
@@ -1905,6 +1905,112 @@
                 <w:color w:val="auto"/>
               </w:rPr>
             </w:pPr>
+            <w:r>
+              <w:rPr>
+                <w:rFonts w:ascii="Century Gothic" w:eastAsia="Droid Sans" w:hAnsi="Century Gothic" w:cs="Droid Sans"/>
+                <w:color w:val="auto"/>
+              </w:rPr>
+              <w:t>25/04/2022</w:t>
+            </w:r>
+          </w:p>
+        </w:tc>
+        <w:tc>
+          <w:tcPr>
+            <w:tcW w:w="1516" w:type="dxa"/>
+            <w:vAlign w:val="center"/>
+          </w:tcPr>
+          <w:p>
+            <w:pPr>
+              <w:widowControl w:val="0"/>
+              <w:overflowPunct/>
+              <w:jc w:val="center"/>
+              <w:textAlignment w:val="auto"/>
+              <w:rPr>
+                <w:rFonts w:ascii="Century Gothic" w:eastAsia="Droid Sans" w:hAnsi="Century Gothic" w:cs="Droid Sans"/>
+                <w:color w:val="auto"/>
+              </w:rPr>
+            </w:pPr>
+            <w:r>
+              <w:rPr>
+                <w:rFonts w:ascii="Century Gothic" w:eastAsia="Droid Sans" w:hAnsi="Century Gothic" w:cs="Droid Sans"/>
+                <w:color w:val="auto"/>
+              </w:rPr>
+              <w:t>0.5</w:t>
+            </w:r>
+          </w:p>
+        </w:tc>
+        <w:tc>
+          <w:tcPr>
+            <w:tcW w:w="3816" w:type="dxa"/>
+            <w:vAlign w:val="center"/>
+          </w:tcPr>
+          <w:p>
+            <w:pPr>
+              <w:widowControl w:val="0"/>
+              <w:overflowPunct/>
+              <w:jc w:val="center"/>
+              <w:textAlignment w:val="auto"/>
+              <w:rPr>
+                <w:rFonts w:ascii="Century Gothic" w:eastAsia="Droid Sans" w:hAnsi="Century Gothic" w:cs="Droid Sans"/>
+                <w:color w:val="auto"/>
+              </w:rPr>
+            </w:pPr>
+            <w:r>
+              <w:rPr>
+                <w:rFonts w:ascii="Century Gothic" w:eastAsia="Droid Sans" w:hAnsi="Century Gothic" w:cs="Droid Sans"/>
+                <w:color w:val="auto"/>
+              </w:rPr>
+              <w:t>Inserimento Mock-up relativi all’intero sistema</w:t>
+            </w:r>
+          </w:p>
+        </w:tc>
+        <w:tc>
+          <w:tcPr>
+            <w:tcW w:w="2043" w:type="dxa"/>
+            <w:vAlign w:val="center"/>
+          </w:tcPr>
+          <w:p>
+            <w:pPr>
+              <w:widowControl w:val="0"/>
+              <w:overflowPunct/>
+              <w:jc w:val="center"/>
+              <w:textAlignment w:val="auto"/>
+              <w:rPr>
+                <w:rFonts w:ascii="Century Gothic" w:eastAsia="Droid Sans" w:hAnsi="Century Gothic" w:cs="Droid Sans"/>
+                <w:color w:val="auto"/>
+              </w:rPr>
+            </w:pPr>
+            <w:r>
+              <w:rPr>
+                <w:rFonts w:ascii="Century Gothic" w:eastAsia="Droid Sans" w:hAnsi="Century Gothic" w:cs="Droid Sans"/>
+                <w:color w:val="auto"/>
+              </w:rPr>
+              <w:t>DPA</w:t>
+            </w:r>
+          </w:p>
+        </w:tc>
+      </w:tr>
+      <w:tr>
+        <w:trPr>
+          <w:cnfStyle w:val="000000100000" w:firstRow="0" w:lastRow="0" w:firstColumn="0" w:lastColumn="0" w:oddVBand="0" w:evenVBand="0" w:oddHBand="1" w:evenHBand="0" w:firstRowFirstColumn="0" w:firstRowLastColumn="0" w:lastRowFirstColumn="0" w:lastRowLastColumn="0"/>
+          <w:trHeight w:val="536"/>
+        </w:trPr>
+        <w:tc>
+          <w:tcPr>
+            <w:tcW w:w="2460" w:type="dxa"/>
+            <w:vAlign w:val="center"/>
+          </w:tcPr>
+          <w:p>
+            <w:pPr>
+              <w:widowControl w:val="0"/>
+              <w:overflowPunct/>
+              <w:jc w:val="center"/>
+              <w:textAlignment w:val="auto"/>
+              <w:rPr>
+                <w:rFonts w:ascii="Century Gothic" w:eastAsia="Droid Sans" w:hAnsi="Century Gothic" w:cs="Droid Sans"/>
+                <w:color w:val="auto"/>
+              </w:rPr>
+            </w:pPr>
           </w:p>
         </w:tc>
         <w:tc>
@@ -2712,39 +2818,7 @@
                 <w:noProof/>
                 <w:lang w:bidi="hi-IN"/>
               </w:rPr>
-              <w:t>Definizi</w:t>
-            </w:r>
-            <w:r>
-              <w:rPr>
-                <w:rStyle w:val="Collegamentoipertestuale"/>
-                <w:noProof/>
-                <w:lang w:bidi="hi-IN"/>
-              </w:rPr>
-              <w:t>o</w:t>
-            </w:r>
-            <w:r>
-              <w:rPr>
-                <w:rStyle w:val="Collegamentoipertestuale"/>
-                <w:noProof/>
-                <w:lang w:bidi="hi-IN"/>
-              </w:rPr>
-              <w:t>ni, Acroni</w:t>
-            </w:r>
-            <w:r>
-              <w:rPr>
-                <w:rStyle w:val="Collegamentoipertestuale"/>
-                <w:noProof/>
-                <w:lang w:bidi="hi-IN"/>
-              </w:rPr>
-              <w:t>m</w:t>
-            </w:r>
-            <w:r>
-              <w:rPr>
-                <w:rStyle w:val="Collegamentoipertestuale"/>
-                <w:noProof/>
-                <w:lang w:bidi="hi-IN"/>
-              </w:rPr>
-              <w:t>i e Abbreviazioni</w:t>
+              <w:t>Definizioni, Acronimi e Abbreviazioni</w:t>
             </w:r>
             <w:r>
               <w:rPr>
@@ -4738,7 +4812,23 @@
                 <w:noProof/>
                 <w:lang w:val="it-IT" w:bidi="hi-IN"/>
               </w:rPr>
-              <w:t>Interfaccia Utente- Percorsi di Navigazione e Mock-up</w:t>
+              <w:t>Interfac</w:t>
+            </w:r>
+            <w:r>
+              <w:rPr>
+                <w:rStyle w:val="Collegamentoipertestuale"/>
+                <w:noProof/>
+                <w:lang w:val="it-IT" w:bidi="hi-IN"/>
+              </w:rPr>
+              <w:t>c</w:t>
+            </w:r>
+            <w:r>
+              <w:rPr>
+                <w:rStyle w:val="Collegamentoipertestuale"/>
+                <w:noProof/>
+                <w:lang w:val="it-IT" w:bidi="hi-IN"/>
+              </w:rPr>
+              <w:t>ia Utente- Percorsi di Navigazione e Mock-up</w:t>
             </w:r>
             <w:r>
               <w:rPr>
@@ -6289,6 +6379,63 @@
       </w:tr>
       <w:tr>
         <w:trPr>
+          <w:trHeight w:val="385"/>
+          <w:jc w:val="center"/>
+        </w:trPr>
+        <w:tc>
+          <w:tcPr>
+            <w:tcW w:w="2930" w:type="dxa"/>
+            <w:vAlign w:val="center"/>
+          </w:tcPr>
+          <w:p>
+            <w:pPr>
+              <w:widowControl w:val="0"/>
+              <w:overflowPunct/>
+              <w:jc w:val="center"/>
+              <w:textAlignment w:val="auto"/>
+              <w:rPr>
+                <w:rFonts w:ascii="Century Gothic" w:eastAsia="Droid Sans" w:hAnsi="Century Gothic" w:cs="Droid Sans"/>
+                <w:color w:val="auto"/>
+              </w:rPr>
+            </w:pPr>
+            <w:r>
+              <w:rPr>
+                <w:rFonts w:ascii="Century Gothic" w:eastAsia="Droid Sans" w:hAnsi="Century Gothic" w:cs="Droid Sans"/>
+                <w:color w:val="auto"/>
+              </w:rPr>
+              <w:t>MU</w:t>
+            </w:r>
+          </w:p>
+        </w:tc>
+        <w:tc>
+          <w:tcPr>
+            <w:tcW w:w="6573" w:type="dxa"/>
+            <w:vAlign w:val="center"/>
+          </w:tcPr>
+          <w:p>
+            <w:pPr>
+              <w:widowControl w:val="0"/>
+              <w:overflowPunct/>
+              <w:jc w:val="center"/>
+              <w:textAlignment w:val="auto"/>
+              <w:rPr>
+                <w:rFonts w:ascii="Century Gothic" w:eastAsia="Droid Sans" w:hAnsi="Century Gothic" w:cs="Droid Sans"/>
+                <w:color w:val="auto"/>
+              </w:rPr>
+            </w:pPr>
+            <w:r>
+              <w:rPr>
+                <w:rFonts w:ascii="Century Gothic" w:eastAsia="Droid Sans" w:hAnsi="Century Gothic" w:cs="Droid Sans"/>
+                <w:color w:val="auto"/>
+              </w:rPr>
+              <w:t>Mock-up</w:t>
+            </w:r>
+          </w:p>
+        </w:tc>
+      </w:tr>
+      <w:tr>
+        <w:trPr>
+          <w:cnfStyle w:val="000000100000" w:firstRow="0" w:lastRow="0" w:firstColumn="0" w:lastColumn="0" w:oddVBand="0" w:evenVBand="0" w:oddHBand="1" w:evenHBand="0" w:firstRowFirstColumn="0" w:firstRowLastColumn="0" w:lastRowFirstColumn="0" w:lastRowLastColumn="0"/>
           <w:trHeight w:val="385"/>
           <w:jc w:val="center"/>
         </w:trPr>
@@ -8595,13 +8742,7 @@
               <w:rPr>
                 <w:lang w:val="it-IT"/>
               </w:rPr>
-              <w:t xml:space="preserve"> </w:t>
-            </w:r>
-            <w:r>
-              <w:rPr>
-                <w:lang w:val="it-IT"/>
-              </w:rPr>
-              <w:t>Utente</w:t>
+              <w:t xml:space="preserve"> Utente</w:t>
             </w:r>
             <w:r>
               <w:rPr>
@@ -8764,13 +8905,7 @@
               <w:rPr>
                 <w:lang w:val="it-IT"/>
               </w:rPr>
-              <w:t xml:space="preserve"> </w:t>
-            </w:r>
-            <w:r>
-              <w:rPr>
-                <w:lang w:val="it-IT"/>
-              </w:rPr>
-              <w:t>Utente</w:t>
+              <w:t xml:space="preserve"> Utente</w:t>
             </w:r>
             <w:r>
               <w:rPr>
@@ -8916,13 +9051,7 @@
               <w:rPr>
                 <w:lang w:val="it-IT"/>
               </w:rPr>
-              <w:t xml:space="preserve"> </w:t>
-            </w:r>
-            <w:r>
-              <w:rPr>
-                <w:lang w:val="it-IT"/>
-              </w:rPr>
-              <w:t>Utente</w:t>
+              <w:t xml:space="preserve"> Utente</w:t>
             </w:r>
             <w:r>
               <w:rPr>
@@ -16258,6 +16387,7 @@
     <w:p>
       <w:pPr>
         <w:rPr>
+          <w:rFonts w:hint="eastAsia"/>
           <w:b/>
           <w:bCs/>
           <w:lang w:val="it-IT"/>
@@ -16267,6 +16397,7 @@
     <w:p>
       <w:pPr>
         <w:rPr>
+          <w:rFonts w:hint="eastAsia"/>
           <w:color w:val="auto"/>
           <w:lang w:val="it-IT"/>
         </w:rPr>
@@ -22984,6 +23115,7 @@
     <w:p>
       <w:pPr>
         <w:rPr>
+          <w:rFonts w:hint="eastAsia"/>
           <w:b/>
           <w:bCs/>
           <w:lang w:val="it-IT"/>
@@ -23088,6 +23220,7 @@
     <w:p>
       <w:pPr>
         <w:rPr>
+          <w:rFonts w:hint="eastAsia"/>
           <w:b/>
           <w:bCs/>
           <w:color w:val="FF0000"/>
@@ -31439,6 +31572,7 @@
     <w:p>
       <w:pPr>
         <w:rPr>
+          <w:rFonts w:hint="eastAsia"/>
           <w:b/>
           <w:bCs/>
           <w:color w:val="FF0000"/>
@@ -31576,6 +31710,7 @@
         <w:rPr>
           <w:rFonts w:hint="eastAsia"/>
           <w:color w:val="auto"/>
+          <w:lang w:val="it-IT"/>
         </w:rPr>
       </w:pPr>
     </w:p>
@@ -38495,6 +38630,36 @@
     </w:p>
     <w:p>
       <w:pPr>
+        <w:jc w:val="both"/>
+        <w:rPr>
+          <w:rFonts w:ascii="Garamond" w:hAnsi="Garamond"/>
+          <w:lang w:val="it-IT"/>
+        </w:rPr>
+      </w:pPr>
+      <w:r>
+        <w:rPr>
+          <w:rFonts w:ascii="Garamond" w:hAnsi="Garamond"/>
+          <w:lang w:val="it-IT"/>
+        </w:rPr>
+        <w:t xml:space="preserve">Questa sezione contiene i Path Navigazionali, che definiscono il flow di navigazione di un utente all’interno sistema, e i Mock-up </w:t>
+      </w:r>
+      <w:r>
+        <w:rPr>
+          <w:rFonts w:ascii="Garamond" w:hAnsi="Garamond"/>
+          <w:lang w:val="it-IT"/>
+        </w:rPr>
+        <w:t>che costituiscono un prototipo grafico del sistema e</w:t>
+      </w:r>
+      <w:r>
+        <w:rPr>
+          <w:rFonts w:ascii="Garamond" w:hAnsi="Garamond"/>
+          <w:lang w:val="it-IT"/>
+        </w:rPr>
+        <w:t xml:space="preserve"> che forniscono al committente un’idea generale di come le funzionalità principali saranno visibili ed utilizzabili dagli utenti finali.</w:t>
+      </w:r>
+    </w:p>
+    <w:p>
+      <w:pPr>
         <w:pStyle w:val="GpsTitolo"/>
       </w:pPr>
       <w:r>
@@ -38720,6 +38885,7 @@
           <w:b/>
           <w:bCs/>
         </w:rPr>
+        <w:lastRenderedPageBreak/>
         <w:t>NP_3:</w:t>
       </w:r>
       <w:r>
@@ -38751,7 +38917,6 @@
           <w:bCs/>
           <w:noProof/>
         </w:rPr>
-        <w:lastRenderedPageBreak/>
         <w:drawing>
           <wp:inline distT="0" distB="0" distL="0" distR="0" wp14:anchorId="79980813" wp14:editId="04A8E3C7">
             <wp:extent cx="6497052" cy="2934442"/>
@@ -38997,14 +39162,1807 @@
         <w:pStyle w:val="GpsTitolo"/>
       </w:pPr>
       <w:r>
+        <w:lastRenderedPageBreak/>
         <w:t>6.4.5.2 Mock-up</w:t>
       </w:r>
     </w:p>
     <w:p>
       <w:pPr>
-        <w:rPr>
-          <w:rFonts w:hint="eastAsia"/>
-          <w:lang w:val="it-IT"/>
+        <w:pStyle w:val="GpsTitolo"/>
+        <w:rPr>
+          <w:rFonts w:ascii="Garamond" w:hAnsi="Garamond"/>
+          <w:b/>
+          <w:bCs/>
+          <w:sz w:val="24"/>
+          <w:szCs w:val="24"/>
+        </w:rPr>
+      </w:pPr>
+      <w:r>
+        <w:rPr>
+          <w:rFonts w:ascii="Garamond" w:hAnsi="Garamond"/>
+          <w:b/>
+          <w:bCs/>
+          <w:sz w:val="24"/>
+          <w:szCs w:val="24"/>
+        </w:rPr>
+        <w:t>MU_1: Homepage Ospite</w:t>
+      </w:r>
+    </w:p>
+    <w:p>
+      <w:pPr>
+        <w:pStyle w:val="GpsTitolo"/>
+        <w:jc w:val="center"/>
+        <w:rPr>
+          <w:rFonts w:ascii="Garamond" w:hAnsi="Garamond"/>
+          <w:b/>
+          <w:bCs/>
+          <w:sz w:val="24"/>
+          <w:szCs w:val="24"/>
+        </w:rPr>
+      </w:pPr>
+      <w:r>
+        <w:rPr>
+          <w:rFonts w:ascii="Garamond" w:hAnsi="Garamond"/>
+          <w:b/>
+          <w:bCs/>
+          <w:noProof/>
+          <w:sz w:val="24"/>
+          <w:szCs w:val="24"/>
+        </w:rPr>
+        <w:drawing>
+          <wp:inline distT="0" distB="0" distL="0" distR="0" wp14:anchorId="0F79F8C7" wp14:editId="64D3A486">
+            <wp:extent cx="6324600" cy="3320415"/>
+            <wp:effectExtent l="0" t="0" r="0" b="0"/>
+            <wp:docPr id="17" name="Immagine 17"/>
+            <wp:cNvGraphicFramePr>
+              <a:graphicFrameLocks xmlns:a="http://schemas.openxmlformats.org/drawingml/2006/main" noChangeAspect="1"/>
+            </wp:cNvGraphicFramePr>
+            <a:graphic xmlns:a="http://schemas.openxmlformats.org/drawingml/2006/main">
+              <a:graphicData uri="http://schemas.openxmlformats.org/drawingml/2006/picture">
+                <pic:pic xmlns:pic="http://schemas.openxmlformats.org/drawingml/2006/picture">
+                  <pic:nvPicPr>
+                    <pic:cNvPr id="0" name="Picture 2"/>
+                    <pic:cNvPicPr>
+                      <a:picLocks noChangeAspect="1" noChangeArrowheads="1"/>
+                    </pic:cNvPicPr>
+                  </pic:nvPicPr>
+                  <pic:blipFill>
+                    <a:blip r:embed="rId28">
+                      <a:extLst>
+                        <a:ext uri="{28A0092B-C50C-407E-A947-70E740481C1C}">
+                          <a14:useLocalDpi xmlns:a14="http://schemas.microsoft.com/office/drawing/2010/main" val="0"/>
+                        </a:ext>
+                      </a:extLst>
+                    </a:blip>
+                    <a:srcRect/>
+                    <a:stretch>
+                      <a:fillRect/>
+                    </a:stretch>
+                  </pic:blipFill>
+                  <pic:spPr bwMode="auto">
+                    <a:xfrm>
+                      <a:off x="0" y="0"/>
+                      <a:ext cx="6324600" cy="3320415"/>
+                    </a:xfrm>
+                    <a:prstGeom prst="rect">
+                      <a:avLst/>
+                    </a:prstGeom>
+                    <a:noFill/>
+                    <a:ln>
+                      <a:noFill/>
+                    </a:ln>
+                  </pic:spPr>
+                </pic:pic>
+              </a:graphicData>
+            </a:graphic>
+          </wp:inline>
+        </w:drawing>
+      </w:r>
+    </w:p>
+    <w:p>
+      <w:pPr>
+        <w:pStyle w:val="GpsTitolo"/>
+        <w:rPr>
+          <w:rFonts w:ascii="Garamond" w:hAnsi="Garamond"/>
+          <w:b/>
+          <w:bCs/>
+          <w:sz w:val="24"/>
+          <w:szCs w:val="24"/>
+        </w:rPr>
+      </w:pPr>
+      <w:r>
+        <w:rPr>
+          <w:rFonts w:ascii="Garamond" w:hAnsi="Garamond"/>
+          <w:b/>
+          <w:bCs/>
+          <w:sz w:val="24"/>
+          <w:szCs w:val="24"/>
+        </w:rPr>
+        <w:t>MU_2: Homepage Utente Registrato</w:t>
+      </w:r>
+    </w:p>
+    <w:p>
+      <w:pPr>
+        <w:pStyle w:val="GpsTitolo"/>
+        <w:rPr>
+          <w:rFonts w:ascii="Garamond" w:hAnsi="Garamond"/>
+          <w:b/>
+          <w:bCs/>
+          <w:sz w:val="24"/>
+          <w:szCs w:val="24"/>
+        </w:rPr>
+      </w:pPr>
+      <w:r>
+        <w:rPr>
+          <w:rFonts w:ascii="Garamond" w:hAnsi="Garamond"/>
+          <w:b/>
+          <w:bCs/>
+          <w:noProof/>
+          <w:sz w:val="24"/>
+          <w:szCs w:val="24"/>
+        </w:rPr>
+        <w:lastRenderedPageBreak/>
+        <w:drawing>
+          <wp:inline distT="0" distB="0" distL="0" distR="0" wp14:anchorId="15683428" wp14:editId="6703EDFA">
+            <wp:extent cx="6324600" cy="3320415"/>
+            <wp:effectExtent l="0" t="0" r="0" b="0"/>
+            <wp:docPr id="23" name="Immagine 23"/>
+            <wp:cNvGraphicFramePr>
+              <a:graphicFrameLocks xmlns:a="http://schemas.openxmlformats.org/drawingml/2006/main" noChangeAspect="1"/>
+            </wp:cNvGraphicFramePr>
+            <a:graphic xmlns:a="http://schemas.openxmlformats.org/drawingml/2006/main">
+              <a:graphicData uri="http://schemas.openxmlformats.org/drawingml/2006/picture">
+                <pic:pic xmlns:pic="http://schemas.openxmlformats.org/drawingml/2006/picture">
+                  <pic:nvPicPr>
+                    <pic:cNvPr id="0" name="Picture 3"/>
+                    <pic:cNvPicPr>
+                      <a:picLocks noChangeAspect="1" noChangeArrowheads="1"/>
+                    </pic:cNvPicPr>
+                  </pic:nvPicPr>
+                  <pic:blipFill>
+                    <a:blip r:embed="rId29">
+                      <a:extLst>
+                        <a:ext uri="{28A0092B-C50C-407E-A947-70E740481C1C}">
+                          <a14:useLocalDpi xmlns:a14="http://schemas.microsoft.com/office/drawing/2010/main" val="0"/>
+                        </a:ext>
+                      </a:extLst>
+                    </a:blip>
+                    <a:srcRect/>
+                    <a:stretch>
+                      <a:fillRect/>
+                    </a:stretch>
+                  </pic:blipFill>
+                  <pic:spPr bwMode="auto">
+                    <a:xfrm>
+                      <a:off x="0" y="0"/>
+                      <a:ext cx="6324600" cy="3320415"/>
+                    </a:xfrm>
+                    <a:prstGeom prst="rect">
+                      <a:avLst/>
+                    </a:prstGeom>
+                    <a:noFill/>
+                    <a:ln>
+                      <a:noFill/>
+                    </a:ln>
+                  </pic:spPr>
+                </pic:pic>
+              </a:graphicData>
+            </a:graphic>
+          </wp:inline>
+        </w:drawing>
+      </w:r>
+    </w:p>
+    <w:p>
+      <w:pPr>
+        <w:pStyle w:val="GpsTitolo"/>
+        <w:rPr>
+          <w:rFonts w:ascii="Garamond" w:hAnsi="Garamond"/>
+          <w:b/>
+          <w:bCs/>
+          <w:sz w:val="24"/>
+          <w:szCs w:val="24"/>
+        </w:rPr>
+      </w:pPr>
+      <w:r>
+        <w:rPr>
+          <w:rFonts w:ascii="Garamond" w:hAnsi="Garamond"/>
+          <w:b/>
+          <w:bCs/>
+          <w:sz w:val="24"/>
+          <w:szCs w:val="24"/>
+        </w:rPr>
+        <w:t>MU_3: Homepage Organizzatore</w:t>
+      </w:r>
+    </w:p>
+    <w:p>
+      <w:pPr>
+        <w:pStyle w:val="GpsTitolo"/>
+        <w:rPr>
+          <w:rFonts w:ascii="Garamond" w:hAnsi="Garamond"/>
+          <w:b/>
+          <w:bCs/>
+          <w:sz w:val="24"/>
+          <w:szCs w:val="24"/>
+        </w:rPr>
+      </w:pPr>
+      <w:r>
+        <w:rPr>
+          <w:rFonts w:ascii="Garamond" w:hAnsi="Garamond"/>
+          <w:b/>
+          <w:bCs/>
+          <w:noProof/>
+          <w:sz w:val="24"/>
+          <w:szCs w:val="24"/>
+        </w:rPr>
+        <w:drawing>
+          <wp:inline distT="0" distB="0" distL="0" distR="0" wp14:anchorId="33FDAAA1" wp14:editId="545CF3D8">
+            <wp:extent cx="6324600" cy="3320415"/>
+            <wp:effectExtent l="0" t="0" r="0" b="0"/>
+            <wp:docPr id="28" name="Immagine 28"/>
+            <wp:cNvGraphicFramePr>
+              <a:graphicFrameLocks xmlns:a="http://schemas.openxmlformats.org/drawingml/2006/main" noChangeAspect="1"/>
+            </wp:cNvGraphicFramePr>
+            <a:graphic xmlns:a="http://schemas.openxmlformats.org/drawingml/2006/main">
+              <a:graphicData uri="http://schemas.openxmlformats.org/drawingml/2006/picture">
+                <pic:pic xmlns:pic="http://schemas.openxmlformats.org/drawingml/2006/picture">
+                  <pic:nvPicPr>
+                    <pic:cNvPr id="0" name="Picture 8"/>
+                    <pic:cNvPicPr>
+                      <a:picLocks noChangeAspect="1" noChangeArrowheads="1"/>
+                    </pic:cNvPicPr>
+                  </pic:nvPicPr>
+                  <pic:blipFill>
+                    <a:blip r:embed="rId30">
+                      <a:extLst>
+                        <a:ext uri="{28A0092B-C50C-407E-A947-70E740481C1C}">
+                          <a14:useLocalDpi xmlns:a14="http://schemas.microsoft.com/office/drawing/2010/main" val="0"/>
+                        </a:ext>
+                      </a:extLst>
+                    </a:blip>
+                    <a:srcRect/>
+                    <a:stretch>
+                      <a:fillRect/>
+                    </a:stretch>
+                  </pic:blipFill>
+                  <pic:spPr bwMode="auto">
+                    <a:xfrm>
+                      <a:off x="0" y="0"/>
+                      <a:ext cx="6324600" cy="3320415"/>
+                    </a:xfrm>
+                    <a:prstGeom prst="rect">
+                      <a:avLst/>
+                    </a:prstGeom>
+                    <a:noFill/>
+                    <a:ln>
+                      <a:noFill/>
+                    </a:ln>
+                  </pic:spPr>
+                </pic:pic>
+              </a:graphicData>
+            </a:graphic>
+          </wp:inline>
+        </w:drawing>
+      </w:r>
+    </w:p>
+    <w:p>
+      <w:pPr>
+        <w:pStyle w:val="GpsTitolo"/>
+        <w:rPr>
+          <w:rFonts w:ascii="Garamond" w:hAnsi="Garamond"/>
+          <w:b/>
+          <w:bCs/>
+          <w:sz w:val="24"/>
+          <w:szCs w:val="24"/>
+        </w:rPr>
+      </w:pPr>
+      <w:r>
+        <w:rPr>
+          <w:rFonts w:ascii="Garamond" w:hAnsi="Garamond"/>
+          <w:b/>
+          <w:bCs/>
+          <w:sz w:val="24"/>
+          <w:szCs w:val="24"/>
+        </w:rPr>
+        <w:t>MU_4: Homepage Amministratore</w:t>
+      </w:r>
+    </w:p>
+    <w:p>
+      <w:pPr>
+        <w:pStyle w:val="GpsTitolo"/>
+        <w:rPr>
+          <w:rFonts w:ascii="Garamond" w:hAnsi="Garamond"/>
+          <w:b/>
+          <w:bCs/>
+          <w:sz w:val="24"/>
+          <w:szCs w:val="24"/>
+        </w:rPr>
+      </w:pPr>
+      <w:r>
+        <w:rPr>
+          <w:rFonts w:ascii="Garamond" w:hAnsi="Garamond"/>
+          <w:b/>
+          <w:bCs/>
+          <w:noProof/>
+          <w:sz w:val="24"/>
+          <w:szCs w:val="24"/>
+        </w:rPr>
+        <w:lastRenderedPageBreak/>
+        <w:drawing>
+          <wp:inline distT="0" distB="0" distL="0" distR="0" wp14:anchorId="6D3217A4" wp14:editId="3CDCC16B">
+            <wp:extent cx="6324600" cy="3320415"/>
+            <wp:effectExtent l="0" t="0" r="0" b="0"/>
+            <wp:docPr id="29" name="Immagine 29"/>
+            <wp:cNvGraphicFramePr>
+              <a:graphicFrameLocks xmlns:a="http://schemas.openxmlformats.org/drawingml/2006/main" noChangeAspect="1"/>
+            </wp:cNvGraphicFramePr>
+            <a:graphic xmlns:a="http://schemas.openxmlformats.org/drawingml/2006/main">
+              <a:graphicData uri="http://schemas.openxmlformats.org/drawingml/2006/picture">
+                <pic:pic xmlns:pic="http://schemas.openxmlformats.org/drawingml/2006/picture">
+                  <pic:nvPicPr>
+                    <pic:cNvPr id="0" name="Picture 9"/>
+                    <pic:cNvPicPr>
+                      <a:picLocks noChangeAspect="1" noChangeArrowheads="1"/>
+                    </pic:cNvPicPr>
+                  </pic:nvPicPr>
+                  <pic:blipFill>
+                    <a:blip r:embed="rId31">
+                      <a:extLst>
+                        <a:ext uri="{28A0092B-C50C-407E-A947-70E740481C1C}">
+                          <a14:useLocalDpi xmlns:a14="http://schemas.microsoft.com/office/drawing/2010/main" val="0"/>
+                        </a:ext>
+                      </a:extLst>
+                    </a:blip>
+                    <a:srcRect/>
+                    <a:stretch>
+                      <a:fillRect/>
+                    </a:stretch>
+                  </pic:blipFill>
+                  <pic:spPr bwMode="auto">
+                    <a:xfrm>
+                      <a:off x="0" y="0"/>
+                      <a:ext cx="6324600" cy="3320415"/>
+                    </a:xfrm>
+                    <a:prstGeom prst="rect">
+                      <a:avLst/>
+                    </a:prstGeom>
+                    <a:noFill/>
+                    <a:ln>
+                      <a:noFill/>
+                    </a:ln>
+                  </pic:spPr>
+                </pic:pic>
+              </a:graphicData>
+            </a:graphic>
+          </wp:inline>
+        </w:drawing>
+      </w:r>
+    </w:p>
+    <w:p>
+      <w:pPr>
+        <w:pStyle w:val="GpsTitolo"/>
+        <w:rPr>
+          <w:rFonts w:ascii="Garamond" w:hAnsi="Garamond"/>
+          <w:b/>
+          <w:bCs/>
+          <w:sz w:val="24"/>
+          <w:szCs w:val="24"/>
+        </w:rPr>
+      </w:pPr>
+      <w:r>
+        <w:rPr>
+          <w:rFonts w:ascii="Garamond" w:hAnsi="Garamond"/>
+          <w:b/>
+          <w:bCs/>
+          <w:sz w:val="24"/>
+          <w:szCs w:val="24"/>
+        </w:rPr>
+        <w:t>MU_5: Login</w:t>
+      </w:r>
+    </w:p>
+    <w:p>
+      <w:pPr>
+        <w:pStyle w:val="GpsTitolo"/>
+        <w:rPr>
+          <w:rFonts w:ascii="Garamond" w:hAnsi="Garamond"/>
+          <w:b/>
+          <w:bCs/>
+          <w:sz w:val="24"/>
+          <w:szCs w:val="24"/>
+        </w:rPr>
+      </w:pPr>
+      <w:r>
+        <w:rPr>
+          <w:rFonts w:ascii="Garamond" w:hAnsi="Garamond"/>
+          <w:b/>
+          <w:bCs/>
+          <w:noProof/>
+          <w:sz w:val="24"/>
+          <w:szCs w:val="24"/>
+        </w:rPr>
+        <w:drawing>
+          <wp:inline distT="0" distB="0" distL="0" distR="0" wp14:anchorId="15F6EEFF" wp14:editId="396635EC">
+            <wp:extent cx="6324600" cy="3320415"/>
+            <wp:effectExtent l="0" t="0" r="0" b="0"/>
+            <wp:docPr id="30" name="Immagine 30"/>
+            <wp:cNvGraphicFramePr>
+              <a:graphicFrameLocks xmlns:a="http://schemas.openxmlformats.org/drawingml/2006/main" noChangeAspect="1"/>
+            </wp:cNvGraphicFramePr>
+            <a:graphic xmlns:a="http://schemas.openxmlformats.org/drawingml/2006/main">
+              <a:graphicData uri="http://schemas.openxmlformats.org/drawingml/2006/picture">
+                <pic:pic xmlns:pic="http://schemas.openxmlformats.org/drawingml/2006/picture">
+                  <pic:nvPicPr>
+                    <pic:cNvPr id="0" name="Picture 10"/>
+                    <pic:cNvPicPr>
+                      <a:picLocks noChangeAspect="1" noChangeArrowheads="1"/>
+                    </pic:cNvPicPr>
+                  </pic:nvPicPr>
+                  <pic:blipFill>
+                    <a:blip r:embed="rId32">
+                      <a:extLst>
+                        <a:ext uri="{28A0092B-C50C-407E-A947-70E740481C1C}">
+                          <a14:useLocalDpi xmlns:a14="http://schemas.microsoft.com/office/drawing/2010/main" val="0"/>
+                        </a:ext>
+                      </a:extLst>
+                    </a:blip>
+                    <a:srcRect/>
+                    <a:stretch>
+                      <a:fillRect/>
+                    </a:stretch>
+                  </pic:blipFill>
+                  <pic:spPr bwMode="auto">
+                    <a:xfrm>
+                      <a:off x="0" y="0"/>
+                      <a:ext cx="6324600" cy="3320415"/>
+                    </a:xfrm>
+                    <a:prstGeom prst="rect">
+                      <a:avLst/>
+                    </a:prstGeom>
+                    <a:noFill/>
+                    <a:ln>
+                      <a:noFill/>
+                    </a:ln>
+                  </pic:spPr>
+                </pic:pic>
+              </a:graphicData>
+            </a:graphic>
+          </wp:inline>
+        </w:drawing>
+      </w:r>
+    </w:p>
+    <w:p>
+      <w:pPr>
+        <w:pStyle w:val="GpsTitolo"/>
+        <w:rPr>
+          <w:rFonts w:ascii="Garamond" w:hAnsi="Garamond"/>
+          <w:b/>
+          <w:bCs/>
+          <w:sz w:val="24"/>
+          <w:szCs w:val="24"/>
+        </w:rPr>
+      </w:pPr>
+      <w:r>
+        <w:rPr>
+          <w:rFonts w:ascii="Garamond" w:hAnsi="Garamond"/>
+          <w:b/>
+          <w:bCs/>
+          <w:sz w:val="24"/>
+          <w:szCs w:val="24"/>
+        </w:rPr>
+        <w:t>MU_6: Registrazione Utente</w:t>
+      </w:r>
+    </w:p>
+    <w:p>
+      <w:pPr>
+        <w:pStyle w:val="GpsTitolo"/>
+        <w:rPr>
+          <w:rFonts w:ascii="Garamond" w:hAnsi="Garamond"/>
+          <w:b/>
+          <w:bCs/>
+          <w:sz w:val="24"/>
+          <w:szCs w:val="24"/>
+        </w:rPr>
+      </w:pPr>
+      <w:r>
+        <w:rPr>
+          <w:rFonts w:ascii="Garamond" w:hAnsi="Garamond"/>
+          <w:b/>
+          <w:bCs/>
+          <w:noProof/>
+          <w:sz w:val="24"/>
+          <w:szCs w:val="24"/>
+        </w:rPr>
+        <w:lastRenderedPageBreak/>
+        <w:drawing>
+          <wp:inline distT="0" distB="0" distL="0" distR="0" wp14:anchorId="10DDD7FE" wp14:editId="14E90105">
+            <wp:extent cx="6324600" cy="3320415"/>
+            <wp:effectExtent l="0" t="0" r="0" b="0"/>
+            <wp:docPr id="31" name="Immagine 31"/>
+            <wp:cNvGraphicFramePr>
+              <a:graphicFrameLocks xmlns:a="http://schemas.openxmlformats.org/drawingml/2006/main" noChangeAspect="1"/>
+            </wp:cNvGraphicFramePr>
+            <a:graphic xmlns:a="http://schemas.openxmlformats.org/drawingml/2006/main">
+              <a:graphicData uri="http://schemas.openxmlformats.org/drawingml/2006/picture">
+                <pic:pic xmlns:pic="http://schemas.openxmlformats.org/drawingml/2006/picture">
+                  <pic:nvPicPr>
+                    <pic:cNvPr id="0" name="Picture 11"/>
+                    <pic:cNvPicPr>
+                      <a:picLocks noChangeAspect="1" noChangeArrowheads="1"/>
+                    </pic:cNvPicPr>
+                  </pic:nvPicPr>
+                  <pic:blipFill>
+                    <a:blip r:embed="rId33">
+                      <a:extLst>
+                        <a:ext uri="{28A0092B-C50C-407E-A947-70E740481C1C}">
+                          <a14:useLocalDpi xmlns:a14="http://schemas.microsoft.com/office/drawing/2010/main" val="0"/>
+                        </a:ext>
+                      </a:extLst>
+                    </a:blip>
+                    <a:srcRect/>
+                    <a:stretch>
+                      <a:fillRect/>
+                    </a:stretch>
+                  </pic:blipFill>
+                  <pic:spPr bwMode="auto">
+                    <a:xfrm>
+                      <a:off x="0" y="0"/>
+                      <a:ext cx="6324600" cy="3320415"/>
+                    </a:xfrm>
+                    <a:prstGeom prst="rect">
+                      <a:avLst/>
+                    </a:prstGeom>
+                    <a:noFill/>
+                    <a:ln>
+                      <a:noFill/>
+                    </a:ln>
+                  </pic:spPr>
+                </pic:pic>
+              </a:graphicData>
+            </a:graphic>
+          </wp:inline>
+        </w:drawing>
+      </w:r>
+    </w:p>
+    <w:p>
+      <w:pPr>
+        <w:pStyle w:val="GpsTitolo"/>
+        <w:rPr>
+          <w:rFonts w:ascii="Garamond" w:hAnsi="Garamond"/>
+          <w:b/>
+          <w:bCs/>
+          <w:sz w:val="24"/>
+          <w:szCs w:val="24"/>
+        </w:rPr>
+      </w:pPr>
+      <w:r>
+        <w:rPr>
+          <w:rFonts w:ascii="Garamond" w:hAnsi="Garamond"/>
+          <w:b/>
+          <w:bCs/>
+          <w:sz w:val="24"/>
+          <w:szCs w:val="24"/>
+        </w:rPr>
+        <w:t>MU_7: Registrazione Scolaresca</w:t>
+      </w:r>
+    </w:p>
+    <w:p>
+      <w:pPr>
+        <w:pStyle w:val="GpsTitolo"/>
+        <w:rPr>
+          <w:rFonts w:ascii="Garamond" w:hAnsi="Garamond"/>
+          <w:b/>
+          <w:bCs/>
+          <w:sz w:val="24"/>
+          <w:szCs w:val="24"/>
+        </w:rPr>
+      </w:pPr>
+      <w:r>
+        <w:rPr>
+          <w:rFonts w:ascii="Garamond" w:hAnsi="Garamond"/>
+          <w:b/>
+          <w:bCs/>
+          <w:noProof/>
+          <w:sz w:val="24"/>
+          <w:szCs w:val="24"/>
+        </w:rPr>
+        <w:drawing>
+          <wp:inline distT="0" distB="0" distL="0" distR="0" wp14:anchorId="52B474FB" wp14:editId="49DDF22E">
+            <wp:extent cx="6324600" cy="3320415"/>
+            <wp:effectExtent l="0" t="0" r="0" b="0"/>
+            <wp:docPr id="32" name="Immagine 32"/>
+            <wp:cNvGraphicFramePr>
+              <a:graphicFrameLocks xmlns:a="http://schemas.openxmlformats.org/drawingml/2006/main" noChangeAspect="1"/>
+            </wp:cNvGraphicFramePr>
+            <a:graphic xmlns:a="http://schemas.openxmlformats.org/drawingml/2006/main">
+              <a:graphicData uri="http://schemas.openxmlformats.org/drawingml/2006/picture">
+                <pic:pic xmlns:pic="http://schemas.openxmlformats.org/drawingml/2006/picture">
+                  <pic:nvPicPr>
+                    <pic:cNvPr id="0" name="Picture 12"/>
+                    <pic:cNvPicPr>
+                      <a:picLocks noChangeAspect="1" noChangeArrowheads="1"/>
+                    </pic:cNvPicPr>
+                  </pic:nvPicPr>
+                  <pic:blipFill>
+                    <a:blip r:embed="rId34">
+                      <a:extLst>
+                        <a:ext uri="{28A0092B-C50C-407E-A947-70E740481C1C}">
+                          <a14:useLocalDpi xmlns:a14="http://schemas.microsoft.com/office/drawing/2010/main" val="0"/>
+                        </a:ext>
+                      </a:extLst>
+                    </a:blip>
+                    <a:srcRect/>
+                    <a:stretch>
+                      <a:fillRect/>
+                    </a:stretch>
+                  </pic:blipFill>
+                  <pic:spPr bwMode="auto">
+                    <a:xfrm>
+                      <a:off x="0" y="0"/>
+                      <a:ext cx="6324600" cy="3320415"/>
+                    </a:xfrm>
+                    <a:prstGeom prst="rect">
+                      <a:avLst/>
+                    </a:prstGeom>
+                    <a:noFill/>
+                    <a:ln>
+                      <a:noFill/>
+                    </a:ln>
+                  </pic:spPr>
+                </pic:pic>
+              </a:graphicData>
+            </a:graphic>
+          </wp:inline>
+        </w:drawing>
+      </w:r>
+    </w:p>
+    <w:p>
+      <w:pPr>
+        <w:pStyle w:val="GpsTitolo"/>
+        <w:rPr>
+          <w:rFonts w:ascii="Garamond" w:hAnsi="Garamond"/>
+          <w:b/>
+          <w:bCs/>
+          <w:sz w:val="24"/>
+          <w:szCs w:val="24"/>
+        </w:rPr>
+      </w:pPr>
+      <w:r>
+        <w:rPr>
+          <w:rFonts w:ascii="Garamond" w:hAnsi="Garamond"/>
+          <w:b/>
+          <w:bCs/>
+          <w:sz w:val="24"/>
+          <w:szCs w:val="24"/>
+        </w:rPr>
+        <w:t>MU_8: Registrazione Organizzatore</w:t>
+      </w:r>
+    </w:p>
+    <w:p>
+      <w:pPr>
+        <w:pStyle w:val="GpsTitolo"/>
+        <w:rPr>
+          <w:rFonts w:ascii="Garamond" w:hAnsi="Garamond"/>
+          <w:b/>
+          <w:bCs/>
+          <w:sz w:val="24"/>
+          <w:szCs w:val="24"/>
+        </w:rPr>
+      </w:pPr>
+      <w:r>
+        <w:rPr>
+          <w:rFonts w:ascii="Garamond" w:hAnsi="Garamond"/>
+          <w:b/>
+          <w:bCs/>
+          <w:noProof/>
+          <w:sz w:val="24"/>
+          <w:szCs w:val="24"/>
+        </w:rPr>
+        <w:lastRenderedPageBreak/>
+        <w:drawing>
+          <wp:inline distT="0" distB="0" distL="0" distR="0" wp14:anchorId="2F4CBE3A" wp14:editId="1C320D4B">
+            <wp:extent cx="6324600" cy="3320415"/>
+            <wp:effectExtent l="0" t="0" r="0" b="0"/>
+            <wp:docPr id="33" name="Immagine 33"/>
+            <wp:cNvGraphicFramePr>
+              <a:graphicFrameLocks xmlns:a="http://schemas.openxmlformats.org/drawingml/2006/main" noChangeAspect="1"/>
+            </wp:cNvGraphicFramePr>
+            <a:graphic xmlns:a="http://schemas.openxmlformats.org/drawingml/2006/main">
+              <a:graphicData uri="http://schemas.openxmlformats.org/drawingml/2006/picture">
+                <pic:pic xmlns:pic="http://schemas.openxmlformats.org/drawingml/2006/picture">
+                  <pic:nvPicPr>
+                    <pic:cNvPr id="0" name="Picture 13"/>
+                    <pic:cNvPicPr>
+                      <a:picLocks noChangeAspect="1" noChangeArrowheads="1"/>
+                    </pic:cNvPicPr>
+                  </pic:nvPicPr>
+                  <pic:blipFill>
+                    <a:blip r:embed="rId35">
+                      <a:extLst>
+                        <a:ext uri="{28A0092B-C50C-407E-A947-70E740481C1C}">
+                          <a14:useLocalDpi xmlns:a14="http://schemas.microsoft.com/office/drawing/2010/main" val="0"/>
+                        </a:ext>
+                      </a:extLst>
+                    </a:blip>
+                    <a:srcRect/>
+                    <a:stretch>
+                      <a:fillRect/>
+                    </a:stretch>
+                  </pic:blipFill>
+                  <pic:spPr bwMode="auto">
+                    <a:xfrm>
+                      <a:off x="0" y="0"/>
+                      <a:ext cx="6324600" cy="3320415"/>
+                    </a:xfrm>
+                    <a:prstGeom prst="rect">
+                      <a:avLst/>
+                    </a:prstGeom>
+                    <a:noFill/>
+                    <a:ln>
+                      <a:noFill/>
+                    </a:ln>
+                  </pic:spPr>
+                </pic:pic>
+              </a:graphicData>
+            </a:graphic>
+          </wp:inline>
+        </w:drawing>
+      </w:r>
+    </w:p>
+    <w:p>
+      <w:pPr>
+        <w:pStyle w:val="GpsTitolo"/>
+        <w:rPr>
+          <w:rFonts w:ascii="Garamond" w:hAnsi="Garamond"/>
+          <w:b/>
+          <w:bCs/>
+          <w:sz w:val="24"/>
+          <w:szCs w:val="24"/>
+        </w:rPr>
+      </w:pPr>
+      <w:r>
+        <w:rPr>
+          <w:rFonts w:ascii="Garamond" w:hAnsi="Garamond"/>
+          <w:b/>
+          <w:bCs/>
+          <w:sz w:val="24"/>
+          <w:szCs w:val="24"/>
+        </w:rPr>
+        <w:t>MU_9: Lista Mostre d’Arte</w:t>
+      </w:r>
+    </w:p>
+    <w:p>
+      <w:pPr>
+        <w:pStyle w:val="GpsTitolo"/>
+        <w:rPr>
+          <w:rFonts w:ascii="Garamond" w:hAnsi="Garamond"/>
+          <w:b/>
+          <w:bCs/>
+          <w:sz w:val="24"/>
+          <w:szCs w:val="24"/>
+        </w:rPr>
+      </w:pPr>
+      <w:r>
+        <w:rPr>
+          <w:rFonts w:ascii="Garamond" w:hAnsi="Garamond"/>
+          <w:b/>
+          <w:bCs/>
+          <w:noProof/>
+          <w:sz w:val="24"/>
+          <w:szCs w:val="24"/>
+        </w:rPr>
+        <w:drawing>
+          <wp:inline distT="0" distB="0" distL="0" distR="0" wp14:anchorId="65BEBBE7" wp14:editId="7DA7306E">
+            <wp:extent cx="6324600" cy="3320415"/>
+            <wp:effectExtent l="0" t="0" r="0" b="0"/>
+            <wp:docPr id="34" name="Immagine 34"/>
+            <wp:cNvGraphicFramePr>
+              <a:graphicFrameLocks xmlns:a="http://schemas.openxmlformats.org/drawingml/2006/main" noChangeAspect="1"/>
+            </wp:cNvGraphicFramePr>
+            <a:graphic xmlns:a="http://schemas.openxmlformats.org/drawingml/2006/main">
+              <a:graphicData uri="http://schemas.openxmlformats.org/drawingml/2006/picture">
+                <pic:pic xmlns:pic="http://schemas.openxmlformats.org/drawingml/2006/picture">
+                  <pic:nvPicPr>
+                    <pic:cNvPr id="0" name="Picture 14"/>
+                    <pic:cNvPicPr>
+                      <a:picLocks noChangeAspect="1" noChangeArrowheads="1"/>
+                    </pic:cNvPicPr>
+                  </pic:nvPicPr>
+                  <pic:blipFill>
+                    <a:blip r:embed="rId36">
+                      <a:extLst>
+                        <a:ext uri="{28A0092B-C50C-407E-A947-70E740481C1C}">
+                          <a14:useLocalDpi xmlns:a14="http://schemas.microsoft.com/office/drawing/2010/main" val="0"/>
+                        </a:ext>
+                      </a:extLst>
+                    </a:blip>
+                    <a:srcRect/>
+                    <a:stretch>
+                      <a:fillRect/>
+                    </a:stretch>
+                  </pic:blipFill>
+                  <pic:spPr bwMode="auto">
+                    <a:xfrm>
+                      <a:off x="0" y="0"/>
+                      <a:ext cx="6324600" cy="3320415"/>
+                    </a:xfrm>
+                    <a:prstGeom prst="rect">
+                      <a:avLst/>
+                    </a:prstGeom>
+                    <a:noFill/>
+                    <a:ln>
+                      <a:noFill/>
+                    </a:ln>
+                  </pic:spPr>
+                </pic:pic>
+              </a:graphicData>
+            </a:graphic>
+          </wp:inline>
+        </w:drawing>
+      </w:r>
+    </w:p>
+    <w:p>
+      <w:pPr>
+        <w:pStyle w:val="GpsTitolo"/>
+        <w:rPr>
+          <w:rFonts w:ascii="Garamond" w:hAnsi="Garamond"/>
+          <w:b/>
+          <w:bCs/>
+          <w:sz w:val="24"/>
+          <w:szCs w:val="24"/>
+        </w:rPr>
+      </w:pPr>
+      <w:r>
+        <w:rPr>
+          <w:rFonts w:ascii="Garamond" w:hAnsi="Garamond"/>
+          <w:b/>
+          <w:bCs/>
+          <w:sz w:val="24"/>
+          <w:szCs w:val="24"/>
+        </w:rPr>
+        <w:t>MU_10: Lista Eventi Teatrali</w:t>
+      </w:r>
+    </w:p>
+    <w:p>
+      <w:pPr>
+        <w:pStyle w:val="GpsTitolo"/>
+        <w:rPr>
+          <w:rFonts w:ascii="Garamond" w:hAnsi="Garamond"/>
+          <w:b/>
+          <w:bCs/>
+          <w:sz w:val="24"/>
+          <w:szCs w:val="24"/>
+        </w:rPr>
+      </w:pPr>
+      <w:r>
+        <w:rPr>
+          <w:rFonts w:ascii="Garamond" w:hAnsi="Garamond"/>
+          <w:b/>
+          <w:bCs/>
+          <w:noProof/>
+          <w:sz w:val="24"/>
+          <w:szCs w:val="24"/>
+        </w:rPr>
+        <w:lastRenderedPageBreak/>
+        <w:drawing>
+          <wp:inline distT="0" distB="0" distL="0" distR="0" wp14:anchorId="4EDCC11D" wp14:editId="1EF198DF">
+            <wp:extent cx="6324600" cy="3320415"/>
+            <wp:effectExtent l="0" t="0" r="0" b="0"/>
+            <wp:docPr id="35" name="Immagine 35"/>
+            <wp:cNvGraphicFramePr>
+              <a:graphicFrameLocks xmlns:a="http://schemas.openxmlformats.org/drawingml/2006/main" noChangeAspect="1"/>
+            </wp:cNvGraphicFramePr>
+            <a:graphic xmlns:a="http://schemas.openxmlformats.org/drawingml/2006/main">
+              <a:graphicData uri="http://schemas.openxmlformats.org/drawingml/2006/picture">
+                <pic:pic xmlns:pic="http://schemas.openxmlformats.org/drawingml/2006/picture">
+                  <pic:nvPicPr>
+                    <pic:cNvPr id="0" name="Picture 15"/>
+                    <pic:cNvPicPr>
+                      <a:picLocks noChangeAspect="1" noChangeArrowheads="1"/>
+                    </pic:cNvPicPr>
+                  </pic:nvPicPr>
+                  <pic:blipFill>
+                    <a:blip r:embed="rId37">
+                      <a:extLst>
+                        <a:ext uri="{28A0092B-C50C-407E-A947-70E740481C1C}">
+                          <a14:useLocalDpi xmlns:a14="http://schemas.microsoft.com/office/drawing/2010/main" val="0"/>
+                        </a:ext>
+                      </a:extLst>
+                    </a:blip>
+                    <a:srcRect/>
+                    <a:stretch>
+                      <a:fillRect/>
+                    </a:stretch>
+                  </pic:blipFill>
+                  <pic:spPr bwMode="auto">
+                    <a:xfrm>
+                      <a:off x="0" y="0"/>
+                      <a:ext cx="6324600" cy="3320415"/>
+                    </a:xfrm>
+                    <a:prstGeom prst="rect">
+                      <a:avLst/>
+                    </a:prstGeom>
+                    <a:noFill/>
+                    <a:ln>
+                      <a:noFill/>
+                    </a:ln>
+                  </pic:spPr>
+                </pic:pic>
+              </a:graphicData>
+            </a:graphic>
+          </wp:inline>
+        </w:drawing>
+      </w:r>
+    </w:p>
+    <w:p>
+      <w:pPr>
+        <w:pStyle w:val="GpsTitolo"/>
+        <w:rPr>
+          <w:rFonts w:ascii="Garamond" w:hAnsi="Garamond"/>
+          <w:b/>
+          <w:bCs/>
+          <w:sz w:val="24"/>
+          <w:szCs w:val="24"/>
+        </w:rPr>
+      </w:pPr>
+      <w:r>
+        <w:rPr>
+          <w:rFonts w:ascii="Garamond" w:hAnsi="Garamond"/>
+          <w:b/>
+          <w:bCs/>
+          <w:sz w:val="24"/>
+          <w:szCs w:val="24"/>
+        </w:rPr>
+        <w:t>MU_11: Carrello Utente</w:t>
+      </w:r>
+    </w:p>
+    <w:p>
+      <w:pPr>
+        <w:pStyle w:val="GpsTitolo"/>
+        <w:rPr>
+          <w:rFonts w:ascii="Garamond" w:hAnsi="Garamond"/>
+          <w:b/>
+          <w:bCs/>
+          <w:sz w:val="24"/>
+          <w:szCs w:val="24"/>
+        </w:rPr>
+      </w:pPr>
+      <w:r>
+        <w:rPr>
+          <w:rFonts w:ascii="Garamond" w:hAnsi="Garamond"/>
+          <w:b/>
+          <w:bCs/>
+          <w:noProof/>
+          <w:sz w:val="24"/>
+          <w:szCs w:val="24"/>
+        </w:rPr>
+        <w:drawing>
+          <wp:inline distT="0" distB="0" distL="0" distR="0" wp14:anchorId="126FA0EC" wp14:editId="263F315D">
+            <wp:extent cx="6324600" cy="3320415"/>
+            <wp:effectExtent l="0" t="0" r="0" b="0"/>
+            <wp:docPr id="36" name="Immagine 36"/>
+            <wp:cNvGraphicFramePr>
+              <a:graphicFrameLocks xmlns:a="http://schemas.openxmlformats.org/drawingml/2006/main" noChangeAspect="1"/>
+            </wp:cNvGraphicFramePr>
+            <a:graphic xmlns:a="http://schemas.openxmlformats.org/drawingml/2006/main">
+              <a:graphicData uri="http://schemas.openxmlformats.org/drawingml/2006/picture">
+                <pic:pic xmlns:pic="http://schemas.openxmlformats.org/drawingml/2006/picture">
+                  <pic:nvPicPr>
+                    <pic:cNvPr id="0" name="Picture 16"/>
+                    <pic:cNvPicPr>
+                      <a:picLocks noChangeAspect="1" noChangeArrowheads="1"/>
+                    </pic:cNvPicPr>
+                  </pic:nvPicPr>
+                  <pic:blipFill>
+                    <a:blip r:embed="rId38">
+                      <a:extLst>
+                        <a:ext uri="{28A0092B-C50C-407E-A947-70E740481C1C}">
+                          <a14:useLocalDpi xmlns:a14="http://schemas.microsoft.com/office/drawing/2010/main" val="0"/>
+                        </a:ext>
+                      </a:extLst>
+                    </a:blip>
+                    <a:srcRect/>
+                    <a:stretch>
+                      <a:fillRect/>
+                    </a:stretch>
+                  </pic:blipFill>
+                  <pic:spPr bwMode="auto">
+                    <a:xfrm>
+                      <a:off x="0" y="0"/>
+                      <a:ext cx="6324600" cy="3320415"/>
+                    </a:xfrm>
+                    <a:prstGeom prst="rect">
+                      <a:avLst/>
+                    </a:prstGeom>
+                    <a:noFill/>
+                    <a:ln>
+                      <a:noFill/>
+                    </a:ln>
+                  </pic:spPr>
+                </pic:pic>
+              </a:graphicData>
+            </a:graphic>
+          </wp:inline>
+        </w:drawing>
+      </w:r>
+    </w:p>
+    <w:p>
+      <w:pPr>
+        <w:pStyle w:val="GpsTitolo"/>
+        <w:rPr>
+          <w:rFonts w:ascii="Garamond" w:hAnsi="Garamond"/>
+          <w:b/>
+          <w:bCs/>
+          <w:sz w:val="24"/>
+          <w:szCs w:val="24"/>
+        </w:rPr>
+      </w:pPr>
+      <w:r>
+        <w:rPr>
+          <w:rFonts w:ascii="Garamond" w:hAnsi="Garamond"/>
+          <w:b/>
+          <w:bCs/>
+          <w:sz w:val="24"/>
+          <w:szCs w:val="24"/>
+        </w:rPr>
+        <w:t>MU_12: Ordini Effettuati Utente</w:t>
+      </w:r>
+    </w:p>
+    <w:p>
+      <w:pPr>
+        <w:pStyle w:val="GpsTitolo"/>
+        <w:rPr>
+          <w:rFonts w:ascii="Garamond" w:hAnsi="Garamond"/>
+          <w:b/>
+          <w:bCs/>
+          <w:sz w:val="24"/>
+          <w:szCs w:val="24"/>
+        </w:rPr>
+      </w:pPr>
+      <w:r>
+        <w:rPr>
+          <w:rFonts w:ascii="Garamond" w:hAnsi="Garamond"/>
+          <w:b/>
+          <w:bCs/>
+          <w:noProof/>
+          <w:sz w:val="24"/>
+          <w:szCs w:val="24"/>
+        </w:rPr>
+        <w:lastRenderedPageBreak/>
+        <w:drawing>
+          <wp:inline distT="0" distB="0" distL="0" distR="0" wp14:anchorId="0CC4EEA3" wp14:editId="1D6ED58E">
+            <wp:extent cx="6324600" cy="3320415"/>
+            <wp:effectExtent l="0" t="0" r="0" b="0"/>
+            <wp:docPr id="37" name="Immagine 37"/>
+            <wp:cNvGraphicFramePr>
+              <a:graphicFrameLocks xmlns:a="http://schemas.openxmlformats.org/drawingml/2006/main" noChangeAspect="1"/>
+            </wp:cNvGraphicFramePr>
+            <a:graphic xmlns:a="http://schemas.openxmlformats.org/drawingml/2006/main">
+              <a:graphicData uri="http://schemas.openxmlformats.org/drawingml/2006/picture">
+                <pic:pic xmlns:pic="http://schemas.openxmlformats.org/drawingml/2006/picture">
+                  <pic:nvPicPr>
+                    <pic:cNvPr id="0" name="Picture 17"/>
+                    <pic:cNvPicPr>
+                      <a:picLocks noChangeAspect="1" noChangeArrowheads="1"/>
+                    </pic:cNvPicPr>
+                  </pic:nvPicPr>
+                  <pic:blipFill>
+                    <a:blip r:embed="rId39">
+                      <a:extLst>
+                        <a:ext uri="{28A0092B-C50C-407E-A947-70E740481C1C}">
+                          <a14:useLocalDpi xmlns:a14="http://schemas.microsoft.com/office/drawing/2010/main" val="0"/>
+                        </a:ext>
+                      </a:extLst>
+                    </a:blip>
+                    <a:srcRect/>
+                    <a:stretch>
+                      <a:fillRect/>
+                    </a:stretch>
+                  </pic:blipFill>
+                  <pic:spPr bwMode="auto">
+                    <a:xfrm>
+                      <a:off x="0" y="0"/>
+                      <a:ext cx="6324600" cy="3320415"/>
+                    </a:xfrm>
+                    <a:prstGeom prst="rect">
+                      <a:avLst/>
+                    </a:prstGeom>
+                    <a:noFill/>
+                    <a:ln>
+                      <a:noFill/>
+                    </a:ln>
+                  </pic:spPr>
+                </pic:pic>
+              </a:graphicData>
+            </a:graphic>
+          </wp:inline>
+        </w:drawing>
+      </w:r>
+    </w:p>
+    <w:p>
+      <w:pPr>
+        <w:pStyle w:val="GpsTitolo"/>
+        <w:rPr>
+          <w:rFonts w:ascii="Garamond" w:hAnsi="Garamond"/>
+          <w:b/>
+          <w:bCs/>
+          <w:sz w:val="24"/>
+          <w:szCs w:val="24"/>
+        </w:rPr>
+      </w:pPr>
+      <w:r>
+        <w:rPr>
+          <w:rFonts w:ascii="Garamond" w:hAnsi="Garamond"/>
+          <w:b/>
+          <w:bCs/>
+          <w:sz w:val="24"/>
+          <w:szCs w:val="24"/>
+        </w:rPr>
+        <w:t>MU_13</w:t>
+      </w:r>
+      <w:r>
+        <w:rPr>
+          <w:rFonts w:ascii="Garamond" w:hAnsi="Garamond"/>
+          <w:b/>
+          <w:bCs/>
+          <w:sz w:val="24"/>
+          <w:szCs w:val="24"/>
+        </w:rPr>
+        <w:t>: Lista Eventi</w:t>
+      </w:r>
+      <w:r>
+        <w:rPr>
+          <w:rFonts w:ascii="Garamond" w:hAnsi="Garamond"/>
+          <w:b/>
+          <w:bCs/>
+          <w:sz w:val="24"/>
+          <w:szCs w:val="24"/>
+        </w:rPr>
+        <w:t xml:space="preserve"> </w:t>
+      </w:r>
+      <w:r>
+        <w:rPr>
+          <w:rFonts w:ascii="Garamond" w:hAnsi="Garamond"/>
+          <w:b/>
+          <w:bCs/>
+          <w:sz w:val="24"/>
+          <w:szCs w:val="24"/>
+        </w:rPr>
+        <w:t>Organizzatore</w:t>
+      </w:r>
+    </w:p>
+    <w:p>
+      <w:pPr>
+        <w:pStyle w:val="GpsTitolo"/>
+        <w:rPr>
+          <w:rFonts w:ascii="Garamond" w:hAnsi="Garamond"/>
+          <w:b/>
+          <w:bCs/>
+          <w:sz w:val="24"/>
+          <w:szCs w:val="24"/>
+        </w:rPr>
+      </w:pPr>
+      <w:r>
+        <w:rPr>
+          <w:rFonts w:ascii="Garamond" w:hAnsi="Garamond"/>
+          <w:b/>
+          <w:bCs/>
+          <w:noProof/>
+          <w:sz w:val="24"/>
+          <w:szCs w:val="24"/>
+        </w:rPr>
+        <w:drawing>
+          <wp:inline distT="0" distB="0" distL="0" distR="0" wp14:anchorId="17B6C115" wp14:editId="4B7C3082">
+            <wp:extent cx="6324600" cy="3320415"/>
+            <wp:effectExtent l="0" t="0" r="0" b="0"/>
+            <wp:docPr id="38" name="Immagine 38"/>
+            <wp:cNvGraphicFramePr>
+              <a:graphicFrameLocks xmlns:a="http://schemas.openxmlformats.org/drawingml/2006/main" noChangeAspect="1"/>
+            </wp:cNvGraphicFramePr>
+            <a:graphic xmlns:a="http://schemas.openxmlformats.org/drawingml/2006/main">
+              <a:graphicData uri="http://schemas.openxmlformats.org/drawingml/2006/picture">
+                <pic:pic xmlns:pic="http://schemas.openxmlformats.org/drawingml/2006/picture">
+                  <pic:nvPicPr>
+                    <pic:cNvPr id="0" name="Picture 18"/>
+                    <pic:cNvPicPr>
+                      <a:picLocks noChangeAspect="1" noChangeArrowheads="1"/>
+                    </pic:cNvPicPr>
+                  </pic:nvPicPr>
+                  <pic:blipFill>
+                    <a:blip r:embed="rId40">
+                      <a:extLst>
+                        <a:ext uri="{28A0092B-C50C-407E-A947-70E740481C1C}">
+                          <a14:useLocalDpi xmlns:a14="http://schemas.microsoft.com/office/drawing/2010/main" val="0"/>
+                        </a:ext>
+                      </a:extLst>
+                    </a:blip>
+                    <a:srcRect/>
+                    <a:stretch>
+                      <a:fillRect/>
+                    </a:stretch>
+                  </pic:blipFill>
+                  <pic:spPr bwMode="auto">
+                    <a:xfrm>
+                      <a:off x="0" y="0"/>
+                      <a:ext cx="6324600" cy="3320415"/>
+                    </a:xfrm>
+                    <a:prstGeom prst="rect">
+                      <a:avLst/>
+                    </a:prstGeom>
+                    <a:noFill/>
+                    <a:ln>
+                      <a:noFill/>
+                    </a:ln>
+                  </pic:spPr>
+                </pic:pic>
+              </a:graphicData>
+            </a:graphic>
+          </wp:inline>
+        </w:drawing>
+      </w:r>
+    </w:p>
+    <w:p>
+      <w:pPr>
+        <w:pStyle w:val="GpsTitolo"/>
+        <w:rPr>
+          <w:rFonts w:ascii="Garamond" w:hAnsi="Garamond"/>
+          <w:b/>
+          <w:bCs/>
+          <w:sz w:val="24"/>
+          <w:szCs w:val="24"/>
+        </w:rPr>
+      </w:pPr>
+      <w:r>
+        <w:rPr>
+          <w:rFonts w:ascii="Garamond" w:hAnsi="Garamond"/>
+          <w:b/>
+          <w:bCs/>
+          <w:sz w:val="24"/>
+          <w:szCs w:val="24"/>
+        </w:rPr>
+        <w:t>MU_14: Lista Eventi Amministratore</w:t>
+      </w:r>
+    </w:p>
+    <w:p>
+      <w:pPr>
+        <w:pStyle w:val="GpsTitolo"/>
+        <w:rPr>
+          <w:rFonts w:ascii="Garamond" w:hAnsi="Garamond"/>
+          <w:b/>
+          <w:bCs/>
+          <w:sz w:val="24"/>
+          <w:szCs w:val="24"/>
+        </w:rPr>
+      </w:pPr>
+      <w:r>
+        <w:rPr>
+          <w:rFonts w:ascii="Garamond" w:hAnsi="Garamond"/>
+          <w:b/>
+          <w:bCs/>
+          <w:noProof/>
+          <w:sz w:val="24"/>
+          <w:szCs w:val="24"/>
+        </w:rPr>
+        <w:lastRenderedPageBreak/>
+        <w:drawing>
+          <wp:inline distT="0" distB="0" distL="0" distR="0" wp14:anchorId="284828E4" wp14:editId="71C6908C">
+            <wp:extent cx="6324600" cy="3320415"/>
+            <wp:effectExtent l="0" t="0" r="0" b="0"/>
+            <wp:docPr id="39" name="Immagine 39"/>
+            <wp:cNvGraphicFramePr>
+              <a:graphicFrameLocks xmlns:a="http://schemas.openxmlformats.org/drawingml/2006/main" noChangeAspect="1"/>
+            </wp:cNvGraphicFramePr>
+            <a:graphic xmlns:a="http://schemas.openxmlformats.org/drawingml/2006/main">
+              <a:graphicData uri="http://schemas.openxmlformats.org/drawingml/2006/picture">
+                <pic:pic xmlns:pic="http://schemas.openxmlformats.org/drawingml/2006/picture">
+                  <pic:nvPicPr>
+                    <pic:cNvPr id="0" name="Picture 19"/>
+                    <pic:cNvPicPr>
+                      <a:picLocks noChangeAspect="1" noChangeArrowheads="1"/>
+                    </pic:cNvPicPr>
+                  </pic:nvPicPr>
+                  <pic:blipFill>
+                    <a:blip r:embed="rId41">
+                      <a:extLst>
+                        <a:ext uri="{28A0092B-C50C-407E-A947-70E740481C1C}">
+                          <a14:useLocalDpi xmlns:a14="http://schemas.microsoft.com/office/drawing/2010/main" val="0"/>
+                        </a:ext>
+                      </a:extLst>
+                    </a:blip>
+                    <a:srcRect/>
+                    <a:stretch>
+                      <a:fillRect/>
+                    </a:stretch>
+                  </pic:blipFill>
+                  <pic:spPr bwMode="auto">
+                    <a:xfrm>
+                      <a:off x="0" y="0"/>
+                      <a:ext cx="6324600" cy="3320415"/>
+                    </a:xfrm>
+                    <a:prstGeom prst="rect">
+                      <a:avLst/>
+                    </a:prstGeom>
+                    <a:noFill/>
+                    <a:ln>
+                      <a:noFill/>
+                    </a:ln>
+                  </pic:spPr>
+                </pic:pic>
+              </a:graphicData>
+            </a:graphic>
+          </wp:inline>
+        </w:drawing>
+      </w:r>
+    </w:p>
+    <w:p>
+      <w:pPr>
+        <w:pStyle w:val="GpsTitolo"/>
+        <w:rPr>
+          <w:rFonts w:ascii="Garamond" w:hAnsi="Garamond"/>
+          <w:b/>
+          <w:bCs/>
+          <w:sz w:val="24"/>
+          <w:szCs w:val="24"/>
+        </w:rPr>
+      </w:pPr>
+      <w:r>
+        <w:rPr>
+          <w:rFonts w:ascii="Garamond" w:hAnsi="Garamond"/>
+          <w:b/>
+          <w:bCs/>
+          <w:sz w:val="24"/>
+          <w:szCs w:val="24"/>
+        </w:rPr>
+        <w:t>MU_15: Lista Utenti Amministratore</w:t>
+      </w:r>
+    </w:p>
+    <w:p>
+      <w:pPr>
+        <w:pStyle w:val="GpsTitolo"/>
+        <w:rPr>
+          <w:rFonts w:ascii="Garamond" w:hAnsi="Garamond"/>
+          <w:b/>
+          <w:bCs/>
+          <w:sz w:val="24"/>
+          <w:szCs w:val="24"/>
+        </w:rPr>
+      </w:pPr>
+      <w:r>
+        <w:rPr>
+          <w:rFonts w:ascii="Garamond" w:hAnsi="Garamond"/>
+          <w:b/>
+          <w:bCs/>
+          <w:noProof/>
+          <w:sz w:val="24"/>
+          <w:szCs w:val="24"/>
+        </w:rPr>
+        <w:drawing>
+          <wp:inline distT="0" distB="0" distL="0" distR="0" wp14:anchorId="74A7D11A" wp14:editId="004BC49E">
+            <wp:extent cx="6324600" cy="3320415"/>
+            <wp:effectExtent l="0" t="0" r="0" b="0"/>
+            <wp:docPr id="40" name="Immagine 40"/>
+            <wp:cNvGraphicFramePr>
+              <a:graphicFrameLocks xmlns:a="http://schemas.openxmlformats.org/drawingml/2006/main" noChangeAspect="1"/>
+            </wp:cNvGraphicFramePr>
+            <a:graphic xmlns:a="http://schemas.openxmlformats.org/drawingml/2006/main">
+              <a:graphicData uri="http://schemas.openxmlformats.org/drawingml/2006/picture">
+                <pic:pic xmlns:pic="http://schemas.openxmlformats.org/drawingml/2006/picture">
+                  <pic:nvPicPr>
+                    <pic:cNvPr id="0" name="Picture 20"/>
+                    <pic:cNvPicPr>
+                      <a:picLocks noChangeAspect="1" noChangeArrowheads="1"/>
+                    </pic:cNvPicPr>
+                  </pic:nvPicPr>
+                  <pic:blipFill>
+                    <a:blip r:embed="rId42">
+                      <a:extLst>
+                        <a:ext uri="{28A0092B-C50C-407E-A947-70E740481C1C}">
+                          <a14:useLocalDpi xmlns:a14="http://schemas.microsoft.com/office/drawing/2010/main" val="0"/>
+                        </a:ext>
+                      </a:extLst>
+                    </a:blip>
+                    <a:srcRect/>
+                    <a:stretch>
+                      <a:fillRect/>
+                    </a:stretch>
+                  </pic:blipFill>
+                  <pic:spPr bwMode="auto">
+                    <a:xfrm>
+                      <a:off x="0" y="0"/>
+                      <a:ext cx="6324600" cy="3320415"/>
+                    </a:xfrm>
+                    <a:prstGeom prst="rect">
+                      <a:avLst/>
+                    </a:prstGeom>
+                    <a:noFill/>
+                    <a:ln>
+                      <a:noFill/>
+                    </a:ln>
+                  </pic:spPr>
+                </pic:pic>
+              </a:graphicData>
+            </a:graphic>
+          </wp:inline>
+        </w:drawing>
+      </w:r>
+    </w:p>
+    <w:p>
+      <w:pPr>
+        <w:pStyle w:val="GpsTitolo"/>
+        <w:rPr>
+          <w:rFonts w:ascii="Garamond" w:hAnsi="Garamond"/>
+          <w:b/>
+          <w:bCs/>
+          <w:sz w:val="24"/>
+          <w:szCs w:val="24"/>
+        </w:rPr>
+      </w:pPr>
+      <w:r>
+        <w:rPr>
+          <w:rFonts w:ascii="Garamond" w:hAnsi="Garamond"/>
+          <w:b/>
+          <w:bCs/>
+          <w:sz w:val="24"/>
+          <w:szCs w:val="24"/>
+        </w:rPr>
+        <w:t>MU_16: Informazioni Evento</w:t>
+      </w:r>
+    </w:p>
+    <w:p>
+      <w:pPr>
+        <w:pStyle w:val="GpsTitolo"/>
+        <w:rPr>
+          <w:rFonts w:ascii="Garamond" w:hAnsi="Garamond"/>
+          <w:b/>
+          <w:bCs/>
+          <w:sz w:val="24"/>
+          <w:szCs w:val="24"/>
+        </w:rPr>
+      </w:pPr>
+      <w:r>
+        <w:rPr>
+          <w:rFonts w:ascii="Garamond" w:hAnsi="Garamond"/>
+          <w:b/>
+          <w:bCs/>
+          <w:noProof/>
+          <w:sz w:val="24"/>
+          <w:szCs w:val="24"/>
+        </w:rPr>
+        <w:lastRenderedPageBreak/>
+        <w:drawing>
+          <wp:inline distT="0" distB="0" distL="0" distR="0" wp14:anchorId="27F6E629" wp14:editId="28BE27FB">
+            <wp:extent cx="6324600" cy="3320415"/>
+            <wp:effectExtent l="0" t="0" r="0" b="0"/>
+            <wp:docPr id="41" name="Immagine 41"/>
+            <wp:cNvGraphicFramePr>
+              <a:graphicFrameLocks xmlns:a="http://schemas.openxmlformats.org/drawingml/2006/main" noChangeAspect="1"/>
+            </wp:cNvGraphicFramePr>
+            <a:graphic xmlns:a="http://schemas.openxmlformats.org/drawingml/2006/main">
+              <a:graphicData uri="http://schemas.openxmlformats.org/drawingml/2006/picture">
+                <pic:pic xmlns:pic="http://schemas.openxmlformats.org/drawingml/2006/picture">
+                  <pic:nvPicPr>
+                    <pic:cNvPr id="0" name="Picture 21"/>
+                    <pic:cNvPicPr>
+                      <a:picLocks noChangeAspect="1" noChangeArrowheads="1"/>
+                    </pic:cNvPicPr>
+                  </pic:nvPicPr>
+                  <pic:blipFill>
+                    <a:blip r:embed="rId43">
+                      <a:extLst>
+                        <a:ext uri="{28A0092B-C50C-407E-A947-70E740481C1C}">
+                          <a14:useLocalDpi xmlns:a14="http://schemas.microsoft.com/office/drawing/2010/main" val="0"/>
+                        </a:ext>
+                      </a:extLst>
+                    </a:blip>
+                    <a:srcRect/>
+                    <a:stretch>
+                      <a:fillRect/>
+                    </a:stretch>
+                  </pic:blipFill>
+                  <pic:spPr bwMode="auto">
+                    <a:xfrm>
+                      <a:off x="0" y="0"/>
+                      <a:ext cx="6324600" cy="3320415"/>
+                    </a:xfrm>
+                    <a:prstGeom prst="rect">
+                      <a:avLst/>
+                    </a:prstGeom>
+                    <a:noFill/>
+                    <a:ln>
+                      <a:noFill/>
+                    </a:ln>
+                  </pic:spPr>
+                </pic:pic>
+              </a:graphicData>
+            </a:graphic>
+          </wp:inline>
+        </w:drawing>
+      </w:r>
+    </w:p>
+    <w:p>
+      <w:pPr>
+        <w:pStyle w:val="GpsTitolo"/>
+        <w:rPr>
+          <w:rFonts w:ascii="Garamond" w:hAnsi="Garamond"/>
+          <w:b/>
+          <w:bCs/>
+          <w:sz w:val="24"/>
+          <w:szCs w:val="24"/>
+        </w:rPr>
+      </w:pPr>
+      <w:r>
+        <w:rPr>
+          <w:rFonts w:ascii="Garamond" w:hAnsi="Garamond"/>
+          <w:b/>
+          <w:bCs/>
+          <w:sz w:val="24"/>
+          <w:szCs w:val="24"/>
+        </w:rPr>
+        <w:t>MU_17: Organizzatore Richiesta evento</w:t>
+      </w:r>
+    </w:p>
+    <w:p>
+      <w:pPr>
+        <w:pStyle w:val="GpsTitolo"/>
+        <w:rPr>
+          <w:rFonts w:ascii="Garamond" w:hAnsi="Garamond"/>
+          <w:b/>
+          <w:bCs/>
+          <w:sz w:val="24"/>
+          <w:szCs w:val="24"/>
+        </w:rPr>
+      </w:pPr>
+      <w:r>
+        <w:rPr>
+          <w:rFonts w:ascii="Garamond" w:hAnsi="Garamond"/>
+          <w:b/>
+          <w:bCs/>
+          <w:noProof/>
+          <w:sz w:val="24"/>
+          <w:szCs w:val="24"/>
+        </w:rPr>
+        <w:drawing>
+          <wp:inline distT="0" distB="0" distL="0" distR="0" wp14:anchorId="223C373B" wp14:editId="7D6EEFF1">
+            <wp:extent cx="6324600" cy="3320415"/>
+            <wp:effectExtent l="0" t="0" r="0" b="0"/>
+            <wp:docPr id="42" name="Immagine 42"/>
+            <wp:cNvGraphicFramePr>
+              <a:graphicFrameLocks xmlns:a="http://schemas.openxmlformats.org/drawingml/2006/main" noChangeAspect="1"/>
+            </wp:cNvGraphicFramePr>
+            <a:graphic xmlns:a="http://schemas.openxmlformats.org/drawingml/2006/main">
+              <a:graphicData uri="http://schemas.openxmlformats.org/drawingml/2006/picture">
+                <pic:pic xmlns:pic="http://schemas.openxmlformats.org/drawingml/2006/picture">
+                  <pic:nvPicPr>
+                    <pic:cNvPr id="0" name="Picture 22"/>
+                    <pic:cNvPicPr>
+                      <a:picLocks noChangeAspect="1" noChangeArrowheads="1"/>
+                    </pic:cNvPicPr>
+                  </pic:nvPicPr>
+                  <pic:blipFill>
+                    <a:blip r:embed="rId44">
+                      <a:extLst>
+                        <a:ext uri="{28A0092B-C50C-407E-A947-70E740481C1C}">
+                          <a14:useLocalDpi xmlns:a14="http://schemas.microsoft.com/office/drawing/2010/main" val="0"/>
+                        </a:ext>
+                      </a:extLst>
+                    </a:blip>
+                    <a:srcRect/>
+                    <a:stretch>
+                      <a:fillRect/>
+                    </a:stretch>
+                  </pic:blipFill>
+                  <pic:spPr bwMode="auto">
+                    <a:xfrm>
+                      <a:off x="0" y="0"/>
+                      <a:ext cx="6324600" cy="3320415"/>
+                    </a:xfrm>
+                    <a:prstGeom prst="rect">
+                      <a:avLst/>
+                    </a:prstGeom>
+                    <a:noFill/>
+                    <a:ln>
+                      <a:noFill/>
+                    </a:ln>
+                  </pic:spPr>
+                </pic:pic>
+              </a:graphicData>
+            </a:graphic>
+          </wp:inline>
+        </w:drawing>
+      </w:r>
+    </w:p>
+    <w:p>
+      <w:pPr>
+        <w:pStyle w:val="GpsTitolo"/>
+        <w:rPr>
+          <w:rFonts w:ascii="Garamond" w:hAnsi="Garamond"/>
+          <w:b/>
+          <w:bCs/>
+          <w:sz w:val="24"/>
+          <w:szCs w:val="24"/>
+        </w:rPr>
+      </w:pPr>
+      <w:r>
+        <w:rPr>
+          <w:rFonts w:ascii="Garamond" w:hAnsi="Garamond"/>
+          <w:b/>
+          <w:bCs/>
+          <w:sz w:val="24"/>
+          <w:szCs w:val="24"/>
+        </w:rPr>
+        <w:t>MU_18: Biografia Organizzatore</w:t>
+      </w:r>
+    </w:p>
+    <w:p>
+      <w:pPr>
+        <w:pStyle w:val="GpsTitolo"/>
+        <w:rPr>
+          <w:rFonts w:ascii="Garamond" w:hAnsi="Garamond"/>
+          <w:b/>
+          <w:bCs/>
+          <w:sz w:val="24"/>
+          <w:szCs w:val="24"/>
+        </w:rPr>
+      </w:pPr>
+      <w:r>
+        <w:rPr>
+          <w:rFonts w:ascii="Garamond" w:hAnsi="Garamond"/>
+          <w:b/>
+          <w:bCs/>
+          <w:noProof/>
+          <w:sz w:val="24"/>
+          <w:szCs w:val="24"/>
+        </w:rPr>
+        <w:lastRenderedPageBreak/>
+        <w:drawing>
+          <wp:inline distT="0" distB="0" distL="0" distR="0" wp14:anchorId="7FFB88DD" wp14:editId="27CAAE18">
+            <wp:extent cx="6324600" cy="3320415"/>
+            <wp:effectExtent l="0" t="0" r="0" b="0"/>
+            <wp:docPr id="43" name="Immagine 43"/>
+            <wp:cNvGraphicFramePr>
+              <a:graphicFrameLocks xmlns:a="http://schemas.openxmlformats.org/drawingml/2006/main" noChangeAspect="1"/>
+            </wp:cNvGraphicFramePr>
+            <a:graphic xmlns:a="http://schemas.openxmlformats.org/drawingml/2006/main">
+              <a:graphicData uri="http://schemas.openxmlformats.org/drawingml/2006/picture">
+                <pic:pic xmlns:pic="http://schemas.openxmlformats.org/drawingml/2006/picture">
+                  <pic:nvPicPr>
+                    <pic:cNvPr id="0" name="Picture 23"/>
+                    <pic:cNvPicPr>
+                      <a:picLocks noChangeAspect="1" noChangeArrowheads="1"/>
+                    </pic:cNvPicPr>
+                  </pic:nvPicPr>
+                  <pic:blipFill>
+                    <a:blip r:embed="rId45">
+                      <a:extLst>
+                        <a:ext uri="{28A0092B-C50C-407E-A947-70E740481C1C}">
+                          <a14:useLocalDpi xmlns:a14="http://schemas.microsoft.com/office/drawing/2010/main" val="0"/>
+                        </a:ext>
+                      </a:extLst>
+                    </a:blip>
+                    <a:srcRect/>
+                    <a:stretch>
+                      <a:fillRect/>
+                    </a:stretch>
+                  </pic:blipFill>
+                  <pic:spPr bwMode="auto">
+                    <a:xfrm>
+                      <a:off x="0" y="0"/>
+                      <a:ext cx="6324600" cy="3320415"/>
+                    </a:xfrm>
+                    <a:prstGeom prst="rect">
+                      <a:avLst/>
+                    </a:prstGeom>
+                    <a:noFill/>
+                    <a:ln>
+                      <a:noFill/>
+                    </a:ln>
+                  </pic:spPr>
+                </pic:pic>
+              </a:graphicData>
+            </a:graphic>
+          </wp:inline>
+        </w:drawing>
+      </w:r>
+    </w:p>
+    <w:p>
+      <w:pPr>
+        <w:pStyle w:val="GpsTitolo"/>
+        <w:rPr>
+          <w:rFonts w:ascii="Garamond" w:hAnsi="Garamond"/>
+          <w:b/>
+          <w:bCs/>
+          <w:sz w:val="24"/>
+          <w:szCs w:val="24"/>
+        </w:rPr>
+      </w:pPr>
+      <w:r>
+        <w:rPr>
+          <w:rFonts w:ascii="Garamond" w:hAnsi="Garamond"/>
+          <w:b/>
+          <w:bCs/>
+          <w:sz w:val="24"/>
+          <w:szCs w:val="24"/>
+        </w:rPr>
+        <w:t>MU_19: Amministratore accetta/rifiuta evento</w:t>
+      </w:r>
+    </w:p>
+    <w:p>
+      <w:pPr>
+        <w:pStyle w:val="GpsTitolo"/>
+        <w:rPr>
+          <w:rFonts w:ascii="Garamond" w:hAnsi="Garamond"/>
+          <w:b/>
+          <w:bCs/>
+          <w:sz w:val="24"/>
+          <w:szCs w:val="24"/>
+        </w:rPr>
+      </w:pPr>
+      <w:r>
+        <w:rPr>
+          <w:rFonts w:ascii="Garamond" w:hAnsi="Garamond"/>
+          <w:b/>
+          <w:bCs/>
+          <w:noProof/>
+          <w:sz w:val="24"/>
+          <w:szCs w:val="24"/>
+        </w:rPr>
+        <w:drawing>
+          <wp:inline distT="0" distB="0" distL="0" distR="0" wp14:anchorId="63869525" wp14:editId="2B11B5EF">
+            <wp:extent cx="6324600" cy="3320415"/>
+            <wp:effectExtent l="0" t="0" r="0" b="0"/>
+            <wp:docPr id="44" name="Immagine 44"/>
+            <wp:cNvGraphicFramePr>
+              <a:graphicFrameLocks xmlns:a="http://schemas.openxmlformats.org/drawingml/2006/main" noChangeAspect="1"/>
+            </wp:cNvGraphicFramePr>
+            <a:graphic xmlns:a="http://schemas.openxmlformats.org/drawingml/2006/main">
+              <a:graphicData uri="http://schemas.openxmlformats.org/drawingml/2006/picture">
+                <pic:pic xmlns:pic="http://schemas.openxmlformats.org/drawingml/2006/picture">
+                  <pic:nvPicPr>
+                    <pic:cNvPr id="0" name="Picture 24"/>
+                    <pic:cNvPicPr>
+                      <a:picLocks noChangeAspect="1" noChangeArrowheads="1"/>
+                    </pic:cNvPicPr>
+                  </pic:nvPicPr>
+                  <pic:blipFill>
+                    <a:blip r:embed="rId46">
+                      <a:extLst>
+                        <a:ext uri="{28A0092B-C50C-407E-A947-70E740481C1C}">
+                          <a14:useLocalDpi xmlns:a14="http://schemas.microsoft.com/office/drawing/2010/main" val="0"/>
+                        </a:ext>
+                      </a:extLst>
+                    </a:blip>
+                    <a:srcRect/>
+                    <a:stretch>
+                      <a:fillRect/>
+                    </a:stretch>
+                  </pic:blipFill>
+                  <pic:spPr bwMode="auto">
+                    <a:xfrm>
+                      <a:off x="0" y="0"/>
+                      <a:ext cx="6324600" cy="3320415"/>
+                    </a:xfrm>
+                    <a:prstGeom prst="rect">
+                      <a:avLst/>
+                    </a:prstGeom>
+                    <a:noFill/>
+                    <a:ln>
+                      <a:noFill/>
+                    </a:ln>
+                  </pic:spPr>
+                </pic:pic>
+              </a:graphicData>
+            </a:graphic>
+          </wp:inline>
+        </w:drawing>
+      </w:r>
+    </w:p>
+    <w:p>
+      <w:pPr>
+        <w:pStyle w:val="GpsTitolo"/>
+        <w:rPr>
+          <w:rFonts w:ascii="Garamond" w:hAnsi="Garamond"/>
+          <w:b/>
+          <w:bCs/>
+          <w:sz w:val="24"/>
+          <w:szCs w:val="24"/>
         </w:rPr>
       </w:pPr>
     </w:p>
@@ -39026,6 +40984,7 @@
           <w:sz w:val="32"/>
           <w:szCs w:val="32"/>
         </w:rPr>
+        <w:lastRenderedPageBreak/>
         <w:t>Glossario</w:t>
       </w:r>
       <w:bookmarkEnd w:id="42"/>
@@ -39071,7 +41030,7 @@
       </w:pPr>
     </w:p>
     <w:sectPr>
-      <w:headerReference w:type="default" r:id="rId28"/>
+      <w:headerReference w:type="default" r:id="rId47"/>
       <w:pgSz w:w="12240" w:h="15840"/>
       <w:pgMar w:top="1134" w:right="1134" w:bottom="1135" w:left="1134" w:header="0" w:footer="0" w:gutter="0"/>
       <w:cols w:space="720"/>
@@ -42583,6 +44542,7 @@
   <w:style w:type="character" w:default="1" w:styleId="Carpredefinitoparagrafo">
     <w:name w:val="Default Paragraph Font"/>
     <w:uiPriority w:val="1"/>
+    <w:semiHidden/>
     <w:unhideWhenUsed/>
   </w:style>
   <w:style w:type="table" w:default="1" w:styleId="Tabellanormale">

</xml_diff>